<commit_message>
Pantallas de todo el sistema
</commit_message>
<xml_diff>
--- a/documentacion/Manual de usuarios.docx
+++ b/documentacion/Manual de usuarios.docx
@@ -8,6 +8,12 @@
           <w:lang w:val="en-US"/>
         </w:rPr>
       </w:pPr>
+      <w:r>
+        <w:rPr>
+          <w:lang w:val="en-US"/>
+        </w:rPr>
+        <w:t>LOGIN</w:t>
+      </w:r>
     </w:p>
     <w:p>
       <w:pPr>
@@ -325,6 +331,7 @@
     <w:p>
       <w:pPr>
         <w:rPr>
+          <w:u w:val="single"/>
           <w:lang w:val="en-US"/>
         </w:rPr>
       </w:pPr>
@@ -382,15 +389,2089 @@
           </wp:inline>
         </w:drawing>
       </w:r>
+    </w:p>
+    <w:p>
+      <w:pPr>
+        <w:rPr>
+          <w:color w:val="FF0000"/>
+          <w:u w:val="single"/>
+          <w:lang w:val="en-US"/>
+        </w:rPr>
+      </w:pPr>
+      <w:r>
+        <w:rPr>
+          <w:color w:val="FF0000"/>
+          <w:u w:val="single"/>
+          <w:lang w:val="en-US"/>
+        </w:rPr>
+        <w:t>CONSULTAS:</w:t>
+      </w:r>
+    </w:p>
+    <w:p>
+      <w:pPr>
+        <w:rPr>
+          <w:lang w:val="en-US"/>
+        </w:rPr>
+      </w:pPr>
+      <w:r>
+        <w:rPr>
+          <w:lang w:val="en-US"/>
+        </w:rPr>
+        <w:t>C</w:t>
+      </w:r>
+      <w:r>
+        <w:rPr>
+          <w:lang w:val="en-US"/>
+        </w:rPr>
+        <w:t>ONSECIONARIOS</w:t>
+      </w:r>
+    </w:p>
+    <w:p>
+      <w:pPr>
+        <w:rPr>
+          <w:lang w:val="en-US"/>
+        </w:rPr>
+      </w:pPr>
+      <w:r>
+        <w:rPr>
+          <w:noProof/>
+          <w:lang w:eastAsia="es-EC"/>
+        </w:rPr>
+        <w:lastRenderedPageBreak/>
+        <w:drawing>
+          <wp:inline distT="0" distB="0" distL="0" distR="0">
+            <wp:extent cx="5613400" cy="2870200"/>
+            <wp:effectExtent l="0" t="0" r="6350" b="6350"/>
+            <wp:docPr id="2" name="Imagen 2"/>
+            <wp:cNvGraphicFramePr>
+              <a:graphicFrameLocks xmlns:a="http://schemas.openxmlformats.org/drawingml/2006/main" noChangeAspect="1"/>
+            </wp:cNvGraphicFramePr>
+            <a:graphic xmlns:a="http://schemas.openxmlformats.org/drawingml/2006/main">
+              <a:graphicData uri="http://schemas.openxmlformats.org/drawingml/2006/picture">
+                <pic:pic xmlns:pic="http://schemas.openxmlformats.org/drawingml/2006/picture">
+                  <pic:nvPicPr>
+                    <pic:cNvPr id="0" name="Picture 1"/>
+                    <pic:cNvPicPr>
+                      <a:picLocks noChangeAspect="1" noChangeArrowheads="1"/>
+                    </pic:cNvPicPr>
+                  </pic:nvPicPr>
+                  <pic:blipFill>
+                    <a:blip r:embed="rId11">
+                      <a:extLst>
+                        <a:ext uri="{28A0092B-C50C-407E-A947-70E740481C1C}">
+                          <a14:useLocalDpi xmlns:a14="http://schemas.microsoft.com/office/drawing/2010/main" val="0"/>
+                        </a:ext>
+                      </a:extLst>
+                    </a:blip>
+                    <a:srcRect/>
+                    <a:stretch>
+                      <a:fillRect/>
+                    </a:stretch>
+                  </pic:blipFill>
+                  <pic:spPr bwMode="auto">
+                    <a:xfrm>
+                      <a:off x="0" y="0"/>
+                      <a:ext cx="5613400" cy="2870200"/>
+                    </a:xfrm>
+                    <a:prstGeom prst="rect">
+                      <a:avLst/>
+                    </a:prstGeom>
+                    <a:noFill/>
+                    <a:ln>
+                      <a:noFill/>
+                    </a:ln>
+                  </pic:spPr>
+                </pic:pic>
+              </a:graphicData>
+            </a:graphic>
+          </wp:inline>
+        </w:drawing>
+      </w:r>
+    </w:p>
+    <w:p>
+      <w:pPr>
+        <w:rPr>
+          <w:color w:val="548DD4" w:themeColor="text2" w:themeTint="99"/>
+          <w:lang w:val="en-US"/>
+        </w:rPr>
+      </w:pPr>
+      <w:proofErr w:type="spellStart"/>
+      <w:r>
+        <w:rPr>
+          <w:color w:val="548DD4" w:themeColor="text2" w:themeTint="99"/>
+          <w:lang w:val="en-US"/>
+        </w:rPr>
+        <w:t>Crear</w:t>
+      </w:r>
+      <w:proofErr w:type="spellEnd"/>
+    </w:p>
+    <w:p>
+      <w:pPr>
+        <w:rPr>
+          <w:lang w:val="en-US"/>
+        </w:rPr>
+      </w:pPr>
+      <w:r>
+        <w:rPr>
+          <w:noProof/>
+          <w:lang w:eastAsia="es-EC"/>
+        </w:rPr>
+        <w:drawing>
+          <wp:inline distT="0" distB="0" distL="0" distR="0">
+            <wp:extent cx="5607050" cy="2355850"/>
+            <wp:effectExtent l="0" t="0" r="0" b="6350"/>
+            <wp:docPr id="15" name="Imagen 15"/>
+            <wp:cNvGraphicFramePr>
+              <a:graphicFrameLocks xmlns:a="http://schemas.openxmlformats.org/drawingml/2006/main" noChangeAspect="1"/>
+            </wp:cNvGraphicFramePr>
+            <a:graphic xmlns:a="http://schemas.openxmlformats.org/drawingml/2006/main">
+              <a:graphicData uri="http://schemas.openxmlformats.org/drawingml/2006/picture">
+                <pic:pic xmlns:pic="http://schemas.openxmlformats.org/drawingml/2006/picture">
+                  <pic:nvPicPr>
+                    <pic:cNvPr id="0" name="Picture 7"/>
+                    <pic:cNvPicPr>
+                      <a:picLocks noChangeAspect="1" noChangeArrowheads="1"/>
+                    </pic:cNvPicPr>
+                  </pic:nvPicPr>
+                  <pic:blipFill>
+                    <a:blip r:embed="rId12">
+                      <a:extLst>
+                        <a:ext uri="{28A0092B-C50C-407E-A947-70E740481C1C}">
+                          <a14:useLocalDpi xmlns:a14="http://schemas.microsoft.com/office/drawing/2010/main" val="0"/>
+                        </a:ext>
+                      </a:extLst>
+                    </a:blip>
+                    <a:srcRect/>
+                    <a:stretch>
+                      <a:fillRect/>
+                    </a:stretch>
+                  </pic:blipFill>
+                  <pic:spPr bwMode="auto">
+                    <a:xfrm>
+                      <a:off x="0" y="0"/>
+                      <a:ext cx="5607050" cy="2355850"/>
+                    </a:xfrm>
+                    <a:prstGeom prst="rect">
+                      <a:avLst/>
+                    </a:prstGeom>
+                    <a:noFill/>
+                    <a:ln>
+                      <a:noFill/>
+                    </a:ln>
+                  </pic:spPr>
+                </pic:pic>
+              </a:graphicData>
+            </a:graphic>
+          </wp:inline>
+        </w:drawing>
+      </w:r>
+    </w:p>
+    <w:p>
+      <w:pPr>
+        <w:rPr>
+          <w:lang w:val="en-US"/>
+        </w:rPr>
+      </w:pPr>
+      <w:proofErr w:type="spellStart"/>
+      <w:r>
+        <w:rPr>
+          <w:lang w:val="en-US"/>
+        </w:rPr>
+        <w:t>Crear</w:t>
+      </w:r>
+      <w:proofErr w:type="spellEnd"/>
+      <w:r>
+        <w:rPr>
+          <w:lang w:val="en-US"/>
+        </w:rPr>
+        <w:t xml:space="preserve"> - </w:t>
+      </w:r>
+      <w:proofErr w:type="spellStart"/>
+      <w:r>
+        <w:rPr>
+          <w:lang w:val="en-US"/>
+        </w:rPr>
+        <w:t>Asignar</w:t>
+      </w:r>
+      <w:proofErr w:type="spellEnd"/>
+    </w:p>
+    <w:p>
+      <w:pPr>
+        <w:rPr>
+          <w:lang w:val="en-US"/>
+        </w:rPr>
+      </w:pPr>
+      <w:r>
+        <w:rPr>
+          <w:noProof/>
+          <w:lang w:eastAsia="es-EC"/>
+        </w:rPr>
+        <w:drawing>
+          <wp:inline distT="0" distB="0" distL="0" distR="0">
+            <wp:extent cx="3067050" cy="1270000"/>
+            <wp:effectExtent l="0" t="0" r="0" b="6350"/>
+            <wp:docPr id="9" name="Imagen 9"/>
+            <wp:cNvGraphicFramePr>
+              <a:graphicFrameLocks xmlns:a="http://schemas.openxmlformats.org/drawingml/2006/main" noChangeAspect="1"/>
+            </wp:cNvGraphicFramePr>
+            <a:graphic xmlns:a="http://schemas.openxmlformats.org/drawingml/2006/main">
+              <a:graphicData uri="http://schemas.openxmlformats.org/drawingml/2006/picture">
+                <pic:pic xmlns:pic="http://schemas.openxmlformats.org/drawingml/2006/picture">
+                  <pic:nvPicPr>
+                    <pic:cNvPr id="0" name="Picture 3"/>
+                    <pic:cNvPicPr>
+                      <a:picLocks noChangeAspect="1" noChangeArrowheads="1"/>
+                    </pic:cNvPicPr>
+                  </pic:nvPicPr>
+                  <pic:blipFill>
+                    <a:blip r:embed="rId13">
+                      <a:extLst>
+                        <a:ext uri="{28A0092B-C50C-407E-A947-70E740481C1C}">
+                          <a14:useLocalDpi xmlns:a14="http://schemas.microsoft.com/office/drawing/2010/main" val="0"/>
+                        </a:ext>
+                      </a:extLst>
+                    </a:blip>
+                    <a:srcRect/>
+                    <a:stretch>
+                      <a:fillRect/>
+                    </a:stretch>
+                  </pic:blipFill>
+                  <pic:spPr bwMode="auto">
+                    <a:xfrm>
+                      <a:off x="0" y="0"/>
+                      <a:ext cx="3069828" cy="1271150"/>
+                    </a:xfrm>
+                    <a:prstGeom prst="rect">
+                      <a:avLst/>
+                    </a:prstGeom>
+                    <a:noFill/>
+                    <a:ln>
+                      <a:noFill/>
+                    </a:ln>
+                  </pic:spPr>
+                </pic:pic>
+              </a:graphicData>
+            </a:graphic>
+          </wp:inline>
+        </w:drawing>
+      </w:r>
+    </w:p>
+    <w:p>
+      <w:pPr>
+        <w:rPr>
+          <w:lang w:val="en-US"/>
+        </w:rPr>
+      </w:pPr>
+      <w:proofErr w:type="spellStart"/>
+      <w:r>
+        <w:rPr>
+          <w:lang w:val="en-US"/>
+        </w:rPr>
+        <w:t>Editar</w:t>
+      </w:r>
+      <w:proofErr w:type="spellEnd"/>
+      <w:r>
+        <w:rPr>
+          <w:lang w:val="en-US"/>
+        </w:rPr>
+        <w:t xml:space="preserve"> </w:t>
+      </w:r>
+      <w:proofErr w:type="spellStart"/>
+      <w:r>
+        <w:rPr>
+          <w:lang w:val="en-US"/>
+        </w:rPr>
+        <w:t>Empresa</w:t>
+      </w:r>
+      <w:proofErr w:type="spellEnd"/>
+      <w:r>
+        <w:rPr>
+          <w:lang w:val="en-US"/>
+        </w:rPr>
+        <w:t xml:space="preserve"> </w:t>
+      </w:r>
+      <w:proofErr w:type="spellStart"/>
+      <w:r>
+        <w:rPr>
+          <w:lang w:val="en-US"/>
+        </w:rPr>
+        <w:t>Consecionamiento</w:t>
+      </w:r>
+      <w:proofErr w:type="spellEnd"/>
+      <w:r>
+        <w:rPr>
+          <w:lang w:val="en-US"/>
+        </w:rPr>
+        <w:t xml:space="preserve"> Vehicular</w:t>
+      </w:r>
+    </w:p>
+    <w:p>
+      <w:pPr>
+        <w:rPr>
+          <w:lang w:val="en-US"/>
+        </w:rPr>
+      </w:pPr>
+      <w:r>
+        <w:rPr>
+          <w:noProof/>
+          <w:lang w:eastAsia="es-EC"/>
+        </w:rPr>
+        <w:lastRenderedPageBreak/>
+        <w:drawing>
+          <wp:inline distT="0" distB="0" distL="0" distR="0">
+            <wp:extent cx="5607050" cy="3282950"/>
+            <wp:effectExtent l="0" t="0" r="0" b="0"/>
+            <wp:docPr id="16" name="Imagen 16"/>
+            <wp:cNvGraphicFramePr>
+              <a:graphicFrameLocks xmlns:a="http://schemas.openxmlformats.org/drawingml/2006/main" noChangeAspect="1"/>
+            </wp:cNvGraphicFramePr>
+            <a:graphic xmlns:a="http://schemas.openxmlformats.org/drawingml/2006/main">
+              <a:graphicData uri="http://schemas.openxmlformats.org/drawingml/2006/picture">
+                <pic:pic xmlns:pic="http://schemas.openxmlformats.org/drawingml/2006/picture">
+                  <pic:nvPicPr>
+                    <pic:cNvPr id="0" name="Picture 8"/>
+                    <pic:cNvPicPr>
+                      <a:picLocks noChangeAspect="1" noChangeArrowheads="1"/>
+                    </pic:cNvPicPr>
+                  </pic:nvPicPr>
+                  <pic:blipFill>
+                    <a:blip r:embed="rId14">
+                      <a:extLst>
+                        <a:ext uri="{28A0092B-C50C-407E-A947-70E740481C1C}">
+                          <a14:useLocalDpi xmlns:a14="http://schemas.microsoft.com/office/drawing/2010/main" val="0"/>
+                        </a:ext>
+                      </a:extLst>
+                    </a:blip>
+                    <a:srcRect/>
+                    <a:stretch>
+                      <a:fillRect/>
+                    </a:stretch>
+                  </pic:blipFill>
+                  <pic:spPr bwMode="auto">
+                    <a:xfrm>
+                      <a:off x="0" y="0"/>
+                      <a:ext cx="5607050" cy="3282950"/>
+                    </a:xfrm>
+                    <a:prstGeom prst="rect">
+                      <a:avLst/>
+                    </a:prstGeom>
+                    <a:noFill/>
+                    <a:ln>
+                      <a:noFill/>
+                    </a:ln>
+                  </pic:spPr>
+                </pic:pic>
+              </a:graphicData>
+            </a:graphic>
+          </wp:inline>
+        </w:drawing>
+      </w:r>
+    </w:p>
+    <w:p>
+      <w:r>
+        <w:t xml:space="preserve">Editar Empresa </w:t>
+      </w:r>
+      <w:proofErr w:type="spellStart"/>
+      <w:r>
+        <w:t>Consecionamiento</w:t>
+      </w:r>
+      <w:proofErr w:type="spellEnd"/>
+      <w:r>
+        <w:t xml:space="preserve"> Vehic</w:t>
+      </w:r>
+      <w:r>
+        <w:t xml:space="preserve">ular - </w:t>
+      </w:r>
+      <w:r>
+        <w:t>Vendedores/Personal</w:t>
+      </w:r>
+    </w:p>
+    <w:p>
+      <w:pPr>
+        <w:rPr>
+          <w:lang w:val="en-US"/>
+        </w:rPr>
+      </w:pPr>
+      <w:r>
+        <w:rPr>
+          <w:noProof/>
+          <w:lang w:eastAsia="es-EC"/>
+        </w:rPr>
+        <w:drawing>
+          <wp:inline distT="0" distB="0" distL="0" distR="0">
+            <wp:extent cx="5607050" cy="1339850"/>
+            <wp:effectExtent l="0" t="0" r="0" b="0"/>
+            <wp:docPr id="17" name="Imagen 17"/>
+            <wp:cNvGraphicFramePr>
+              <a:graphicFrameLocks xmlns:a="http://schemas.openxmlformats.org/drawingml/2006/main" noChangeAspect="1"/>
+            </wp:cNvGraphicFramePr>
+            <a:graphic xmlns:a="http://schemas.openxmlformats.org/drawingml/2006/main">
+              <a:graphicData uri="http://schemas.openxmlformats.org/drawingml/2006/picture">
+                <pic:pic xmlns:pic="http://schemas.openxmlformats.org/drawingml/2006/picture">
+                  <pic:nvPicPr>
+                    <pic:cNvPr id="0" name="Picture 9"/>
+                    <pic:cNvPicPr>
+                      <a:picLocks noChangeAspect="1" noChangeArrowheads="1"/>
+                    </pic:cNvPicPr>
+                  </pic:nvPicPr>
+                  <pic:blipFill>
+                    <a:blip r:embed="rId15">
+                      <a:extLst>
+                        <a:ext uri="{28A0092B-C50C-407E-A947-70E740481C1C}">
+                          <a14:useLocalDpi xmlns:a14="http://schemas.microsoft.com/office/drawing/2010/main" val="0"/>
+                        </a:ext>
+                      </a:extLst>
+                    </a:blip>
+                    <a:srcRect/>
+                    <a:stretch>
+                      <a:fillRect/>
+                    </a:stretch>
+                  </pic:blipFill>
+                  <pic:spPr bwMode="auto">
+                    <a:xfrm>
+                      <a:off x="0" y="0"/>
+                      <a:ext cx="5607050" cy="1339850"/>
+                    </a:xfrm>
+                    <a:prstGeom prst="rect">
+                      <a:avLst/>
+                    </a:prstGeom>
+                    <a:noFill/>
+                    <a:ln>
+                      <a:noFill/>
+                    </a:ln>
+                  </pic:spPr>
+                </pic:pic>
+              </a:graphicData>
+            </a:graphic>
+          </wp:inline>
+        </w:drawing>
+      </w:r>
+    </w:p>
+    <w:p>
+      <w:r>
+        <w:t xml:space="preserve">Editar Empresa </w:t>
+      </w:r>
+      <w:proofErr w:type="spellStart"/>
+      <w:r>
+        <w:t>Consecionamiento</w:t>
+      </w:r>
+      <w:proofErr w:type="spellEnd"/>
+      <w:r>
+        <w:t xml:space="preserve"> Vehicular - </w:t>
+      </w:r>
+      <w:r>
+        <w:t xml:space="preserve">Vendedores/Personal - </w:t>
+      </w:r>
+      <w:r>
+        <w:t>Crear Vendedor</w:t>
+      </w:r>
+    </w:p>
+    <w:p>
+      <w:pPr>
+        <w:rPr>
+          <w:lang w:val="en-US"/>
+        </w:rPr>
+      </w:pPr>
+      <w:r>
+        <w:rPr>
+          <w:noProof/>
+          <w:lang w:eastAsia="es-EC"/>
+        </w:rPr>
+        <w:drawing>
+          <wp:inline distT="0" distB="0" distL="0" distR="0">
+            <wp:extent cx="2696073" cy="1752600"/>
+            <wp:effectExtent l="0" t="0" r="9525" b="0"/>
+            <wp:docPr id="20" name="Imagen 20"/>
+            <wp:cNvGraphicFramePr>
+              <a:graphicFrameLocks xmlns:a="http://schemas.openxmlformats.org/drawingml/2006/main" noChangeAspect="1"/>
+            </wp:cNvGraphicFramePr>
+            <a:graphic xmlns:a="http://schemas.openxmlformats.org/drawingml/2006/main">
+              <a:graphicData uri="http://schemas.openxmlformats.org/drawingml/2006/picture">
+                <pic:pic xmlns:pic="http://schemas.openxmlformats.org/drawingml/2006/picture">
+                  <pic:nvPicPr>
+                    <pic:cNvPr id="0" name="Picture 12"/>
+                    <pic:cNvPicPr>
+                      <a:picLocks noChangeAspect="1" noChangeArrowheads="1"/>
+                    </pic:cNvPicPr>
+                  </pic:nvPicPr>
+                  <pic:blipFill>
+                    <a:blip r:embed="rId16">
+                      <a:extLst>
+                        <a:ext uri="{28A0092B-C50C-407E-A947-70E740481C1C}">
+                          <a14:useLocalDpi xmlns:a14="http://schemas.microsoft.com/office/drawing/2010/main" val="0"/>
+                        </a:ext>
+                      </a:extLst>
+                    </a:blip>
+                    <a:srcRect/>
+                    <a:stretch>
+                      <a:fillRect/>
+                    </a:stretch>
+                  </pic:blipFill>
+                  <pic:spPr bwMode="auto">
+                    <a:xfrm>
+                      <a:off x="0" y="0"/>
+                      <a:ext cx="2699657" cy="1754930"/>
+                    </a:xfrm>
+                    <a:prstGeom prst="rect">
+                      <a:avLst/>
+                    </a:prstGeom>
+                    <a:noFill/>
+                    <a:ln>
+                      <a:noFill/>
+                    </a:ln>
+                  </pic:spPr>
+                </pic:pic>
+              </a:graphicData>
+            </a:graphic>
+          </wp:inline>
+        </w:drawing>
+      </w:r>
+    </w:p>
+    <w:p>
+      <w:r>
+        <w:t xml:space="preserve">Editar Empresa </w:t>
+      </w:r>
+      <w:proofErr w:type="spellStart"/>
+      <w:r>
+        <w:t>Consecionamiento</w:t>
+      </w:r>
+      <w:proofErr w:type="spellEnd"/>
+      <w:r>
+        <w:t xml:space="preserve"> Vehicular - </w:t>
+      </w:r>
+      <w:r>
+        <w:t>Vendedores/Personal</w:t>
+      </w:r>
+      <w:r>
+        <w:t xml:space="preserve"> -  Tomar Vendedor Libre</w:t>
+      </w:r>
+    </w:p>
+    <w:p>
+      <w:r>
+        <w:rPr>
+          <w:noProof/>
+          <w:lang w:eastAsia="es-EC"/>
+        </w:rPr>
+        <w:lastRenderedPageBreak/>
+        <w:drawing>
+          <wp:inline distT="0" distB="0" distL="0" distR="0">
+            <wp:extent cx="2698750" cy="2001869"/>
+            <wp:effectExtent l="0" t="0" r="6350" b="0"/>
+            <wp:docPr id="21" name="Imagen 21"/>
+            <wp:cNvGraphicFramePr>
+              <a:graphicFrameLocks xmlns:a="http://schemas.openxmlformats.org/drawingml/2006/main" noChangeAspect="1"/>
+            </wp:cNvGraphicFramePr>
+            <a:graphic xmlns:a="http://schemas.openxmlformats.org/drawingml/2006/main">
+              <a:graphicData uri="http://schemas.openxmlformats.org/drawingml/2006/picture">
+                <pic:pic xmlns:pic="http://schemas.openxmlformats.org/drawingml/2006/picture">
+                  <pic:nvPicPr>
+                    <pic:cNvPr id="0" name="Picture 13"/>
+                    <pic:cNvPicPr>
+                      <a:picLocks noChangeAspect="1" noChangeArrowheads="1"/>
+                    </pic:cNvPicPr>
+                  </pic:nvPicPr>
+                  <pic:blipFill>
+                    <a:blip r:embed="rId17">
+                      <a:extLst>
+                        <a:ext uri="{28A0092B-C50C-407E-A947-70E740481C1C}">
+                          <a14:useLocalDpi xmlns:a14="http://schemas.microsoft.com/office/drawing/2010/main" val="0"/>
+                        </a:ext>
+                      </a:extLst>
+                    </a:blip>
+                    <a:srcRect/>
+                    <a:stretch>
+                      <a:fillRect/>
+                    </a:stretch>
+                  </pic:blipFill>
+                  <pic:spPr bwMode="auto">
+                    <a:xfrm>
+                      <a:off x="0" y="0"/>
+                      <a:ext cx="2698750" cy="2001869"/>
+                    </a:xfrm>
+                    <a:prstGeom prst="rect">
+                      <a:avLst/>
+                    </a:prstGeom>
+                    <a:noFill/>
+                    <a:ln>
+                      <a:noFill/>
+                    </a:ln>
+                  </pic:spPr>
+                </pic:pic>
+              </a:graphicData>
+            </a:graphic>
+          </wp:inline>
+        </w:drawing>
+      </w:r>
+    </w:p>
+    <w:p>
+      <w:pPr>
+        <w:rPr>
+          <w:lang w:val="en-US"/>
+        </w:rPr>
+      </w:pPr>
+      <w:proofErr w:type="spellStart"/>
+      <w:r>
+        <w:rPr>
+          <w:lang w:val="en-US"/>
+        </w:rPr>
+        <w:t>Sucursales</w:t>
+      </w:r>
+      <w:proofErr w:type="spellEnd"/>
+      <w:r>
+        <w:rPr>
+          <w:lang w:val="en-US"/>
+        </w:rPr>
+        <w:t xml:space="preserve"> </w:t>
+      </w:r>
+      <w:r>
+        <w:rPr>
+          <w:lang w:val="en-US"/>
+        </w:rPr>
+        <w:t xml:space="preserve">– </w:t>
+      </w:r>
+      <w:proofErr w:type="spellStart"/>
+      <w:r>
+        <w:rPr>
+          <w:lang w:val="en-US"/>
+        </w:rPr>
+        <w:t>Editar</w:t>
+      </w:r>
+      <w:proofErr w:type="spellEnd"/>
+      <w:r>
+        <w:rPr>
+          <w:lang w:val="en-US"/>
+        </w:rPr>
+        <w:t xml:space="preserve"> </w:t>
+      </w:r>
+      <w:proofErr w:type="spellStart"/>
+      <w:r>
+        <w:rPr>
+          <w:lang w:val="en-US"/>
+        </w:rPr>
+        <w:t>Sucursales</w:t>
+      </w:r>
+      <w:proofErr w:type="spellEnd"/>
+    </w:p>
+    <w:p>
+      <w:pPr>
+        <w:rPr>
+          <w:lang w:val="en-US"/>
+        </w:rPr>
+      </w:pPr>
+      <w:r>
+        <w:rPr>
+          <w:noProof/>
+          <w:lang w:eastAsia="es-EC"/>
+        </w:rPr>
+        <w:drawing>
+          <wp:inline distT="0" distB="0" distL="0" distR="0">
+            <wp:extent cx="5613400" cy="1111250"/>
+            <wp:effectExtent l="0" t="0" r="6350" b="0"/>
+            <wp:docPr id="18" name="Imagen 18"/>
+            <wp:cNvGraphicFramePr>
+              <a:graphicFrameLocks xmlns:a="http://schemas.openxmlformats.org/drawingml/2006/main" noChangeAspect="1"/>
+            </wp:cNvGraphicFramePr>
+            <a:graphic xmlns:a="http://schemas.openxmlformats.org/drawingml/2006/main">
+              <a:graphicData uri="http://schemas.openxmlformats.org/drawingml/2006/picture">
+                <pic:pic xmlns:pic="http://schemas.openxmlformats.org/drawingml/2006/picture">
+                  <pic:nvPicPr>
+                    <pic:cNvPr id="0" name="Picture 10"/>
+                    <pic:cNvPicPr>
+                      <a:picLocks noChangeAspect="1" noChangeArrowheads="1"/>
+                    </pic:cNvPicPr>
+                  </pic:nvPicPr>
+                  <pic:blipFill>
+                    <a:blip r:embed="rId18">
+                      <a:extLst>
+                        <a:ext uri="{28A0092B-C50C-407E-A947-70E740481C1C}">
+                          <a14:useLocalDpi xmlns:a14="http://schemas.microsoft.com/office/drawing/2010/main" val="0"/>
+                        </a:ext>
+                      </a:extLst>
+                    </a:blip>
+                    <a:srcRect/>
+                    <a:stretch>
+                      <a:fillRect/>
+                    </a:stretch>
+                  </pic:blipFill>
+                  <pic:spPr bwMode="auto">
+                    <a:xfrm>
+                      <a:off x="0" y="0"/>
+                      <a:ext cx="5613400" cy="1111250"/>
+                    </a:xfrm>
+                    <a:prstGeom prst="rect">
+                      <a:avLst/>
+                    </a:prstGeom>
+                    <a:noFill/>
+                    <a:ln>
+                      <a:noFill/>
+                    </a:ln>
+                  </pic:spPr>
+                </pic:pic>
+              </a:graphicData>
+            </a:graphic>
+          </wp:inline>
+        </w:drawing>
+      </w:r>
+    </w:p>
+    <w:p>
+      <w:pPr>
+        <w:rPr>
+          <w:lang w:val="en-US"/>
+        </w:rPr>
+      </w:pPr>
+      <w:proofErr w:type="spellStart"/>
+      <w:r>
+        <w:rPr>
+          <w:lang w:val="en-US"/>
+        </w:rPr>
+        <w:t>Sucursales</w:t>
+      </w:r>
+      <w:proofErr w:type="spellEnd"/>
+      <w:r>
+        <w:rPr>
+          <w:lang w:val="en-US"/>
+        </w:rPr>
+        <w:t xml:space="preserve"> – </w:t>
+      </w:r>
+      <w:proofErr w:type="spellStart"/>
+      <w:r>
+        <w:rPr>
+          <w:lang w:val="en-US"/>
+        </w:rPr>
+        <w:t>Editar</w:t>
+      </w:r>
+      <w:proofErr w:type="spellEnd"/>
+      <w:r>
+        <w:rPr>
+          <w:lang w:val="en-US"/>
+        </w:rPr>
+        <w:t xml:space="preserve"> </w:t>
+      </w:r>
+      <w:proofErr w:type="spellStart"/>
+      <w:r>
+        <w:rPr>
+          <w:lang w:val="en-US"/>
+        </w:rPr>
+        <w:t>Sucursales</w:t>
+      </w:r>
+      <w:proofErr w:type="spellEnd"/>
+      <w:r>
+        <w:rPr>
+          <w:lang w:val="en-US"/>
+        </w:rPr>
+        <w:t xml:space="preserve"> – </w:t>
+      </w:r>
+      <w:proofErr w:type="spellStart"/>
+      <w:r>
+        <w:rPr>
+          <w:lang w:val="en-US"/>
+        </w:rPr>
+        <w:t>Crear</w:t>
+      </w:r>
+      <w:proofErr w:type="spellEnd"/>
+    </w:p>
+    <w:p>
+      <w:pPr>
+        <w:rPr>
+          <w:lang w:val="en-US"/>
+        </w:rPr>
+      </w:pPr>
+      <w:r>
+        <w:rPr>
+          <w:noProof/>
+          <w:lang w:eastAsia="es-EC"/>
+        </w:rPr>
+        <w:drawing>
+          <wp:inline distT="0" distB="0" distL="0" distR="0">
+            <wp:extent cx="5607050" cy="2959100"/>
+            <wp:effectExtent l="0" t="0" r="0" b="0"/>
+            <wp:docPr id="22" name="Imagen 22"/>
+            <wp:cNvGraphicFramePr>
+              <a:graphicFrameLocks xmlns:a="http://schemas.openxmlformats.org/drawingml/2006/main" noChangeAspect="1"/>
+            </wp:cNvGraphicFramePr>
+            <a:graphic xmlns:a="http://schemas.openxmlformats.org/drawingml/2006/main">
+              <a:graphicData uri="http://schemas.openxmlformats.org/drawingml/2006/picture">
+                <pic:pic xmlns:pic="http://schemas.openxmlformats.org/drawingml/2006/picture">
+                  <pic:nvPicPr>
+                    <pic:cNvPr id="0" name="Picture 14"/>
+                    <pic:cNvPicPr>
+                      <a:picLocks noChangeAspect="1" noChangeArrowheads="1"/>
+                    </pic:cNvPicPr>
+                  </pic:nvPicPr>
+                  <pic:blipFill>
+                    <a:blip r:embed="rId19">
+                      <a:extLst>
+                        <a:ext uri="{28A0092B-C50C-407E-A947-70E740481C1C}">
+                          <a14:useLocalDpi xmlns:a14="http://schemas.microsoft.com/office/drawing/2010/main" val="0"/>
+                        </a:ext>
+                      </a:extLst>
+                    </a:blip>
+                    <a:srcRect/>
+                    <a:stretch>
+                      <a:fillRect/>
+                    </a:stretch>
+                  </pic:blipFill>
+                  <pic:spPr bwMode="auto">
+                    <a:xfrm>
+                      <a:off x="0" y="0"/>
+                      <a:ext cx="5607050" cy="2959100"/>
+                    </a:xfrm>
+                    <a:prstGeom prst="rect">
+                      <a:avLst/>
+                    </a:prstGeom>
+                    <a:noFill/>
+                    <a:ln>
+                      <a:noFill/>
+                    </a:ln>
+                  </pic:spPr>
+                </pic:pic>
+              </a:graphicData>
+            </a:graphic>
+          </wp:inline>
+        </w:drawing>
+      </w:r>
+    </w:p>
+    <w:p>
+      <w:r>
+        <w:t>Sucursales – Editar Sucursales – Crear</w:t>
+      </w:r>
+      <w:r>
+        <w:t xml:space="preserve"> – Seleccionar Ciudad</w:t>
+      </w:r>
+    </w:p>
+    <w:p>
+      <w:r>
+        <w:rPr>
+          <w:noProof/>
+          <w:lang w:eastAsia="es-EC"/>
+        </w:rPr>
+        <w:lastRenderedPageBreak/>
+        <w:drawing>
+          <wp:inline distT="0" distB="0" distL="0" distR="0">
+            <wp:extent cx="3336002" cy="1651000"/>
+            <wp:effectExtent l="0" t="0" r="0" b="6350"/>
+            <wp:docPr id="23" name="Imagen 23"/>
+            <wp:cNvGraphicFramePr>
+              <a:graphicFrameLocks xmlns:a="http://schemas.openxmlformats.org/drawingml/2006/main" noChangeAspect="1"/>
+            </wp:cNvGraphicFramePr>
+            <a:graphic xmlns:a="http://schemas.openxmlformats.org/drawingml/2006/main">
+              <a:graphicData uri="http://schemas.openxmlformats.org/drawingml/2006/picture">
+                <pic:pic xmlns:pic="http://schemas.openxmlformats.org/drawingml/2006/picture">
+                  <pic:nvPicPr>
+                    <pic:cNvPr id="0" name="Picture 15"/>
+                    <pic:cNvPicPr>
+                      <a:picLocks noChangeAspect="1" noChangeArrowheads="1"/>
+                    </pic:cNvPicPr>
+                  </pic:nvPicPr>
+                  <pic:blipFill>
+                    <a:blip r:embed="rId20">
+                      <a:extLst>
+                        <a:ext uri="{28A0092B-C50C-407E-A947-70E740481C1C}">
+                          <a14:useLocalDpi xmlns:a14="http://schemas.microsoft.com/office/drawing/2010/main" val="0"/>
+                        </a:ext>
+                      </a:extLst>
+                    </a:blip>
+                    <a:srcRect/>
+                    <a:stretch>
+                      <a:fillRect/>
+                    </a:stretch>
+                  </pic:blipFill>
+                  <pic:spPr bwMode="auto">
+                    <a:xfrm>
+                      <a:off x="0" y="0"/>
+                      <a:ext cx="3336002" cy="1651000"/>
+                    </a:xfrm>
+                    <a:prstGeom prst="rect">
+                      <a:avLst/>
+                    </a:prstGeom>
+                    <a:noFill/>
+                    <a:ln>
+                      <a:noFill/>
+                    </a:ln>
+                  </pic:spPr>
+                </pic:pic>
+              </a:graphicData>
+            </a:graphic>
+          </wp:inline>
+        </w:drawing>
+      </w:r>
+    </w:p>
+    <w:p>
+      <w:pPr>
+        <w:rPr>
+          <w:lang w:val="en-US"/>
+        </w:rPr>
+      </w:pPr>
+      <w:proofErr w:type="spellStart"/>
+      <w:r>
+        <w:rPr>
+          <w:lang w:val="en-US"/>
+        </w:rPr>
+        <w:t>Marcas</w:t>
+      </w:r>
+      <w:proofErr w:type="spellEnd"/>
+      <w:r>
+        <w:rPr>
+          <w:lang w:val="en-US"/>
+        </w:rPr>
+        <w:t xml:space="preserve"> – </w:t>
+      </w:r>
+      <w:proofErr w:type="spellStart"/>
+      <w:r>
+        <w:rPr>
+          <w:lang w:val="en-US"/>
+        </w:rPr>
+        <w:t>Editar</w:t>
+      </w:r>
+      <w:proofErr w:type="spellEnd"/>
+      <w:r>
+        <w:rPr>
+          <w:lang w:val="en-US"/>
+        </w:rPr>
+        <w:t xml:space="preserve"> </w:t>
+      </w:r>
+      <w:proofErr w:type="spellStart"/>
+      <w:r>
+        <w:rPr>
+          <w:lang w:val="en-US"/>
+        </w:rPr>
+        <w:t>Marcas</w:t>
+      </w:r>
+      <w:proofErr w:type="spellEnd"/>
+    </w:p>
+    <w:p>
+      <w:pPr>
+        <w:rPr>
+          <w:lang w:val="en-US"/>
+        </w:rPr>
+      </w:pPr>
+    </w:p>
+    <w:p>
+      <w:pPr>
+        <w:rPr>
+          <w:noProof/>
+          <w:lang w:eastAsia="es-EC"/>
+        </w:rPr>
+      </w:pPr>
+    </w:p>
+    <w:p>
+      <w:pPr>
+        <w:rPr>
+          <w:lang w:val="en-US"/>
+        </w:rPr>
+      </w:pPr>
+      <w:r>
+        <w:rPr>
+          <w:noProof/>
+          <w:lang w:eastAsia="es-EC"/>
+        </w:rPr>
+        <w:drawing>
+          <wp:inline distT="0" distB="0" distL="0" distR="0">
+            <wp:extent cx="4976592" cy="2355850"/>
+            <wp:effectExtent l="0" t="0" r="0" b="6350"/>
+            <wp:docPr id="19" name="Imagen 19"/>
+            <wp:cNvGraphicFramePr>
+              <a:graphicFrameLocks xmlns:a="http://schemas.openxmlformats.org/drawingml/2006/main" noChangeAspect="1"/>
+            </wp:cNvGraphicFramePr>
+            <a:graphic xmlns:a="http://schemas.openxmlformats.org/drawingml/2006/main">
+              <a:graphicData uri="http://schemas.openxmlformats.org/drawingml/2006/picture">
+                <pic:pic xmlns:pic="http://schemas.openxmlformats.org/drawingml/2006/picture">
+                  <pic:nvPicPr>
+                    <pic:cNvPr id="0" name="Picture 11"/>
+                    <pic:cNvPicPr>
+                      <a:picLocks noChangeAspect="1" noChangeArrowheads="1"/>
+                    </pic:cNvPicPr>
+                  </pic:nvPicPr>
+                  <pic:blipFill>
+                    <a:blip r:embed="rId21">
+                      <a:extLst>
+                        <a:ext uri="{28A0092B-C50C-407E-A947-70E740481C1C}">
+                          <a14:useLocalDpi xmlns:a14="http://schemas.microsoft.com/office/drawing/2010/main" val="0"/>
+                        </a:ext>
+                      </a:extLst>
+                    </a:blip>
+                    <a:srcRect/>
+                    <a:stretch>
+                      <a:fillRect/>
+                    </a:stretch>
+                  </pic:blipFill>
+                  <pic:spPr bwMode="auto">
+                    <a:xfrm>
+                      <a:off x="0" y="0"/>
+                      <a:ext cx="4976592" cy="2355850"/>
+                    </a:xfrm>
+                    <a:prstGeom prst="rect">
+                      <a:avLst/>
+                    </a:prstGeom>
+                    <a:noFill/>
+                    <a:ln>
+                      <a:noFill/>
+                    </a:ln>
+                  </pic:spPr>
+                </pic:pic>
+              </a:graphicData>
+            </a:graphic>
+          </wp:inline>
+        </w:drawing>
+      </w:r>
+    </w:p>
+    <w:p>
+      <w:pPr>
+        <w:rPr>
+          <w:lang w:val="en-US"/>
+        </w:rPr>
+      </w:pPr>
+      <w:proofErr w:type="spellStart"/>
+      <w:r>
+        <w:rPr>
+          <w:lang w:val="en-US"/>
+        </w:rPr>
+        <w:t>Dispositivos</w:t>
+      </w:r>
+      <w:proofErr w:type="spellEnd"/>
+      <w:r>
+        <w:rPr>
+          <w:lang w:val="en-US"/>
+        </w:rPr>
+        <w:t xml:space="preserve"> – </w:t>
+      </w:r>
+      <w:proofErr w:type="spellStart"/>
+      <w:r>
+        <w:rPr>
+          <w:lang w:val="en-US"/>
+        </w:rPr>
+        <w:t>Editar</w:t>
+      </w:r>
+      <w:proofErr w:type="spellEnd"/>
+      <w:r>
+        <w:rPr>
+          <w:lang w:val="en-US"/>
+        </w:rPr>
+        <w:t xml:space="preserve"> </w:t>
+      </w:r>
+      <w:proofErr w:type="spellStart"/>
+      <w:r>
+        <w:rPr>
+          <w:lang w:val="en-US"/>
+        </w:rPr>
+        <w:t>Dispositivos</w:t>
+      </w:r>
+      <w:proofErr w:type="spellEnd"/>
+    </w:p>
+    <w:p>
+      <w:pPr>
+        <w:rPr>
+          <w:lang w:val="en-US"/>
+        </w:rPr>
+      </w:pPr>
+      <w:r>
+        <w:rPr>
+          <w:noProof/>
+          <w:lang w:eastAsia="es-EC"/>
+        </w:rPr>
+        <w:drawing>
+          <wp:inline distT="0" distB="0" distL="0" distR="0">
+            <wp:extent cx="5607050" cy="1841500"/>
+            <wp:effectExtent l="0" t="0" r="0" b="6350"/>
+            <wp:docPr id="24" name="Imagen 24"/>
+            <wp:cNvGraphicFramePr>
+              <a:graphicFrameLocks xmlns:a="http://schemas.openxmlformats.org/drawingml/2006/main" noChangeAspect="1"/>
+            </wp:cNvGraphicFramePr>
+            <a:graphic xmlns:a="http://schemas.openxmlformats.org/drawingml/2006/main">
+              <a:graphicData uri="http://schemas.openxmlformats.org/drawingml/2006/picture">
+                <pic:pic xmlns:pic="http://schemas.openxmlformats.org/drawingml/2006/picture">
+                  <pic:nvPicPr>
+                    <pic:cNvPr id="0" name="Picture 16"/>
+                    <pic:cNvPicPr>
+                      <a:picLocks noChangeAspect="1" noChangeArrowheads="1"/>
+                    </pic:cNvPicPr>
+                  </pic:nvPicPr>
+                  <pic:blipFill>
+                    <a:blip r:embed="rId22">
+                      <a:extLst>
+                        <a:ext uri="{28A0092B-C50C-407E-A947-70E740481C1C}">
+                          <a14:useLocalDpi xmlns:a14="http://schemas.microsoft.com/office/drawing/2010/main" val="0"/>
+                        </a:ext>
+                      </a:extLst>
+                    </a:blip>
+                    <a:srcRect/>
+                    <a:stretch>
+                      <a:fillRect/>
+                    </a:stretch>
+                  </pic:blipFill>
+                  <pic:spPr bwMode="auto">
+                    <a:xfrm>
+                      <a:off x="0" y="0"/>
+                      <a:ext cx="5607050" cy="1841500"/>
+                    </a:xfrm>
+                    <a:prstGeom prst="rect">
+                      <a:avLst/>
+                    </a:prstGeom>
+                    <a:noFill/>
+                    <a:ln>
+                      <a:noFill/>
+                    </a:ln>
+                  </pic:spPr>
+                </pic:pic>
+              </a:graphicData>
+            </a:graphic>
+          </wp:inline>
+        </w:drawing>
+      </w:r>
+    </w:p>
+    <w:p>
+      <w:pPr>
+        <w:rPr>
+          <w:lang w:val="en-US"/>
+        </w:rPr>
+      </w:pPr>
+      <w:r>
+        <w:rPr>
+          <w:lang w:val="en-US"/>
+        </w:rPr>
+        <w:t>DISPOSITIVOS DE RASTREO</w:t>
+      </w:r>
+    </w:p>
+    <w:p>
+      <w:pPr>
+        <w:rPr>
+          <w:lang w:val="en-US"/>
+        </w:rPr>
+      </w:pPr>
+      <w:r>
+        <w:rPr>
+          <w:noProof/>
+          <w:lang w:eastAsia="es-EC"/>
+        </w:rPr>
+        <w:lastRenderedPageBreak/>
+        <w:drawing>
+          <wp:inline distT="0" distB="0" distL="0" distR="0">
+            <wp:extent cx="5613400" cy="2717800"/>
+            <wp:effectExtent l="0" t="0" r="6350" b="6350"/>
+            <wp:docPr id="14" name="Imagen 14"/>
+            <wp:cNvGraphicFramePr>
+              <a:graphicFrameLocks xmlns:a="http://schemas.openxmlformats.org/drawingml/2006/main" noChangeAspect="1"/>
+            </wp:cNvGraphicFramePr>
+            <a:graphic xmlns:a="http://schemas.openxmlformats.org/drawingml/2006/main">
+              <a:graphicData uri="http://schemas.openxmlformats.org/drawingml/2006/picture">
+                <pic:pic xmlns:pic="http://schemas.openxmlformats.org/drawingml/2006/picture">
+                  <pic:nvPicPr>
+                    <pic:cNvPr id="0" name="Picture 6"/>
+                    <pic:cNvPicPr>
+                      <a:picLocks noChangeAspect="1" noChangeArrowheads="1"/>
+                    </pic:cNvPicPr>
+                  </pic:nvPicPr>
+                  <pic:blipFill>
+                    <a:blip r:embed="rId23">
+                      <a:extLst>
+                        <a:ext uri="{28A0092B-C50C-407E-A947-70E740481C1C}">
+                          <a14:useLocalDpi xmlns:a14="http://schemas.microsoft.com/office/drawing/2010/main" val="0"/>
+                        </a:ext>
+                      </a:extLst>
+                    </a:blip>
+                    <a:srcRect/>
+                    <a:stretch>
+                      <a:fillRect/>
+                    </a:stretch>
+                  </pic:blipFill>
+                  <pic:spPr bwMode="auto">
+                    <a:xfrm>
+                      <a:off x="0" y="0"/>
+                      <a:ext cx="5613400" cy="2717800"/>
+                    </a:xfrm>
+                    <a:prstGeom prst="rect">
+                      <a:avLst/>
+                    </a:prstGeom>
+                    <a:noFill/>
+                    <a:ln>
+                      <a:noFill/>
+                    </a:ln>
+                  </pic:spPr>
+                </pic:pic>
+              </a:graphicData>
+            </a:graphic>
+          </wp:inline>
+        </w:drawing>
+      </w:r>
+    </w:p>
+    <w:p>
+      <w:pPr>
+        <w:rPr>
+          <w:lang w:val="en-US"/>
+        </w:rPr>
+      </w:pPr>
+      <w:proofErr w:type="spellStart"/>
+      <w:r>
+        <w:rPr>
+          <w:lang w:val="en-US"/>
+        </w:rPr>
+        <w:t>Dispositivos</w:t>
+      </w:r>
+      <w:proofErr w:type="spellEnd"/>
+      <w:r>
+        <w:rPr>
+          <w:lang w:val="en-US"/>
+        </w:rPr>
+        <w:t xml:space="preserve"> de </w:t>
+      </w:r>
+      <w:proofErr w:type="spellStart"/>
+      <w:r>
+        <w:rPr>
+          <w:lang w:val="en-US"/>
+        </w:rPr>
+        <w:t>Rastreo</w:t>
+      </w:r>
+      <w:proofErr w:type="spellEnd"/>
+      <w:r>
+        <w:rPr>
+          <w:lang w:val="en-US"/>
+        </w:rPr>
+        <w:t xml:space="preserve"> – </w:t>
+      </w:r>
+      <w:proofErr w:type="spellStart"/>
+      <w:r>
+        <w:rPr>
+          <w:lang w:val="en-US"/>
+        </w:rPr>
+        <w:t>Crear</w:t>
+      </w:r>
+      <w:proofErr w:type="spellEnd"/>
+    </w:p>
+    <w:p>
+      <w:pPr>
+        <w:rPr>
+          <w:lang w:val="en-US"/>
+        </w:rPr>
+      </w:pPr>
+      <w:r>
+        <w:rPr>
+          <w:noProof/>
+          <w:lang w:eastAsia="es-EC"/>
+        </w:rPr>
+        <w:drawing>
+          <wp:inline distT="0" distB="0" distL="0" distR="0">
+            <wp:extent cx="3665094" cy="1644650"/>
+            <wp:effectExtent l="0" t="0" r="0" b="0"/>
+            <wp:docPr id="25" name="Imagen 25"/>
+            <wp:cNvGraphicFramePr>
+              <a:graphicFrameLocks xmlns:a="http://schemas.openxmlformats.org/drawingml/2006/main" noChangeAspect="1"/>
+            </wp:cNvGraphicFramePr>
+            <a:graphic xmlns:a="http://schemas.openxmlformats.org/drawingml/2006/main">
+              <a:graphicData uri="http://schemas.openxmlformats.org/drawingml/2006/picture">
+                <pic:pic xmlns:pic="http://schemas.openxmlformats.org/drawingml/2006/picture">
+                  <pic:nvPicPr>
+                    <pic:cNvPr id="0" name="Picture 17"/>
+                    <pic:cNvPicPr>
+                      <a:picLocks noChangeAspect="1" noChangeArrowheads="1"/>
+                    </pic:cNvPicPr>
+                  </pic:nvPicPr>
+                  <pic:blipFill>
+                    <a:blip r:embed="rId24">
+                      <a:extLst>
+                        <a:ext uri="{28A0092B-C50C-407E-A947-70E740481C1C}">
+                          <a14:useLocalDpi xmlns:a14="http://schemas.microsoft.com/office/drawing/2010/main" val="0"/>
+                        </a:ext>
+                      </a:extLst>
+                    </a:blip>
+                    <a:srcRect/>
+                    <a:stretch>
+                      <a:fillRect/>
+                    </a:stretch>
+                  </pic:blipFill>
+                  <pic:spPr bwMode="auto">
+                    <a:xfrm>
+                      <a:off x="0" y="0"/>
+                      <a:ext cx="3665094" cy="1644650"/>
+                    </a:xfrm>
+                    <a:prstGeom prst="rect">
+                      <a:avLst/>
+                    </a:prstGeom>
+                    <a:noFill/>
+                    <a:ln>
+                      <a:noFill/>
+                    </a:ln>
+                  </pic:spPr>
+                </pic:pic>
+              </a:graphicData>
+            </a:graphic>
+          </wp:inline>
+        </w:drawing>
+      </w:r>
+    </w:p>
+    <w:p>
+      <w:pPr>
+        <w:rPr>
+          <w:lang w:val="en-US"/>
+        </w:rPr>
+      </w:pPr>
+      <w:proofErr w:type="spellStart"/>
+      <w:r>
+        <w:rPr>
+          <w:lang w:val="en-US"/>
+        </w:rPr>
+        <w:t>Clientes</w:t>
+      </w:r>
+      <w:proofErr w:type="spellEnd"/>
+    </w:p>
+    <w:p>
+      <w:pPr>
+        <w:rPr>
+          <w:lang w:val="en-US"/>
+        </w:rPr>
+      </w:pPr>
+      <w:r>
+        <w:rPr>
+          <w:noProof/>
+          <w:lang w:eastAsia="es-EC"/>
+        </w:rPr>
+        <w:drawing>
+          <wp:inline distT="0" distB="0" distL="0" distR="0">
+            <wp:extent cx="5607050" cy="1619250"/>
+            <wp:effectExtent l="0" t="0" r="0" b="0"/>
+            <wp:docPr id="26" name="Imagen 26"/>
+            <wp:cNvGraphicFramePr>
+              <a:graphicFrameLocks xmlns:a="http://schemas.openxmlformats.org/drawingml/2006/main" noChangeAspect="1"/>
+            </wp:cNvGraphicFramePr>
+            <a:graphic xmlns:a="http://schemas.openxmlformats.org/drawingml/2006/main">
+              <a:graphicData uri="http://schemas.openxmlformats.org/drawingml/2006/picture">
+                <pic:pic xmlns:pic="http://schemas.openxmlformats.org/drawingml/2006/picture">
+                  <pic:nvPicPr>
+                    <pic:cNvPr id="0" name="Picture 18"/>
+                    <pic:cNvPicPr>
+                      <a:picLocks noChangeAspect="1" noChangeArrowheads="1"/>
+                    </pic:cNvPicPr>
+                  </pic:nvPicPr>
+                  <pic:blipFill>
+                    <a:blip r:embed="rId25">
+                      <a:extLst>
+                        <a:ext uri="{28A0092B-C50C-407E-A947-70E740481C1C}">
+                          <a14:useLocalDpi xmlns:a14="http://schemas.microsoft.com/office/drawing/2010/main" val="0"/>
+                        </a:ext>
+                      </a:extLst>
+                    </a:blip>
+                    <a:srcRect/>
+                    <a:stretch>
+                      <a:fillRect/>
+                    </a:stretch>
+                  </pic:blipFill>
+                  <pic:spPr bwMode="auto">
+                    <a:xfrm>
+                      <a:off x="0" y="0"/>
+                      <a:ext cx="5607050" cy="1619250"/>
+                    </a:xfrm>
+                    <a:prstGeom prst="rect">
+                      <a:avLst/>
+                    </a:prstGeom>
+                    <a:noFill/>
+                    <a:ln>
+                      <a:noFill/>
+                    </a:ln>
+                  </pic:spPr>
+                </pic:pic>
+              </a:graphicData>
+            </a:graphic>
+          </wp:inline>
+        </w:drawing>
+      </w:r>
+    </w:p>
+    <w:p>
+      <w:pPr>
+        <w:rPr>
+          <w:lang w:val="en-US"/>
+        </w:rPr>
+      </w:pPr>
+      <w:proofErr w:type="spellStart"/>
+      <w:r>
+        <w:rPr>
+          <w:lang w:val="en-US"/>
+        </w:rPr>
+        <w:t>Reportes</w:t>
+      </w:r>
+      <w:proofErr w:type="spellEnd"/>
+    </w:p>
+    <w:p>
+      <w:pPr>
+        <w:rPr>
+          <w:lang w:val="en-US"/>
+        </w:rPr>
+      </w:pPr>
+      <w:r>
+        <w:rPr>
+          <w:noProof/>
+          <w:lang w:eastAsia="es-EC"/>
+        </w:rPr>
+        <w:lastRenderedPageBreak/>
+        <w:drawing>
+          <wp:inline distT="0" distB="0" distL="0" distR="0">
+            <wp:extent cx="5600700" cy="2724150"/>
+            <wp:effectExtent l="0" t="0" r="0" b="0"/>
+            <wp:docPr id="27" name="Imagen 27"/>
+            <wp:cNvGraphicFramePr>
+              <a:graphicFrameLocks xmlns:a="http://schemas.openxmlformats.org/drawingml/2006/main" noChangeAspect="1"/>
+            </wp:cNvGraphicFramePr>
+            <a:graphic xmlns:a="http://schemas.openxmlformats.org/drawingml/2006/main">
+              <a:graphicData uri="http://schemas.openxmlformats.org/drawingml/2006/picture">
+                <pic:pic xmlns:pic="http://schemas.openxmlformats.org/drawingml/2006/picture">
+                  <pic:nvPicPr>
+                    <pic:cNvPr id="0" name="Picture 19"/>
+                    <pic:cNvPicPr>
+                      <a:picLocks noChangeAspect="1" noChangeArrowheads="1"/>
+                    </pic:cNvPicPr>
+                  </pic:nvPicPr>
+                  <pic:blipFill>
+                    <a:blip r:embed="rId26">
+                      <a:extLst>
+                        <a:ext uri="{28A0092B-C50C-407E-A947-70E740481C1C}">
+                          <a14:useLocalDpi xmlns:a14="http://schemas.microsoft.com/office/drawing/2010/main" val="0"/>
+                        </a:ext>
+                      </a:extLst>
+                    </a:blip>
+                    <a:srcRect/>
+                    <a:stretch>
+                      <a:fillRect/>
+                    </a:stretch>
+                  </pic:blipFill>
+                  <pic:spPr bwMode="auto">
+                    <a:xfrm>
+                      <a:off x="0" y="0"/>
+                      <a:ext cx="5600700" cy="2724150"/>
+                    </a:xfrm>
+                    <a:prstGeom prst="rect">
+                      <a:avLst/>
+                    </a:prstGeom>
+                    <a:noFill/>
+                    <a:ln>
+                      <a:noFill/>
+                    </a:ln>
+                  </pic:spPr>
+                </pic:pic>
+              </a:graphicData>
+            </a:graphic>
+          </wp:inline>
+        </w:drawing>
+      </w:r>
+    </w:p>
+    <w:p>
+      <w:pPr>
+        <w:rPr>
+          <w:lang w:val="en-US"/>
+        </w:rPr>
+      </w:pPr>
+      <w:proofErr w:type="spellStart"/>
+      <w:r>
+        <w:rPr>
+          <w:lang w:val="en-US"/>
+        </w:rPr>
+        <w:t>Reportes</w:t>
+      </w:r>
+      <w:proofErr w:type="spellEnd"/>
+      <w:r>
+        <w:rPr>
+          <w:lang w:val="en-US"/>
+        </w:rPr>
+        <w:t xml:space="preserve"> – Canales – </w:t>
+      </w:r>
+      <w:proofErr w:type="spellStart"/>
+      <w:r>
+        <w:rPr>
+          <w:lang w:val="en-US"/>
+        </w:rPr>
+        <w:t>Servicios</w:t>
+      </w:r>
+      <w:proofErr w:type="spellEnd"/>
+      <w:r>
+        <w:rPr>
+          <w:lang w:val="en-US"/>
+        </w:rPr>
+        <w:t xml:space="preserve"> </w:t>
+      </w:r>
+      <w:proofErr w:type="spellStart"/>
+      <w:r>
+        <w:rPr>
+          <w:lang w:val="en-US"/>
+        </w:rPr>
+        <w:t>Complementarios</w:t>
+      </w:r>
+      <w:proofErr w:type="spellEnd"/>
+    </w:p>
+    <w:p>
+      <w:pPr>
+        <w:rPr>
+          <w:lang w:val="en-US"/>
+        </w:rPr>
+      </w:pPr>
+      <w:r>
+        <w:rPr>
+          <w:noProof/>
+          <w:lang w:eastAsia="es-EC"/>
+        </w:rPr>
+        <w:drawing>
+          <wp:inline distT="0" distB="0" distL="0" distR="0">
+            <wp:extent cx="5607050" cy="1778000"/>
+            <wp:effectExtent l="0" t="0" r="0" b="0"/>
+            <wp:docPr id="28" name="Imagen 28"/>
+            <wp:cNvGraphicFramePr>
+              <a:graphicFrameLocks xmlns:a="http://schemas.openxmlformats.org/drawingml/2006/main" noChangeAspect="1"/>
+            </wp:cNvGraphicFramePr>
+            <a:graphic xmlns:a="http://schemas.openxmlformats.org/drawingml/2006/main">
+              <a:graphicData uri="http://schemas.openxmlformats.org/drawingml/2006/picture">
+                <pic:pic xmlns:pic="http://schemas.openxmlformats.org/drawingml/2006/picture">
+                  <pic:nvPicPr>
+                    <pic:cNvPr id="0" name="Picture 20"/>
+                    <pic:cNvPicPr>
+                      <a:picLocks noChangeAspect="1" noChangeArrowheads="1"/>
+                    </pic:cNvPicPr>
+                  </pic:nvPicPr>
+                  <pic:blipFill>
+                    <a:blip r:embed="rId27">
+                      <a:extLst>
+                        <a:ext uri="{28A0092B-C50C-407E-A947-70E740481C1C}">
+                          <a14:useLocalDpi xmlns:a14="http://schemas.microsoft.com/office/drawing/2010/main" val="0"/>
+                        </a:ext>
+                      </a:extLst>
+                    </a:blip>
+                    <a:srcRect/>
+                    <a:stretch>
+                      <a:fillRect/>
+                    </a:stretch>
+                  </pic:blipFill>
+                  <pic:spPr bwMode="auto">
+                    <a:xfrm>
+                      <a:off x="0" y="0"/>
+                      <a:ext cx="5607050" cy="1778000"/>
+                    </a:xfrm>
+                    <a:prstGeom prst="rect">
+                      <a:avLst/>
+                    </a:prstGeom>
+                    <a:noFill/>
+                    <a:ln>
+                      <a:noFill/>
+                    </a:ln>
+                  </pic:spPr>
+                </pic:pic>
+              </a:graphicData>
+            </a:graphic>
+          </wp:inline>
+        </w:drawing>
+      </w:r>
+    </w:p>
+    <w:p>
+      <w:r>
+        <w:t>Reportes – Canales – Vencimiento endoso beneficiarios seguros</w:t>
+      </w:r>
+    </w:p>
+    <w:p>
+      <w:r>
+        <w:rPr>
+          <w:noProof/>
+          <w:lang w:eastAsia="es-EC"/>
+        </w:rPr>
+        <w:drawing>
+          <wp:inline distT="0" distB="0" distL="0" distR="0">
+            <wp:extent cx="5607050" cy="1682750"/>
+            <wp:effectExtent l="0" t="0" r="0" b="0"/>
+            <wp:docPr id="29" name="Imagen 29"/>
+            <wp:cNvGraphicFramePr>
+              <a:graphicFrameLocks xmlns:a="http://schemas.openxmlformats.org/drawingml/2006/main" noChangeAspect="1"/>
+            </wp:cNvGraphicFramePr>
+            <a:graphic xmlns:a="http://schemas.openxmlformats.org/drawingml/2006/main">
+              <a:graphicData uri="http://schemas.openxmlformats.org/drawingml/2006/picture">
+                <pic:pic xmlns:pic="http://schemas.openxmlformats.org/drawingml/2006/picture">
+                  <pic:nvPicPr>
+                    <pic:cNvPr id="0" name="Picture 21"/>
+                    <pic:cNvPicPr>
+                      <a:picLocks noChangeAspect="1" noChangeArrowheads="1"/>
+                    </pic:cNvPicPr>
+                  </pic:nvPicPr>
+                  <pic:blipFill>
+                    <a:blip r:embed="rId28">
+                      <a:extLst>
+                        <a:ext uri="{28A0092B-C50C-407E-A947-70E740481C1C}">
+                          <a14:useLocalDpi xmlns:a14="http://schemas.microsoft.com/office/drawing/2010/main" val="0"/>
+                        </a:ext>
+                      </a:extLst>
+                    </a:blip>
+                    <a:srcRect/>
+                    <a:stretch>
+                      <a:fillRect/>
+                    </a:stretch>
+                  </pic:blipFill>
+                  <pic:spPr bwMode="auto">
+                    <a:xfrm>
+                      <a:off x="0" y="0"/>
+                      <a:ext cx="5607050" cy="1682750"/>
+                    </a:xfrm>
+                    <a:prstGeom prst="rect">
+                      <a:avLst/>
+                    </a:prstGeom>
+                    <a:noFill/>
+                    <a:ln>
+                      <a:noFill/>
+                    </a:ln>
+                  </pic:spPr>
+                </pic:pic>
+              </a:graphicData>
+            </a:graphic>
+          </wp:inline>
+        </w:drawing>
+      </w:r>
+    </w:p>
+    <w:p>
+      <w:r>
+        <w:t>Reportes – Canales – Comisiones a pagarse</w:t>
+      </w:r>
+    </w:p>
+    <w:p>
+      <w:r>
+        <w:rPr>
+          <w:noProof/>
+          <w:lang w:eastAsia="es-EC"/>
+        </w:rPr>
+        <w:lastRenderedPageBreak/>
+        <w:drawing>
+          <wp:inline distT="0" distB="0" distL="0" distR="0">
+            <wp:extent cx="5613400" cy="1644650"/>
+            <wp:effectExtent l="0" t="0" r="6350" b="0"/>
+            <wp:docPr id="30" name="Imagen 30"/>
+            <wp:cNvGraphicFramePr>
+              <a:graphicFrameLocks xmlns:a="http://schemas.openxmlformats.org/drawingml/2006/main" noChangeAspect="1"/>
+            </wp:cNvGraphicFramePr>
+            <a:graphic xmlns:a="http://schemas.openxmlformats.org/drawingml/2006/main">
+              <a:graphicData uri="http://schemas.openxmlformats.org/drawingml/2006/picture">
+                <pic:pic xmlns:pic="http://schemas.openxmlformats.org/drawingml/2006/picture">
+                  <pic:nvPicPr>
+                    <pic:cNvPr id="0" name="Picture 22"/>
+                    <pic:cNvPicPr>
+                      <a:picLocks noChangeAspect="1" noChangeArrowheads="1"/>
+                    </pic:cNvPicPr>
+                  </pic:nvPicPr>
+                  <pic:blipFill>
+                    <a:blip r:embed="rId29">
+                      <a:extLst>
+                        <a:ext uri="{28A0092B-C50C-407E-A947-70E740481C1C}">
+                          <a14:useLocalDpi xmlns:a14="http://schemas.microsoft.com/office/drawing/2010/main" val="0"/>
+                        </a:ext>
+                      </a:extLst>
+                    </a:blip>
+                    <a:srcRect/>
+                    <a:stretch>
+                      <a:fillRect/>
+                    </a:stretch>
+                  </pic:blipFill>
+                  <pic:spPr bwMode="auto">
+                    <a:xfrm>
+                      <a:off x="0" y="0"/>
+                      <a:ext cx="5613400" cy="1644650"/>
+                    </a:xfrm>
+                    <a:prstGeom prst="rect">
+                      <a:avLst/>
+                    </a:prstGeom>
+                    <a:noFill/>
+                    <a:ln>
+                      <a:noFill/>
+                    </a:ln>
+                  </pic:spPr>
+                </pic:pic>
+              </a:graphicData>
+            </a:graphic>
+          </wp:inline>
+        </w:drawing>
+      </w:r>
+    </w:p>
+    <w:p>
+      <w:r>
+        <w:t xml:space="preserve">Reportes – Canales – Entrega / recepción de contrato Canales – </w:t>
+      </w:r>
+      <w:proofErr w:type="spellStart"/>
+      <w:r>
+        <w:t>Area</w:t>
+      </w:r>
+      <w:proofErr w:type="spellEnd"/>
+      <w:r>
+        <w:t xml:space="preserve"> Legal</w:t>
+      </w:r>
+    </w:p>
+    <w:p>
+      <w:r>
+        <w:rPr>
+          <w:noProof/>
+          <w:lang w:eastAsia="es-EC"/>
+        </w:rPr>
+        <w:drawing>
+          <wp:inline distT="0" distB="0" distL="0" distR="0">
+            <wp:extent cx="5607050" cy="1765300"/>
+            <wp:effectExtent l="0" t="0" r="0" b="6350"/>
+            <wp:docPr id="31" name="Imagen 31"/>
+            <wp:cNvGraphicFramePr>
+              <a:graphicFrameLocks xmlns:a="http://schemas.openxmlformats.org/drawingml/2006/main" noChangeAspect="1"/>
+            </wp:cNvGraphicFramePr>
+            <a:graphic xmlns:a="http://schemas.openxmlformats.org/drawingml/2006/main">
+              <a:graphicData uri="http://schemas.openxmlformats.org/drawingml/2006/picture">
+                <pic:pic xmlns:pic="http://schemas.openxmlformats.org/drawingml/2006/picture">
+                  <pic:nvPicPr>
+                    <pic:cNvPr id="0" name="Picture 23"/>
+                    <pic:cNvPicPr>
+                      <a:picLocks noChangeAspect="1" noChangeArrowheads="1"/>
+                    </pic:cNvPicPr>
+                  </pic:nvPicPr>
+                  <pic:blipFill>
+                    <a:blip r:embed="rId30">
+                      <a:extLst>
+                        <a:ext uri="{28A0092B-C50C-407E-A947-70E740481C1C}">
+                          <a14:useLocalDpi xmlns:a14="http://schemas.microsoft.com/office/drawing/2010/main" val="0"/>
+                        </a:ext>
+                      </a:extLst>
+                    </a:blip>
+                    <a:srcRect/>
+                    <a:stretch>
+                      <a:fillRect/>
+                    </a:stretch>
+                  </pic:blipFill>
+                  <pic:spPr bwMode="auto">
+                    <a:xfrm>
+                      <a:off x="0" y="0"/>
+                      <a:ext cx="5607050" cy="1765300"/>
+                    </a:xfrm>
+                    <a:prstGeom prst="rect">
+                      <a:avLst/>
+                    </a:prstGeom>
+                    <a:noFill/>
+                    <a:ln>
+                      <a:noFill/>
+                    </a:ln>
+                  </pic:spPr>
+                </pic:pic>
+              </a:graphicData>
+            </a:graphic>
+          </wp:inline>
+        </w:drawing>
+      </w:r>
+    </w:p>
+    <w:p>
+      <w:r>
+        <w:t>Reportes - Mantenimiento Legal – Gastos Legales</w:t>
+      </w:r>
+    </w:p>
+    <w:p>
+      <w:r>
+        <w:rPr>
+          <w:noProof/>
+          <w:lang w:eastAsia="es-EC"/>
+        </w:rPr>
+        <w:drawing>
+          <wp:inline distT="0" distB="0" distL="0" distR="0">
+            <wp:extent cx="5607050" cy="1758950"/>
+            <wp:effectExtent l="0" t="0" r="0" b="0"/>
+            <wp:docPr id="32" name="Imagen 32"/>
+            <wp:cNvGraphicFramePr>
+              <a:graphicFrameLocks xmlns:a="http://schemas.openxmlformats.org/drawingml/2006/main" noChangeAspect="1"/>
+            </wp:cNvGraphicFramePr>
+            <a:graphic xmlns:a="http://schemas.openxmlformats.org/drawingml/2006/main">
+              <a:graphicData uri="http://schemas.openxmlformats.org/drawingml/2006/picture">
+                <pic:pic xmlns:pic="http://schemas.openxmlformats.org/drawingml/2006/picture">
+                  <pic:nvPicPr>
+                    <pic:cNvPr id="0" name="Picture 24"/>
+                    <pic:cNvPicPr>
+                      <a:picLocks noChangeAspect="1" noChangeArrowheads="1"/>
+                    </pic:cNvPicPr>
+                  </pic:nvPicPr>
+                  <pic:blipFill>
+                    <a:blip r:embed="rId31">
+                      <a:extLst>
+                        <a:ext uri="{28A0092B-C50C-407E-A947-70E740481C1C}">
+                          <a14:useLocalDpi xmlns:a14="http://schemas.microsoft.com/office/drawing/2010/main" val="0"/>
+                        </a:ext>
+                      </a:extLst>
+                    </a:blip>
+                    <a:srcRect/>
+                    <a:stretch>
+                      <a:fillRect/>
+                    </a:stretch>
+                  </pic:blipFill>
+                  <pic:spPr bwMode="auto">
+                    <a:xfrm>
+                      <a:off x="0" y="0"/>
+                      <a:ext cx="5607050" cy="1758950"/>
+                    </a:xfrm>
+                    <a:prstGeom prst="rect">
+                      <a:avLst/>
+                    </a:prstGeom>
+                    <a:noFill/>
+                    <a:ln>
+                      <a:noFill/>
+                    </a:ln>
+                  </pic:spPr>
+                </pic:pic>
+              </a:graphicData>
+            </a:graphic>
+          </wp:inline>
+        </w:drawing>
+      </w:r>
+    </w:p>
+    <w:p>
+      <w:r>
+        <w:t>Reportes - Mantenimiento Legal</w:t>
+      </w:r>
+      <w:r>
+        <w:t xml:space="preserve"> – Documentación entregada de mantenimiento legal a Comercial</w:t>
+      </w:r>
+    </w:p>
+    <w:p/>
+    <w:p>
+      <w:r>
+        <w:rPr>
+          <w:noProof/>
+          <w:lang w:eastAsia="es-EC"/>
+        </w:rPr>
+        <w:lastRenderedPageBreak/>
+        <w:drawing>
+          <wp:inline distT="0" distB="0" distL="0" distR="0">
+            <wp:extent cx="5607050" cy="1771650"/>
+            <wp:effectExtent l="0" t="0" r="0" b="0"/>
+            <wp:docPr id="33" name="Imagen 33"/>
+            <wp:cNvGraphicFramePr>
+              <a:graphicFrameLocks xmlns:a="http://schemas.openxmlformats.org/drawingml/2006/main" noChangeAspect="1"/>
+            </wp:cNvGraphicFramePr>
+            <a:graphic xmlns:a="http://schemas.openxmlformats.org/drawingml/2006/main">
+              <a:graphicData uri="http://schemas.openxmlformats.org/drawingml/2006/picture">
+                <pic:pic xmlns:pic="http://schemas.openxmlformats.org/drawingml/2006/picture">
+                  <pic:nvPicPr>
+                    <pic:cNvPr id="0" name="Picture 25"/>
+                    <pic:cNvPicPr>
+                      <a:picLocks noChangeAspect="1" noChangeArrowheads="1"/>
+                    </pic:cNvPicPr>
+                  </pic:nvPicPr>
+                  <pic:blipFill>
+                    <a:blip r:embed="rId32">
+                      <a:extLst>
+                        <a:ext uri="{28A0092B-C50C-407E-A947-70E740481C1C}">
+                          <a14:useLocalDpi xmlns:a14="http://schemas.microsoft.com/office/drawing/2010/main" val="0"/>
+                        </a:ext>
+                      </a:extLst>
+                    </a:blip>
+                    <a:srcRect/>
+                    <a:stretch>
+                      <a:fillRect/>
+                    </a:stretch>
+                  </pic:blipFill>
+                  <pic:spPr bwMode="auto">
+                    <a:xfrm>
+                      <a:off x="0" y="0"/>
+                      <a:ext cx="5607050" cy="1771650"/>
+                    </a:xfrm>
+                    <a:prstGeom prst="rect">
+                      <a:avLst/>
+                    </a:prstGeom>
+                    <a:noFill/>
+                    <a:ln>
+                      <a:noFill/>
+                    </a:ln>
+                  </pic:spPr>
+                </pic:pic>
+              </a:graphicData>
+            </a:graphic>
+          </wp:inline>
+        </w:drawing>
+      </w:r>
+    </w:p>
+    <w:p>
+      <w:r>
+        <w:t>Reportes - Mantenimiento Legal –</w:t>
+      </w:r>
+      <w:r>
+        <w:t xml:space="preserve"> Entrega / recepción de contrato </w:t>
+      </w:r>
+      <w:proofErr w:type="spellStart"/>
+      <w:r>
+        <w:t>Area</w:t>
+      </w:r>
+      <w:proofErr w:type="spellEnd"/>
+      <w:r>
+        <w:t xml:space="preserve"> Legal - Proveedores</w:t>
+      </w:r>
+    </w:p>
+    <w:p>
+      <w:r>
+        <w:rPr>
+          <w:noProof/>
+          <w:lang w:eastAsia="es-EC"/>
+        </w:rPr>
+        <w:drawing>
+          <wp:inline distT="0" distB="0" distL="0" distR="0">
+            <wp:extent cx="5607050" cy="1758950"/>
+            <wp:effectExtent l="0" t="0" r="0" b="0"/>
+            <wp:docPr id="34" name="Imagen 34"/>
+            <wp:cNvGraphicFramePr>
+              <a:graphicFrameLocks xmlns:a="http://schemas.openxmlformats.org/drawingml/2006/main" noChangeAspect="1"/>
+            </wp:cNvGraphicFramePr>
+            <a:graphic xmlns:a="http://schemas.openxmlformats.org/drawingml/2006/main">
+              <a:graphicData uri="http://schemas.openxmlformats.org/drawingml/2006/picture">
+                <pic:pic xmlns:pic="http://schemas.openxmlformats.org/drawingml/2006/picture">
+                  <pic:nvPicPr>
+                    <pic:cNvPr id="0" name="Picture 26"/>
+                    <pic:cNvPicPr>
+                      <a:picLocks noChangeAspect="1" noChangeArrowheads="1"/>
+                    </pic:cNvPicPr>
+                  </pic:nvPicPr>
+                  <pic:blipFill>
+                    <a:blip r:embed="rId33">
+                      <a:extLst>
+                        <a:ext uri="{28A0092B-C50C-407E-A947-70E740481C1C}">
+                          <a14:useLocalDpi xmlns:a14="http://schemas.microsoft.com/office/drawing/2010/main" val="0"/>
+                        </a:ext>
+                      </a:extLst>
+                    </a:blip>
+                    <a:srcRect/>
+                    <a:stretch>
+                      <a:fillRect/>
+                    </a:stretch>
+                  </pic:blipFill>
+                  <pic:spPr bwMode="auto">
+                    <a:xfrm>
+                      <a:off x="0" y="0"/>
+                      <a:ext cx="5607050" cy="1758950"/>
+                    </a:xfrm>
+                    <a:prstGeom prst="rect">
+                      <a:avLst/>
+                    </a:prstGeom>
+                    <a:noFill/>
+                    <a:ln>
+                      <a:noFill/>
+                    </a:ln>
+                  </pic:spPr>
+                </pic:pic>
+              </a:graphicData>
+            </a:graphic>
+          </wp:inline>
+        </w:drawing>
+      </w:r>
+    </w:p>
+    <w:p>
+      <w:r>
+        <w:t xml:space="preserve">Reportes – Comercial – Gerencia Comercial </w:t>
+      </w:r>
+    </w:p>
+    <w:p>
+      <w:r>
+        <w:rPr>
+          <w:noProof/>
+          <w:lang w:eastAsia="es-EC"/>
+        </w:rPr>
+        <w:drawing>
+          <wp:inline distT="0" distB="0" distL="0" distR="0">
+            <wp:extent cx="5607050" cy="1682750"/>
+            <wp:effectExtent l="0" t="0" r="0" b="0"/>
+            <wp:docPr id="35" name="Imagen 35"/>
+            <wp:cNvGraphicFramePr>
+              <a:graphicFrameLocks xmlns:a="http://schemas.openxmlformats.org/drawingml/2006/main" noChangeAspect="1"/>
+            </wp:cNvGraphicFramePr>
+            <a:graphic xmlns:a="http://schemas.openxmlformats.org/drawingml/2006/main">
+              <a:graphicData uri="http://schemas.openxmlformats.org/drawingml/2006/picture">
+                <pic:pic xmlns:pic="http://schemas.openxmlformats.org/drawingml/2006/picture">
+                  <pic:nvPicPr>
+                    <pic:cNvPr id="0" name="Picture 27"/>
+                    <pic:cNvPicPr>
+                      <a:picLocks noChangeAspect="1" noChangeArrowheads="1"/>
+                    </pic:cNvPicPr>
+                  </pic:nvPicPr>
+                  <pic:blipFill>
+                    <a:blip r:embed="rId34">
+                      <a:extLst>
+                        <a:ext uri="{28A0092B-C50C-407E-A947-70E740481C1C}">
+                          <a14:useLocalDpi xmlns:a14="http://schemas.microsoft.com/office/drawing/2010/main" val="0"/>
+                        </a:ext>
+                      </a:extLst>
+                    </a:blip>
+                    <a:srcRect/>
+                    <a:stretch>
+                      <a:fillRect/>
+                    </a:stretch>
+                  </pic:blipFill>
+                  <pic:spPr bwMode="auto">
+                    <a:xfrm>
+                      <a:off x="0" y="0"/>
+                      <a:ext cx="5607050" cy="1682750"/>
+                    </a:xfrm>
+                    <a:prstGeom prst="rect">
+                      <a:avLst/>
+                    </a:prstGeom>
+                    <a:noFill/>
+                    <a:ln>
+                      <a:noFill/>
+                    </a:ln>
+                  </pic:spPr>
+                </pic:pic>
+              </a:graphicData>
+            </a:graphic>
+          </wp:inline>
+        </w:drawing>
+      </w:r>
+    </w:p>
+    <w:p>
+      <w:r>
+        <w:t>Reportes – Comercial – Comisiones Pagadas</w:t>
+      </w:r>
+    </w:p>
+    <w:p>
+      <w:r>
+        <w:rPr>
+          <w:noProof/>
+          <w:lang w:eastAsia="es-EC"/>
+        </w:rPr>
+        <w:lastRenderedPageBreak/>
+        <w:drawing>
+          <wp:inline distT="0" distB="0" distL="0" distR="0">
+            <wp:extent cx="5607050" cy="1676400"/>
+            <wp:effectExtent l="0" t="0" r="0" b="0"/>
+            <wp:docPr id="36" name="Imagen 36"/>
+            <wp:cNvGraphicFramePr>
+              <a:graphicFrameLocks xmlns:a="http://schemas.openxmlformats.org/drawingml/2006/main" noChangeAspect="1"/>
+            </wp:cNvGraphicFramePr>
+            <a:graphic xmlns:a="http://schemas.openxmlformats.org/drawingml/2006/main">
+              <a:graphicData uri="http://schemas.openxmlformats.org/drawingml/2006/picture">
+                <pic:pic xmlns:pic="http://schemas.openxmlformats.org/drawingml/2006/picture">
+                  <pic:nvPicPr>
+                    <pic:cNvPr id="0" name="Picture 28"/>
+                    <pic:cNvPicPr>
+                      <a:picLocks noChangeAspect="1" noChangeArrowheads="1"/>
+                    </pic:cNvPicPr>
+                  </pic:nvPicPr>
+                  <pic:blipFill>
+                    <a:blip r:embed="rId35">
+                      <a:extLst>
+                        <a:ext uri="{28A0092B-C50C-407E-A947-70E740481C1C}">
+                          <a14:useLocalDpi xmlns:a14="http://schemas.microsoft.com/office/drawing/2010/main" val="0"/>
+                        </a:ext>
+                      </a:extLst>
+                    </a:blip>
+                    <a:srcRect/>
+                    <a:stretch>
+                      <a:fillRect/>
+                    </a:stretch>
+                  </pic:blipFill>
+                  <pic:spPr bwMode="auto">
+                    <a:xfrm>
+                      <a:off x="0" y="0"/>
+                      <a:ext cx="5607050" cy="1676400"/>
+                    </a:xfrm>
+                    <a:prstGeom prst="rect">
+                      <a:avLst/>
+                    </a:prstGeom>
+                    <a:noFill/>
+                    <a:ln>
+                      <a:noFill/>
+                    </a:ln>
+                  </pic:spPr>
+                </pic:pic>
+              </a:graphicData>
+            </a:graphic>
+          </wp:inline>
+        </w:drawing>
+      </w:r>
+    </w:p>
+    <w:p>
       <w:bookmarkStart w:id="0" w:name="_GoBack"/>
       <w:bookmarkEnd w:id="0"/>
-    </w:p>
-    <w:p>
-      <w:pPr>
-        <w:rPr>
-          <w:lang w:val="en-US"/>
-        </w:rPr>
-      </w:pPr>
     </w:p>
     <w:sectPr>
       <w:pgSz w:w="12240" w:h="15840"/>

</xml_diff>

<commit_message>
Pantallas de Parametrizacion reflejadas en el Documento
</commit_message>
<xml_diff>
--- a/documentacion/Manual de usuarios.docx
+++ b/documentacion/Manual de usuarios.docx
@@ -404,6 +404,61 @@
           <w:u w:val="single"/>
           <w:lang w:val="en-US"/>
         </w:rPr>
+        <w:t>VENTAS / COTIZACIONES</w:t>
+      </w:r>
+    </w:p>
+    <w:p>
+      <w:pPr>
+        <w:rPr>
+          <w:color w:val="FF0000"/>
+          <w:u w:val="single"/>
+          <w:lang w:val="en-US"/>
+        </w:rPr>
+      </w:pPr>
+      <w:bookmarkStart w:id="0" w:name="_GoBack"/>
+      <w:bookmarkEnd w:id="0"/>
+    </w:p>
+    <w:p>
+      <w:pPr>
+        <w:rPr>
+          <w:color w:val="FF0000"/>
+          <w:u w:val="single"/>
+          <w:lang w:val="en-US"/>
+        </w:rPr>
+      </w:pPr>
+    </w:p>
+    <w:p>
+      <w:pPr>
+        <w:rPr>
+          <w:color w:val="FF0000"/>
+          <w:u w:val="single"/>
+          <w:lang w:val="en-US"/>
+        </w:rPr>
+      </w:pPr>
+    </w:p>
+    <w:p>
+      <w:pPr>
+        <w:rPr>
+          <w:color w:val="FF0000"/>
+          <w:u w:val="single"/>
+          <w:lang w:val="en-US"/>
+        </w:rPr>
+      </w:pPr>
+    </w:p>
+    <w:p>
+      <w:pPr>
+        <w:rPr>
+          <w:color w:val="FF0000"/>
+          <w:u w:val="single"/>
+          <w:lang w:val="en-US"/>
+        </w:rPr>
+      </w:pPr>
+      <w:r>
+        <w:rPr>
+          <w:color w:val="FF0000"/>
+          <w:u w:val="single"/>
+          <w:lang w:val="en-US"/>
+        </w:rPr>
         <w:t>CONSULTAS:</w:t>
       </w:r>
     </w:p>
@@ -2409,7 +2464,16 @@
     </w:p>
     <w:p>
       <w:r>
-        <w:t>Reportes – Comercial – Comisiones Pagadas</w:t>
+        <w:t>Reportes – Comercial –</w:t>
+      </w:r>
+      <w:r>
+        <w:rPr>
+          <w:lang w:val="en-US"/>
+        </w:rPr>
+        <w:t xml:space="preserve"> </w:t>
+      </w:r>
+      <w:r>
+        <w:t>Comisiones Pagadas</w:t>
       </w:r>
     </w:p>
     <w:p>
@@ -2470,8 +2534,3110 @@
       </w:r>
     </w:p>
     <w:p>
-      <w:bookmarkStart w:id="0" w:name="_GoBack"/>
-      <w:bookmarkEnd w:id="0"/>
+      <w:r>
+        <w:t>Reportes – Comercial –</w:t>
+      </w:r>
+      <w:r>
+        <w:t xml:space="preserve"> Vales procesados</w:t>
+      </w:r>
+    </w:p>
+    <w:p>
+      <w:r>
+        <w:rPr>
+          <w:noProof/>
+          <w:lang w:eastAsia="es-EC"/>
+        </w:rPr>
+        <w:drawing>
+          <wp:inline distT="0" distB="0" distL="0" distR="0">
+            <wp:extent cx="5600700" cy="1714500"/>
+            <wp:effectExtent l="0" t="0" r="0" b="0"/>
+            <wp:docPr id="37" name="Imagen 37"/>
+            <wp:cNvGraphicFramePr>
+              <a:graphicFrameLocks xmlns:a="http://schemas.openxmlformats.org/drawingml/2006/main" noChangeAspect="1"/>
+            </wp:cNvGraphicFramePr>
+            <a:graphic xmlns:a="http://schemas.openxmlformats.org/drawingml/2006/main">
+              <a:graphicData uri="http://schemas.openxmlformats.org/drawingml/2006/picture">
+                <pic:pic xmlns:pic="http://schemas.openxmlformats.org/drawingml/2006/picture">
+                  <pic:nvPicPr>
+                    <pic:cNvPr id="0" name="Picture 29"/>
+                    <pic:cNvPicPr>
+                      <a:picLocks noChangeAspect="1" noChangeArrowheads="1"/>
+                    </pic:cNvPicPr>
+                  </pic:nvPicPr>
+                  <pic:blipFill>
+                    <a:blip r:embed="rId36">
+                      <a:extLst>
+                        <a:ext uri="{28A0092B-C50C-407E-A947-70E740481C1C}">
+                          <a14:useLocalDpi xmlns:a14="http://schemas.microsoft.com/office/drawing/2010/main" val="0"/>
+                        </a:ext>
+                      </a:extLst>
+                    </a:blip>
+                    <a:srcRect/>
+                    <a:stretch>
+                      <a:fillRect/>
+                    </a:stretch>
+                  </pic:blipFill>
+                  <pic:spPr bwMode="auto">
+                    <a:xfrm>
+                      <a:off x="0" y="0"/>
+                      <a:ext cx="5600700" cy="1714500"/>
+                    </a:xfrm>
+                    <a:prstGeom prst="rect">
+                      <a:avLst/>
+                    </a:prstGeom>
+                    <a:noFill/>
+                    <a:ln>
+                      <a:noFill/>
+                    </a:ln>
+                  </pic:spPr>
+                </pic:pic>
+              </a:graphicData>
+            </a:graphic>
+          </wp:inline>
+        </w:drawing>
+      </w:r>
+    </w:p>
+    <w:p>
+      <w:r>
+        <w:t xml:space="preserve">Reportes – Tramas Sistemas – </w:t>
+      </w:r>
+      <w:proofErr w:type="spellStart"/>
+      <w:r>
+        <w:t>Fideval</w:t>
+      </w:r>
+      <w:proofErr w:type="spellEnd"/>
+      <w:r>
+        <w:t xml:space="preserve"> </w:t>
+      </w:r>
+    </w:p>
+    <w:p>
+      <w:r>
+        <w:rPr>
+          <w:noProof/>
+          <w:lang w:eastAsia="es-EC"/>
+        </w:rPr>
+        <w:drawing>
+          <wp:inline distT="0" distB="0" distL="0" distR="0">
+            <wp:extent cx="5607050" cy="1517650"/>
+            <wp:effectExtent l="0" t="0" r="0" b="6350"/>
+            <wp:docPr id="38" name="Imagen 38"/>
+            <wp:cNvGraphicFramePr>
+              <a:graphicFrameLocks xmlns:a="http://schemas.openxmlformats.org/drawingml/2006/main" noChangeAspect="1"/>
+            </wp:cNvGraphicFramePr>
+            <a:graphic xmlns:a="http://schemas.openxmlformats.org/drawingml/2006/main">
+              <a:graphicData uri="http://schemas.openxmlformats.org/drawingml/2006/picture">
+                <pic:pic xmlns:pic="http://schemas.openxmlformats.org/drawingml/2006/picture">
+                  <pic:nvPicPr>
+                    <pic:cNvPr id="0" name="Picture 30"/>
+                    <pic:cNvPicPr>
+                      <a:picLocks noChangeAspect="1" noChangeArrowheads="1"/>
+                    </pic:cNvPicPr>
+                  </pic:nvPicPr>
+                  <pic:blipFill>
+                    <a:blip r:embed="rId37">
+                      <a:extLst>
+                        <a:ext uri="{28A0092B-C50C-407E-A947-70E740481C1C}">
+                          <a14:useLocalDpi xmlns:a14="http://schemas.microsoft.com/office/drawing/2010/main" val="0"/>
+                        </a:ext>
+                      </a:extLst>
+                    </a:blip>
+                    <a:srcRect/>
+                    <a:stretch>
+                      <a:fillRect/>
+                    </a:stretch>
+                  </pic:blipFill>
+                  <pic:spPr bwMode="auto">
+                    <a:xfrm>
+                      <a:off x="0" y="0"/>
+                      <a:ext cx="5607050" cy="1517650"/>
+                    </a:xfrm>
+                    <a:prstGeom prst="rect">
+                      <a:avLst/>
+                    </a:prstGeom>
+                    <a:noFill/>
+                    <a:ln>
+                      <a:noFill/>
+                    </a:ln>
+                  </pic:spPr>
+                </pic:pic>
+              </a:graphicData>
+            </a:graphic>
+          </wp:inline>
+        </w:drawing>
+      </w:r>
+    </w:p>
+    <w:p>
+      <w:r>
+        <w:t>Reportes – Tramas Sistemas – AIG</w:t>
+      </w:r>
+    </w:p>
+    <w:p>
+      <w:r>
+        <w:rPr>
+          <w:noProof/>
+          <w:lang w:eastAsia="es-EC"/>
+        </w:rPr>
+        <w:drawing>
+          <wp:inline distT="0" distB="0" distL="0" distR="0">
+            <wp:extent cx="5607050" cy="1485900"/>
+            <wp:effectExtent l="0" t="0" r="0" b="0"/>
+            <wp:docPr id="40" name="Imagen 40"/>
+            <wp:cNvGraphicFramePr>
+              <a:graphicFrameLocks xmlns:a="http://schemas.openxmlformats.org/drawingml/2006/main" noChangeAspect="1"/>
+            </wp:cNvGraphicFramePr>
+            <a:graphic xmlns:a="http://schemas.openxmlformats.org/drawingml/2006/main">
+              <a:graphicData uri="http://schemas.openxmlformats.org/drawingml/2006/picture">
+                <pic:pic xmlns:pic="http://schemas.openxmlformats.org/drawingml/2006/picture">
+                  <pic:nvPicPr>
+                    <pic:cNvPr id="0" name="Picture 32"/>
+                    <pic:cNvPicPr>
+                      <a:picLocks noChangeAspect="1" noChangeArrowheads="1"/>
+                    </pic:cNvPicPr>
+                  </pic:nvPicPr>
+                  <pic:blipFill>
+                    <a:blip r:embed="rId38">
+                      <a:extLst>
+                        <a:ext uri="{28A0092B-C50C-407E-A947-70E740481C1C}">
+                          <a14:useLocalDpi xmlns:a14="http://schemas.microsoft.com/office/drawing/2010/main" val="0"/>
+                        </a:ext>
+                      </a:extLst>
+                    </a:blip>
+                    <a:srcRect/>
+                    <a:stretch>
+                      <a:fillRect/>
+                    </a:stretch>
+                  </pic:blipFill>
+                  <pic:spPr bwMode="auto">
+                    <a:xfrm>
+                      <a:off x="0" y="0"/>
+                      <a:ext cx="5607050" cy="1485900"/>
+                    </a:xfrm>
+                    <a:prstGeom prst="rect">
+                      <a:avLst/>
+                    </a:prstGeom>
+                    <a:noFill/>
+                    <a:ln>
+                      <a:noFill/>
+                    </a:ln>
+                  </pic:spPr>
+                </pic:pic>
+              </a:graphicData>
+            </a:graphic>
+          </wp:inline>
+        </w:drawing>
+      </w:r>
+    </w:p>
+    <w:p>
+      <w:pPr>
+        <w:rPr>
+          <w:color w:val="FF0000"/>
+        </w:rPr>
+      </w:pPr>
+      <w:r>
+        <w:rPr>
+          <w:color w:val="FF0000"/>
+        </w:rPr>
+        <w:t>PARAMETRIZACION</w:t>
+      </w:r>
+      <w:r>
+        <w:rPr>
+          <w:color w:val="FF0000"/>
+        </w:rPr>
+        <w:t>:</w:t>
+      </w:r>
+    </w:p>
+    <w:p>
+      <w:pPr>
+        <w:rPr>
+          <w:color w:val="000000" w:themeColor="text1"/>
+        </w:rPr>
+      </w:pPr>
+      <w:r>
+        <w:rPr>
+          <w:color w:val="000000" w:themeColor="text1"/>
+        </w:rPr>
+        <w:lastRenderedPageBreak/>
+        <w:t>Parámetros Seguros</w:t>
+      </w:r>
+    </w:p>
+    <w:p>
+      <w:pPr>
+        <w:rPr>
+          <w:color w:val="000000" w:themeColor="text1"/>
+        </w:rPr>
+      </w:pPr>
+      <w:r>
+        <w:rPr>
+          <w:noProof/>
+          <w:color w:val="000000" w:themeColor="text1"/>
+          <w:lang w:eastAsia="es-EC"/>
+        </w:rPr>
+        <w:drawing>
+          <wp:inline distT="0" distB="0" distL="0" distR="0">
+            <wp:extent cx="5607050" cy="2946400"/>
+            <wp:effectExtent l="0" t="0" r="0" b="6350"/>
+            <wp:docPr id="41" name="Imagen 41"/>
+            <wp:cNvGraphicFramePr>
+              <a:graphicFrameLocks xmlns:a="http://schemas.openxmlformats.org/drawingml/2006/main" noChangeAspect="1"/>
+            </wp:cNvGraphicFramePr>
+            <a:graphic xmlns:a="http://schemas.openxmlformats.org/drawingml/2006/main">
+              <a:graphicData uri="http://schemas.openxmlformats.org/drawingml/2006/picture">
+                <pic:pic xmlns:pic="http://schemas.openxmlformats.org/drawingml/2006/picture">
+                  <pic:nvPicPr>
+                    <pic:cNvPr id="0" name="Picture 33"/>
+                    <pic:cNvPicPr>
+                      <a:picLocks noChangeAspect="1" noChangeArrowheads="1"/>
+                    </pic:cNvPicPr>
+                  </pic:nvPicPr>
+                  <pic:blipFill>
+                    <a:blip r:embed="rId39">
+                      <a:extLst>
+                        <a:ext uri="{28A0092B-C50C-407E-A947-70E740481C1C}">
+                          <a14:useLocalDpi xmlns:a14="http://schemas.microsoft.com/office/drawing/2010/main" val="0"/>
+                        </a:ext>
+                      </a:extLst>
+                    </a:blip>
+                    <a:srcRect/>
+                    <a:stretch>
+                      <a:fillRect/>
+                    </a:stretch>
+                  </pic:blipFill>
+                  <pic:spPr bwMode="auto">
+                    <a:xfrm>
+                      <a:off x="0" y="0"/>
+                      <a:ext cx="5607050" cy="2946400"/>
+                    </a:xfrm>
+                    <a:prstGeom prst="rect">
+                      <a:avLst/>
+                    </a:prstGeom>
+                    <a:noFill/>
+                    <a:ln>
+                      <a:noFill/>
+                    </a:ln>
+                  </pic:spPr>
+                </pic:pic>
+              </a:graphicData>
+            </a:graphic>
+          </wp:inline>
+        </w:drawing>
+      </w:r>
+    </w:p>
+    <w:p>
+      <w:pPr>
+        <w:rPr>
+          <w:color w:val="000000" w:themeColor="text1"/>
+        </w:rPr>
+      </w:pPr>
+      <w:r>
+        <w:rPr>
+          <w:color w:val="000000" w:themeColor="text1"/>
+        </w:rPr>
+        <w:t>Parámetros Seguros – Datos Aseguradora</w:t>
+      </w:r>
+    </w:p>
+    <w:p>
+      <w:pPr>
+        <w:rPr>
+          <w:color w:val="000000" w:themeColor="text1"/>
+        </w:rPr>
+      </w:pPr>
+      <w:r>
+        <w:rPr>
+          <w:noProof/>
+          <w:color w:val="000000" w:themeColor="text1"/>
+          <w:lang w:eastAsia="es-EC"/>
+        </w:rPr>
+        <w:drawing>
+          <wp:inline distT="0" distB="0" distL="0" distR="0">
+            <wp:extent cx="5607050" cy="2660650"/>
+            <wp:effectExtent l="0" t="0" r="0" b="6350"/>
+            <wp:docPr id="42" name="Imagen 42"/>
+            <wp:cNvGraphicFramePr>
+              <a:graphicFrameLocks xmlns:a="http://schemas.openxmlformats.org/drawingml/2006/main" noChangeAspect="1"/>
+            </wp:cNvGraphicFramePr>
+            <a:graphic xmlns:a="http://schemas.openxmlformats.org/drawingml/2006/main">
+              <a:graphicData uri="http://schemas.openxmlformats.org/drawingml/2006/picture">
+                <pic:pic xmlns:pic="http://schemas.openxmlformats.org/drawingml/2006/picture">
+                  <pic:nvPicPr>
+                    <pic:cNvPr id="0" name="Picture 34"/>
+                    <pic:cNvPicPr>
+                      <a:picLocks noChangeAspect="1" noChangeArrowheads="1"/>
+                    </pic:cNvPicPr>
+                  </pic:nvPicPr>
+                  <pic:blipFill>
+                    <a:blip r:embed="rId40">
+                      <a:extLst>
+                        <a:ext uri="{28A0092B-C50C-407E-A947-70E740481C1C}">
+                          <a14:useLocalDpi xmlns:a14="http://schemas.microsoft.com/office/drawing/2010/main" val="0"/>
+                        </a:ext>
+                      </a:extLst>
+                    </a:blip>
+                    <a:srcRect/>
+                    <a:stretch>
+                      <a:fillRect/>
+                    </a:stretch>
+                  </pic:blipFill>
+                  <pic:spPr bwMode="auto">
+                    <a:xfrm>
+                      <a:off x="0" y="0"/>
+                      <a:ext cx="5607050" cy="2660650"/>
+                    </a:xfrm>
+                    <a:prstGeom prst="rect">
+                      <a:avLst/>
+                    </a:prstGeom>
+                    <a:noFill/>
+                    <a:ln>
+                      <a:noFill/>
+                    </a:ln>
+                  </pic:spPr>
+                </pic:pic>
+              </a:graphicData>
+            </a:graphic>
+          </wp:inline>
+        </w:drawing>
+      </w:r>
+    </w:p>
+    <w:p>
+      <w:pPr>
+        <w:rPr>
+          <w:color w:val="000000" w:themeColor="text1"/>
+        </w:rPr>
+      </w:pPr>
+      <w:r>
+        <w:rPr>
+          <w:color w:val="000000" w:themeColor="text1"/>
+        </w:rPr>
+        <w:t>Gastos Legales – Gastos Legales por Ciudad</w:t>
+      </w:r>
+    </w:p>
+    <w:p>
+      <w:pPr>
+        <w:rPr>
+          <w:color w:val="000000" w:themeColor="text1"/>
+        </w:rPr>
+      </w:pPr>
+      <w:r>
+        <w:rPr>
+          <w:noProof/>
+          <w:color w:val="000000" w:themeColor="text1"/>
+          <w:lang w:eastAsia="es-EC"/>
+        </w:rPr>
+        <w:lastRenderedPageBreak/>
+        <w:drawing>
+          <wp:inline distT="0" distB="0" distL="0" distR="0">
+            <wp:extent cx="5613400" cy="2800350"/>
+            <wp:effectExtent l="0" t="0" r="6350" b="0"/>
+            <wp:docPr id="43" name="Imagen 43"/>
+            <wp:cNvGraphicFramePr>
+              <a:graphicFrameLocks xmlns:a="http://schemas.openxmlformats.org/drawingml/2006/main" noChangeAspect="1"/>
+            </wp:cNvGraphicFramePr>
+            <a:graphic xmlns:a="http://schemas.openxmlformats.org/drawingml/2006/main">
+              <a:graphicData uri="http://schemas.openxmlformats.org/drawingml/2006/picture">
+                <pic:pic xmlns:pic="http://schemas.openxmlformats.org/drawingml/2006/picture">
+                  <pic:nvPicPr>
+                    <pic:cNvPr id="0" name="Picture 35"/>
+                    <pic:cNvPicPr>
+                      <a:picLocks noChangeAspect="1" noChangeArrowheads="1"/>
+                    </pic:cNvPicPr>
+                  </pic:nvPicPr>
+                  <pic:blipFill>
+                    <a:blip r:embed="rId41">
+                      <a:extLst>
+                        <a:ext uri="{28A0092B-C50C-407E-A947-70E740481C1C}">
+                          <a14:useLocalDpi xmlns:a14="http://schemas.microsoft.com/office/drawing/2010/main" val="0"/>
+                        </a:ext>
+                      </a:extLst>
+                    </a:blip>
+                    <a:srcRect/>
+                    <a:stretch>
+                      <a:fillRect/>
+                    </a:stretch>
+                  </pic:blipFill>
+                  <pic:spPr bwMode="auto">
+                    <a:xfrm>
+                      <a:off x="0" y="0"/>
+                      <a:ext cx="5613400" cy="2800350"/>
+                    </a:xfrm>
+                    <a:prstGeom prst="rect">
+                      <a:avLst/>
+                    </a:prstGeom>
+                    <a:noFill/>
+                    <a:ln>
+                      <a:noFill/>
+                    </a:ln>
+                  </pic:spPr>
+                </pic:pic>
+              </a:graphicData>
+            </a:graphic>
+          </wp:inline>
+        </w:drawing>
+      </w:r>
+    </w:p>
+    <w:p>
+      <w:pPr>
+        <w:rPr>
+          <w:color w:val="000000" w:themeColor="text1"/>
+        </w:rPr>
+      </w:pPr>
+      <w:r>
+        <w:rPr>
+          <w:color w:val="000000" w:themeColor="text1"/>
+        </w:rPr>
+        <w:t>Gastos Legales – Gastos Legales por Ciudad</w:t>
+      </w:r>
+      <w:r>
+        <w:rPr>
+          <w:color w:val="000000" w:themeColor="text1"/>
+        </w:rPr>
+        <w:t xml:space="preserve"> – Configuración por Ciudad</w:t>
+      </w:r>
+    </w:p>
+    <w:p>
+      <w:pPr>
+        <w:rPr>
+          <w:color w:val="000000" w:themeColor="text1"/>
+        </w:rPr>
+      </w:pPr>
+      <w:r>
+        <w:rPr>
+          <w:noProof/>
+          <w:color w:val="000000" w:themeColor="text1"/>
+          <w:lang w:eastAsia="es-EC"/>
+        </w:rPr>
+        <w:drawing>
+          <wp:inline distT="0" distB="0" distL="0" distR="0">
+            <wp:extent cx="2508250" cy="1497019"/>
+            <wp:effectExtent l="0" t="0" r="6350" b="8255"/>
+            <wp:docPr id="44" name="Imagen 44"/>
+            <wp:cNvGraphicFramePr>
+              <a:graphicFrameLocks xmlns:a="http://schemas.openxmlformats.org/drawingml/2006/main" noChangeAspect="1"/>
+            </wp:cNvGraphicFramePr>
+            <a:graphic xmlns:a="http://schemas.openxmlformats.org/drawingml/2006/main">
+              <a:graphicData uri="http://schemas.openxmlformats.org/drawingml/2006/picture">
+                <pic:pic xmlns:pic="http://schemas.openxmlformats.org/drawingml/2006/picture">
+                  <pic:nvPicPr>
+                    <pic:cNvPr id="0" name="Picture 36"/>
+                    <pic:cNvPicPr>
+                      <a:picLocks noChangeAspect="1" noChangeArrowheads="1"/>
+                    </pic:cNvPicPr>
+                  </pic:nvPicPr>
+                  <pic:blipFill>
+                    <a:blip r:embed="rId42">
+                      <a:extLst>
+                        <a:ext uri="{28A0092B-C50C-407E-A947-70E740481C1C}">
+                          <a14:useLocalDpi xmlns:a14="http://schemas.microsoft.com/office/drawing/2010/main" val="0"/>
+                        </a:ext>
+                      </a:extLst>
+                    </a:blip>
+                    <a:srcRect/>
+                    <a:stretch>
+                      <a:fillRect/>
+                    </a:stretch>
+                  </pic:blipFill>
+                  <pic:spPr bwMode="auto">
+                    <a:xfrm>
+                      <a:off x="0" y="0"/>
+                      <a:ext cx="2508250" cy="1497019"/>
+                    </a:xfrm>
+                    <a:prstGeom prst="rect">
+                      <a:avLst/>
+                    </a:prstGeom>
+                    <a:noFill/>
+                    <a:ln>
+                      <a:noFill/>
+                    </a:ln>
+                  </pic:spPr>
+                </pic:pic>
+              </a:graphicData>
+            </a:graphic>
+          </wp:inline>
+        </w:drawing>
+      </w:r>
+    </w:p>
+    <w:p>
+      <w:pPr>
+        <w:rPr>
+          <w:color w:val="000000" w:themeColor="text1"/>
+        </w:rPr>
+      </w:pPr>
+      <w:r>
+        <w:rPr>
+          <w:color w:val="000000" w:themeColor="text1"/>
+        </w:rPr>
+        <w:t>Gastos Legales – Gastos Legales por Ciudad / Región (Fideicomiso) – Configuración para Fideicomiso</w:t>
+      </w:r>
+    </w:p>
+    <w:p>
+      <w:pPr>
+        <w:rPr>
+          <w:color w:val="000000" w:themeColor="text1"/>
+        </w:rPr>
+      </w:pPr>
+      <w:r>
+        <w:rPr>
+          <w:noProof/>
+          <w:color w:val="000000" w:themeColor="text1"/>
+          <w:lang w:eastAsia="es-EC"/>
+        </w:rPr>
+        <w:drawing>
+          <wp:inline distT="0" distB="0" distL="0" distR="0">
+            <wp:extent cx="5607050" cy="2609850"/>
+            <wp:effectExtent l="0" t="0" r="0" b="0"/>
+            <wp:docPr id="45" name="Imagen 45"/>
+            <wp:cNvGraphicFramePr>
+              <a:graphicFrameLocks xmlns:a="http://schemas.openxmlformats.org/drawingml/2006/main" noChangeAspect="1"/>
+            </wp:cNvGraphicFramePr>
+            <a:graphic xmlns:a="http://schemas.openxmlformats.org/drawingml/2006/main">
+              <a:graphicData uri="http://schemas.openxmlformats.org/drawingml/2006/picture">
+                <pic:pic xmlns:pic="http://schemas.openxmlformats.org/drawingml/2006/picture">
+                  <pic:nvPicPr>
+                    <pic:cNvPr id="0" name="Picture 37"/>
+                    <pic:cNvPicPr>
+                      <a:picLocks noChangeAspect="1" noChangeArrowheads="1"/>
+                    </pic:cNvPicPr>
+                  </pic:nvPicPr>
+                  <pic:blipFill>
+                    <a:blip r:embed="rId43">
+                      <a:extLst>
+                        <a:ext uri="{28A0092B-C50C-407E-A947-70E740481C1C}">
+                          <a14:useLocalDpi xmlns:a14="http://schemas.microsoft.com/office/drawing/2010/main" val="0"/>
+                        </a:ext>
+                      </a:extLst>
+                    </a:blip>
+                    <a:srcRect/>
+                    <a:stretch>
+                      <a:fillRect/>
+                    </a:stretch>
+                  </pic:blipFill>
+                  <pic:spPr bwMode="auto">
+                    <a:xfrm>
+                      <a:off x="0" y="0"/>
+                      <a:ext cx="5607050" cy="2609850"/>
+                    </a:xfrm>
+                    <a:prstGeom prst="rect">
+                      <a:avLst/>
+                    </a:prstGeom>
+                    <a:noFill/>
+                    <a:ln>
+                      <a:noFill/>
+                    </a:ln>
+                  </pic:spPr>
+                </pic:pic>
+              </a:graphicData>
+            </a:graphic>
+          </wp:inline>
+        </w:drawing>
+      </w:r>
+    </w:p>
+    <w:p>
+      <w:pPr>
+        <w:rPr>
+          <w:color w:val="000000" w:themeColor="text1"/>
+        </w:rPr>
+      </w:pPr>
+      <w:r>
+        <w:rPr>
+          <w:color w:val="000000" w:themeColor="text1"/>
+        </w:rPr>
+        <w:lastRenderedPageBreak/>
+        <w:t>Gastos Legales – Notarios Firmantes por Ciudad</w:t>
+      </w:r>
+    </w:p>
+    <w:p>
+      <w:pPr>
+        <w:rPr>
+          <w:color w:val="000000" w:themeColor="text1"/>
+        </w:rPr>
+      </w:pPr>
+      <w:r>
+        <w:rPr>
+          <w:noProof/>
+          <w:color w:val="000000" w:themeColor="text1"/>
+          <w:lang w:eastAsia="es-EC"/>
+        </w:rPr>
+        <w:drawing>
+          <wp:inline distT="0" distB="0" distL="0" distR="0">
+            <wp:extent cx="5607050" cy="2349500"/>
+            <wp:effectExtent l="0" t="0" r="0" b="0"/>
+            <wp:docPr id="46" name="Imagen 46"/>
+            <wp:cNvGraphicFramePr>
+              <a:graphicFrameLocks xmlns:a="http://schemas.openxmlformats.org/drawingml/2006/main" noChangeAspect="1"/>
+            </wp:cNvGraphicFramePr>
+            <a:graphic xmlns:a="http://schemas.openxmlformats.org/drawingml/2006/main">
+              <a:graphicData uri="http://schemas.openxmlformats.org/drawingml/2006/picture">
+                <pic:pic xmlns:pic="http://schemas.openxmlformats.org/drawingml/2006/picture">
+                  <pic:nvPicPr>
+                    <pic:cNvPr id="0" name="Picture 38"/>
+                    <pic:cNvPicPr>
+                      <a:picLocks noChangeAspect="1" noChangeArrowheads="1"/>
+                    </pic:cNvPicPr>
+                  </pic:nvPicPr>
+                  <pic:blipFill>
+                    <a:blip r:embed="rId44">
+                      <a:extLst>
+                        <a:ext uri="{28A0092B-C50C-407E-A947-70E740481C1C}">
+                          <a14:useLocalDpi xmlns:a14="http://schemas.microsoft.com/office/drawing/2010/main" val="0"/>
+                        </a:ext>
+                      </a:extLst>
+                    </a:blip>
+                    <a:srcRect/>
+                    <a:stretch>
+                      <a:fillRect/>
+                    </a:stretch>
+                  </pic:blipFill>
+                  <pic:spPr bwMode="auto">
+                    <a:xfrm>
+                      <a:off x="0" y="0"/>
+                      <a:ext cx="5607050" cy="2349500"/>
+                    </a:xfrm>
+                    <a:prstGeom prst="rect">
+                      <a:avLst/>
+                    </a:prstGeom>
+                    <a:noFill/>
+                    <a:ln>
+                      <a:noFill/>
+                    </a:ln>
+                  </pic:spPr>
+                </pic:pic>
+              </a:graphicData>
+            </a:graphic>
+          </wp:inline>
+        </w:drawing>
+      </w:r>
+    </w:p>
+    <w:p>
+      <w:pPr>
+        <w:rPr>
+          <w:color w:val="000000" w:themeColor="text1"/>
+        </w:rPr>
+      </w:pPr>
+      <w:r>
+        <w:rPr>
+          <w:color w:val="000000" w:themeColor="text1"/>
+        </w:rPr>
+        <w:t xml:space="preserve">Plantillas </w:t>
+      </w:r>
+    </w:p>
+    <w:p>
+      <w:pPr>
+        <w:rPr>
+          <w:color w:val="000000" w:themeColor="text1"/>
+        </w:rPr>
+      </w:pPr>
+      <w:r>
+        <w:rPr>
+          <w:noProof/>
+          <w:color w:val="000000" w:themeColor="text1"/>
+          <w:lang w:eastAsia="es-EC"/>
+        </w:rPr>
+        <w:drawing>
+          <wp:inline distT="0" distB="0" distL="0" distR="0">
+            <wp:extent cx="5600700" cy="2438400"/>
+            <wp:effectExtent l="0" t="0" r="0" b="0"/>
+            <wp:docPr id="47" name="Imagen 47"/>
+            <wp:cNvGraphicFramePr>
+              <a:graphicFrameLocks xmlns:a="http://schemas.openxmlformats.org/drawingml/2006/main" noChangeAspect="1"/>
+            </wp:cNvGraphicFramePr>
+            <a:graphic xmlns:a="http://schemas.openxmlformats.org/drawingml/2006/main">
+              <a:graphicData uri="http://schemas.openxmlformats.org/drawingml/2006/picture">
+                <pic:pic xmlns:pic="http://schemas.openxmlformats.org/drawingml/2006/picture">
+                  <pic:nvPicPr>
+                    <pic:cNvPr id="0" name="Picture 39"/>
+                    <pic:cNvPicPr>
+                      <a:picLocks noChangeAspect="1" noChangeArrowheads="1"/>
+                    </pic:cNvPicPr>
+                  </pic:nvPicPr>
+                  <pic:blipFill>
+                    <a:blip r:embed="rId45">
+                      <a:extLst>
+                        <a:ext uri="{28A0092B-C50C-407E-A947-70E740481C1C}">
+                          <a14:useLocalDpi xmlns:a14="http://schemas.microsoft.com/office/drawing/2010/main" val="0"/>
+                        </a:ext>
+                      </a:extLst>
+                    </a:blip>
+                    <a:srcRect/>
+                    <a:stretch>
+                      <a:fillRect/>
+                    </a:stretch>
+                  </pic:blipFill>
+                  <pic:spPr bwMode="auto">
+                    <a:xfrm>
+                      <a:off x="0" y="0"/>
+                      <a:ext cx="5600700" cy="2438400"/>
+                    </a:xfrm>
+                    <a:prstGeom prst="rect">
+                      <a:avLst/>
+                    </a:prstGeom>
+                    <a:noFill/>
+                    <a:ln>
+                      <a:noFill/>
+                    </a:ln>
+                  </pic:spPr>
+                </pic:pic>
+              </a:graphicData>
+            </a:graphic>
+          </wp:inline>
+        </w:drawing>
+      </w:r>
+    </w:p>
+    <w:p>
+      <w:pPr>
+        <w:rPr>
+          <w:color w:val="000000" w:themeColor="text1"/>
+        </w:rPr>
+      </w:pPr>
+      <w:proofErr w:type="spellStart"/>
+      <w:r>
+        <w:rPr>
+          <w:color w:val="000000" w:themeColor="text1"/>
+        </w:rPr>
+        <w:t>Pantillas</w:t>
+      </w:r>
+      <w:proofErr w:type="spellEnd"/>
+      <w:r>
+        <w:rPr>
+          <w:color w:val="000000" w:themeColor="text1"/>
+        </w:rPr>
+        <w:t xml:space="preserve"> – Crear Plantillas </w:t>
+      </w:r>
+    </w:p>
+    <w:p>
+      <w:pPr>
+        <w:rPr>
+          <w:color w:val="000000" w:themeColor="text1"/>
+        </w:rPr>
+      </w:pPr>
+      <w:r>
+        <w:rPr>
+          <w:noProof/>
+          <w:color w:val="000000" w:themeColor="text1"/>
+          <w:lang w:eastAsia="es-EC"/>
+        </w:rPr>
+        <w:lastRenderedPageBreak/>
+        <w:drawing>
+          <wp:inline distT="0" distB="0" distL="0" distR="0">
+            <wp:extent cx="5613400" cy="3035300"/>
+            <wp:effectExtent l="0" t="0" r="6350" b="0"/>
+            <wp:docPr id="49" name="Imagen 49"/>
+            <wp:cNvGraphicFramePr>
+              <a:graphicFrameLocks xmlns:a="http://schemas.openxmlformats.org/drawingml/2006/main" noChangeAspect="1"/>
+            </wp:cNvGraphicFramePr>
+            <a:graphic xmlns:a="http://schemas.openxmlformats.org/drawingml/2006/main">
+              <a:graphicData uri="http://schemas.openxmlformats.org/drawingml/2006/picture">
+                <pic:pic xmlns:pic="http://schemas.openxmlformats.org/drawingml/2006/picture">
+                  <pic:nvPicPr>
+                    <pic:cNvPr id="0" name="Picture 41"/>
+                    <pic:cNvPicPr>
+                      <a:picLocks noChangeAspect="1" noChangeArrowheads="1"/>
+                    </pic:cNvPicPr>
+                  </pic:nvPicPr>
+                  <pic:blipFill>
+                    <a:blip r:embed="rId46">
+                      <a:extLst>
+                        <a:ext uri="{28A0092B-C50C-407E-A947-70E740481C1C}">
+                          <a14:useLocalDpi xmlns:a14="http://schemas.microsoft.com/office/drawing/2010/main" val="0"/>
+                        </a:ext>
+                      </a:extLst>
+                    </a:blip>
+                    <a:srcRect/>
+                    <a:stretch>
+                      <a:fillRect/>
+                    </a:stretch>
+                  </pic:blipFill>
+                  <pic:spPr bwMode="auto">
+                    <a:xfrm>
+                      <a:off x="0" y="0"/>
+                      <a:ext cx="5613400" cy="3035300"/>
+                    </a:xfrm>
+                    <a:prstGeom prst="rect">
+                      <a:avLst/>
+                    </a:prstGeom>
+                    <a:noFill/>
+                    <a:ln>
+                      <a:noFill/>
+                    </a:ln>
+                  </pic:spPr>
+                </pic:pic>
+              </a:graphicData>
+            </a:graphic>
+          </wp:inline>
+        </w:drawing>
+      </w:r>
+    </w:p>
+    <w:p>
+      <w:pPr>
+        <w:rPr>
+          <w:color w:val="000000" w:themeColor="text1"/>
+        </w:rPr>
+      </w:pPr>
+      <w:r>
+        <w:rPr>
+          <w:color w:val="000000" w:themeColor="text1"/>
+        </w:rPr>
+        <w:t>Plantillas – Editar Plantillas</w:t>
+      </w:r>
+    </w:p>
+    <w:p>
+      <w:pPr>
+        <w:rPr>
+          <w:color w:val="000000" w:themeColor="text1"/>
+        </w:rPr>
+      </w:pPr>
+      <w:r>
+        <w:rPr>
+          <w:noProof/>
+          <w:color w:val="000000" w:themeColor="text1"/>
+          <w:lang w:eastAsia="es-EC"/>
+        </w:rPr>
+        <w:drawing>
+          <wp:inline distT="0" distB="0" distL="0" distR="0">
+            <wp:extent cx="5613400" cy="3035300"/>
+            <wp:effectExtent l="0" t="0" r="6350" b="0"/>
+            <wp:docPr id="48" name="Imagen 48"/>
+            <wp:cNvGraphicFramePr>
+              <a:graphicFrameLocks xmlns:a="http://schemas.openxmlformats.org/drawingml/2006/main" noChangeAspect="1"/>
+            </wp:cNvGraphicFramePr>
+            <a:graphic xmlns:a="http://schemas.openxmlformats.org/drawingml/2006/main">
+              <a:graphicData uri="http://schemas.openxmlformats.org/drawingml/2006/picture">
+                <pic:pic xmlns:pic="http://schemas.openxmlformats.org/drawingml/2006/picture">
+                  <pic:nvPicPr>
+                    <pic:cNvPr id="0" name="Picture 40"/>
+                    <pic:cNvPicPr>
+                      <a:picLocks noChangeAspect="1" noChangeArrowheads="1"/>
+                    </pic:cNvPicPr>
+                  </pic:nvPicPr>
+                  <pic:blipFill>
+                    <a:blip r:embed="rId47">
+                      <a:extLst>
+                        <a:ext uri="{28A0092B-C50C-407E-A947-70E740481C1C}">
+                          <a14:useLocalDpi xmlns:a14="http://schemas.microsoft.com/office/drawing/2010/main" val="0"/>
+                        </a:ext>
+                      </a:extLst>
+                    </a:blip>
+                    <a:srcRect/>
+                    <a:stretch>
+                      <a:fillRect/>
+                    </a:stretch>
+                  </pic:blipFill>
+                  <pic:spPr bwMode="auto">
+                    <a:xfrm>
+                      <a:off x="0" y="0"/>
+                      <a:ext cx="5613400" cy="3035300"/>
+                    </a:xfrm>
+                    <a:prstGeom prst="rect">
+                      <a:avLst/>
+                    </a:prstGeom>
+                    <a:noFill/>
+                    <a:ln>
+                      <a:noFill/>
+                    </a:ln>
+                  </pic:spPr>
+                </pic:pic>
+              </a:graphicData>
+            </a:graphic>
+          </wp:inline>
+        </w:drawing>
+      </w:r>
+    </w:p>
+    <w:p>
+      <w:pPr>
+        <w:rPr>
+          <w:color w:val="000000" w:themeColor="text1"/>
+        </w:rPr>
+      </w:pPr>
+      <w:r>
+        <w:rPr>
+          <w:color w:val="000000" w:themeColor="text1"/>
+        </w:rPr>
+        <w:t>Comisiones</w:t>
+      </w:r>
+    </w:p>
+    <w:p>
+      <w:pPr>
+        <w:rPr>
+          <w:color w:val="000000" w:themeColor="text1"/>
+        </w:rPr>
+      </w:pPr>
+      <w:r>
+        <w:rPr>
+          <w:noProof/>
+          <w:color w:val="000000" w:themeColor="text1"/>
+          <w:lang w:eastAsia="es-EC"/>
+        </w:rPr>
+        <w:lastRenderedPageBreak/>
+        <w:drawing>
+          <wp:inline distT="0" distB="0" distL="0" distR="0">
+            <wp:extent cx="5600700" cy="2768600"/>
+            <wp:effectExtent l="0" t="0" r="0" b="0"/>
+            <wp:docPr id="50" name="Imagen 50"/>
+            <wp:cNvGraphicFramePr>
+              <a:graphicFrameLocks xmlns:a="http://schemas.openxmlformats.org/drawingml/2006/main" noChangeAspect="1"/>
+            </wp:cNvGraphicFramePr>
+            <a:graphic xmlns:a="http://schemas.openxmlformats.org/drawingml/2006/main">
+              <a:graphicData uri="http://schemas.openxmlformats.org/drawingml/2006/picture">
+                <pic:pic xmlns:pic="http://schemas.openxmlformats.org/drawingml/2006/picture">
+                  <pic:nvPicPr>
+                    <pic:cNvPr id="0" name="Picture 42"/>
+                    <pic:cNvPicPr>
+                      <a:picLocks noChangeAspect="1" noChangeArrowheads="1"/>
+                    </pic:cNvPicPr>
+                  </pic:nvPicPr>
+                  <pic:blipFill>
+                    <a:blip r:embed="rId48">
+                      <a:extLst>
+                        <a:ext uri="{28A0092B-C50C-407E-A947-70E740481C1C}">
+                          <a14:useLocalDpi xmlns:a14="http://schemas.microsoft.com/office/drawing/2010/main" val="0"/>
+                        </a:ext>
+                      </a:extLst>
+                    </a:blip>
+                    <a:srcRect/>
+                    <a:stretch>
+                      <a:fillRect/>
+                    </a:stretch>
+                  </pic:blipFill>
+                  <pic:spPr bwMode="auto">
+                    <a:xfrm>
+                      <a:off x="0" y="0"/>
+                      <a:ext cx="5600700" cy="2768600"/>
+                    </a:xfrm>
+                    <a:prstGeom prst="rect">
+                      <a:avLst/>
+                    </a:prstGeom>
+                    <a:noFill/>
+                    <a:ln>
+                      <a:noFill/>
+                    </a:ln>
+                  </pic:spPr>
+                </pic:pic>
+              </a:graphicData>
+            </a:graphic>
+          </wp:inline>
+        </w:drawing>
+      </w:r>
+    </w:p>
+    <w:p>
+      <w:pPr>
+        <w:rPr>
+          <w:color w:val="000000" w:themeColor="text1"/>
+        </w:rPr>
+      </w:pPr>
+      <w:r>
+        <w:rPr>
+          <w:color w:val="000000" w:themeColor="text1"/>
+        </w:rPr>
+        <w:t>Catálogos</w:t>
+      </w:r>
+    </w:p>
+    <w:p>
+      <w:pPr>
+        <w:rPr>
+          <w:color w:val="000000" w:themeColor="text1"/>
+        </w:rPr>
+      </w:pPr>
+      <w:r>
+        <w:rPr>
+          <w:noProof/>
+          <w:color w:val="000000" w:themeColor="text1"/>
+          <w:lang w:eastAsia="es-EC"/>
+        </w:rPr>
+        <w:drawing>
+          <wp:inline distT="0" distB="0" distL="0" distR="0">
+            <wp:extent cx="5607050" cy="2444750"/>
+            <wp:effectExtent l="0" t="0" r="0" b="0"/>
+            <wp:docPr id="51" name="Imagen 51"/>
+            <wp:cNvGraphicFramePr>
+              <a:graphicFrameLocks xmlns:a="http://schemas.openxmlformats.org/drawingml/2006/main" noChangeAspect="1"/>
+            </wp:cNvGraphicFramePr>
+            <a:graphic xmlns:a="http://schemas.openxmlformats.org/drawingml/2006/main">
+              <a:graphicData uri="http://schemas.openxmlformats.org/drawingml/2006/picture">
+                <pic:pic xmlns:pic="http://schemas.openxmlformats.org/drawingml/2006/picture">
+                  <pic:nvPicPr>
+                    <pic:cNvPr id="0" name="Picture 43"/>
+                    <pic:cNvPicPr>
+                      <a:picLocks noChangeAspect="1" noChangeArrowheads="1"/>
+                    </pic:cNvPicPr>
+                  </pic:nvPicPr>
+                  <pic:blipFill>
+                    <a:blip r:embed="rId49">
+                      <a:extLst>
+                        <a:ext uri="{28A0092B-C50C-407E-A947-70E740481C1C}">
+                          <a14:useLocalDpi xmlns:a14="http://schemas.microsoft.com/office/drawing/2010/main" val="0"/>
+                        </a:ext>
+                      </a:extLst>
+                    </a:blip>
+                    <a:srcRect/>
+                    <a:stretch>
+                      <a:fillRect/>
+                    </a:stretch>
+                  </pic:blipFill>
+                  <pic:spPr bwMode="auto">
+                    <a:xfrm>
+                      <a:off x="0" y="0"/>
+                      <a:ext cx="5607050" cy="2444750"/>
+                    </a:xfrm>
+                    <a:prstGeom prst="rect">
+                      <a:avLst/>
+                    </a:prstGeom>
+                    <a:noFill/>
+                    <a:ln>
+                      <a:noFill/>
+                    </a:ln>
+                  </pic:spPr>
+                </pic:pic>
+              </a:graphicData>
+            </a:graphic>
+          </wp:inline>
+        </w:drawing>
+      </w:r>
+    </w:p>
+    <w:p>
+      <w:pPr>
+        <w:rPr>
+          <w:color w:val="000000" w:themeColor="text1"/>
+        </w:rPr>
+      </w:pPr>
+      <w:r>
+        <w:rPr>
+          <w:color w:val="000000" w:themeColor="text1"/>
+        </w:rPr>
+        <w:t>Catálogos – Parámetros Generales</w:t>
+      </w:r>
+    </w:p>
+    <w:p>
+      <w:pPr>
+        <w:rPr>
+          <w:color w:val="000000" w:themeColor="text1"/>
+        </w:rPr>
+      </w:pPr>
+      <w:r>
+        <w:rPr>
+          <w:noProof/>
+          <w:color w:val="000000" w:themeColor="text1"/>
+          <w:lang w:eastAsia="es-EC"/>
+        </w:rPr>
+        <w:drawing>
+          <wp:inline distT="0" distB="0" distL="0" distR="0">
+            <wp:extent cx="5607050" cy="1536700"/>
+            <wp:effectExtent l="0" t="0" r="0" b="6350"/>
+            <wp:docPr id="52" name="Imagen 52"/>
+            <wp:cNvGraphicFramePr>
+              <a:graphicFrameLocks xmlns:a="http://schemas.openxmlformats.org/drawingml/2006/main" noChangeAspect="1"/>
+            </wp:cNvGraphicFramePr>
+            <a:graphic xmlns:a="http://schemas.openxmlformats.org/drawingml/2006/main">
+              <a:graphicData uri="http://schemas.openxmlformats.org/drawingml/2006/picture">
+                <pic:pic xmlns:pic="http://schemas.openxmlformats.org/drawingml/2006/picture">
+                  <pic:nvPicPr>
+                    <pic:cNvPr id="0" name="Picture 44"/>
+                    <pic:cNvPicPr>
+                      <a:picLocks noChangeAspect="1" noChangeArrowheads="1"/>
+                    </pic:cNvPicPr>
+                  </pic:nvPicPr>
+                  <pic:blipFill>
+                    <a:blip r:embed="rId50">
+                      <a:extLst>
+                        <a:ext uri="{28A0092B-C50C-407E-A947-70E740481C1C}">
+                          <a14:useLocalDpi xmlns:a14="http://schemas.microsoft.com/office/drawing/2010/main" val="0"/>
+                        </a:ext>
+                      </a:extLst>
+                    </a:blip>
+                    <a:srcRect/>
+                    <a:stretch>
+                      <a:fillRect/>
+                    </a:stretch>
+                  </pic:blipFill>
+                  <pic:spPr bwMode="auto">
+                    <a:xfrm>
+                      <a:off x="0" y="0"/>
+                      <a:ext cx="5607050" cy="1536700"/>
+                    </a:xfrm>
+                    <a:prstGeom prst="rect">
+                      <a:avLst/>
+                    </a:prstGeom>
+                    <a:noFill/>
+                    <a:ln>
+                      <a:noFill/>
+                    </a:ln>
+                  </pic:spPr>
+                </pic:pic>
+              </a:graphicData>
+            </a:graphic>
+          </wp:inline>
+        </w:drawing>
+      </w:r>
+    </w:p>
+    <w:p>
+      <w:pPr>
+        <w:rPr>
+          <w:color w:val="000000" w:themeColor="text1"/>
+        </w:rPr>
+      </w:pPr>
+      <w:r>
+        <w:rPr>
+          <w:color w:val="000000" w:themeColor="text1"/>
+        </w:rPr>
+        <w:t>Catálogos – Marcas de Vehículos</w:t>
+      </w:r>
+    </w:p>
+    <w:p>
+      <w:pPr>
+        <w:rPr>
+          <w:color w:val="000000" w:themeColor="text1"/>
+        </w:rPr>
+      </w:pPr>
+      <w:r>
+        <w:rPr>
+          <w:noProof/>
+          <w:color w:val="000000" w:themeColor="text1"/>
+          <w:lang w:eastAsia="es-EC"/>
+        </w:rPr>
+        <w:lastRenderedPageBreak/>
+        <w:drawing>
+          <wp:inline distT="0" distB="0" distL="0" distR="0">
+            <wp:extent cx="5600700" cy="2647950"/>
+            <wp:effectExtent l="0" t="0" r="0" b="0"/>
+            <wp:docPr id="53" name="Imagen 53"/>
+            <wp:cNvGraphicFramePr>
+              <a:graphicFrameLocks xmlns:a="http://schemas.openxmlformats.org/drawingml/2006/main" noChangeAspect="1"/>
+            </wp:cNvGraphicFramePr>
+            <a:graphic xmlns:a="http://schemas.openxmlformats.org/drawingml/2006/main">
+              <a:graphicData uri="http://schemas.openxmlformats.org/drawingml/2006/picture">
+                <pic:pic xmlns:pic="http://schemas.openxmlformats.org/drawingml/2006/picture">
+                  <pic:nvPicPr>
+                    <pic:cNvPr id="0" name="Picture 45"/>
+                    <pic:cNvPicPr>
+                      <a:picLocks noChangeAspect="1" noChangeArrowheads="1"/>
+                    </pic:cNvPicPr>
+                  </pic:nvPicPr>
+                  <pic:blipFill>
+                    <a:blip r:embed="rId51">
+                      <a:extLst>
+                        <a:ext uri="{28A0092B-C50C-407E-A947-70E740481C1C}">
+                          <a14:useLocalDpi xmlns:a14="http://schemas.microsoft.com/office/drawing/2010/main" val="0"/>
+                        </a:ext>
+                      </a:extLst>
+                    </a:blip>
+                    <a:srcRect/>
+                    <a:stretch>
+                      <a:fillRect/>
+                    </a:stretch>
+                  </pic:blipFill>
+                  <pic:spPr bwMode="auto">
+                    <a:xfrm>
+                      <a:off x="0" y="0"/>
+                      <a:ext cx="5600700" cy="2647950"/>
+                    </a:xfrm>
+                    <a:prstGeom prst="rect">
+                      <a:avLst/>
+                    </a:prstGeom>
+                    <a:noFill/>
+                    <a:ln>
+                      <a:noFill/>
+                    </a:ln>
+                  </pic:spPr>
+                </pic:pic>
+              </a:graphicData>
+            </a:graphic>
+          </wp:inline>
+        </w:drawing>
+      </w:r>
+    </w:p>
+    <w:p>
+      <w:pPr>
+        <w:rPr>
+          <w:color w:val="000000" w:themeColor="text1"/>
+        </w:rPr>
+      </w:pPr>
+      <w:r>
+        <w:rPr>
+          <w:color w:val="000000" w:themeColor="text1"/>
+        </w:rPr>
+        <w:t>Catálogos – Marcas Dispositivos de Rastreo</w:t>
+      </w:r>
+    </w:p>
+    <w:p>
+      <w:pPr>
+        <w:rPr>
+          <w:color w:val="000000" w:themeColor="text1"/>
+        </w:rPr>
+      </w:pPr>
+      <w:r>
+        <w:rPr>
+          <w:noProof/>
+          <w:color w:val="000000" w:themeColor="text1"/>
+          <w:lang w:eastAsia="es-EC"/>
+        </w:rPr>
+        <w:drawing>
+          <wp:inline distT="0" distB="0" distL="0" distR="0">
+            <wp:extent cx="5607050" cy="2012950"/>
+            <wp:effectExtent l="0" t="0" r="0" b="6350"/>
+            <wp:docPr id="54" name="Imagen 54"/>
+            <wp:cNvGraphicFramePr>
+              <a:graphicFrameLocks xmlns:a="http://schemas.openxmlformats.org/drawingml/2006/main" noChangeAspect="1"/>
+            </wp:cNvGraphicFramePr>
+            <a:graphic xmlns:a="http://schemas.openxmlformats.org/drawingml/2006/main">
+              <a:graphicData uri="http://schemas.openxmlformats.org/drawingml/2006/picture">
+                <pic:pic xmlns:pic="http://schemas.openxmlformats.org/drawingml/2006/picture">
+                  <pic:nvPicPr>
+                    <pic:cNvPr id="0" name="Picture 46"/>
+                    <pic:cNvPicPr>
+                      <a:picLocks noChangeAspect="1" noChangeArrowheads="1"/>
+                    </pic:cNvPicPr>
+                  </pic:nvPicPr>
+                  <pic:blipFill>
+                    <a:blip r:embed="rId52">
+                      <a:extLst>
+                        <a:ext uri="{28A0092B-C50C-407E-A947-70E740481C1C}">
+                          <a14:useLocalDpi xmlns:a14="http://schemas.microsoft.com/office/drawing/2010/main" val="0"/>
+                        </a:ext>
+                      </a:extLst>
+                    </a:blip>
+                    <a:srcRect/>
+                    <a:stretch>
+                      <a:fillRect/>
+                    </a:stretch>
+                  </pic:blipFill>
+                  <pic:spPr bwMode="auto">
+                    <a:xfrm>
+                      <a:off x="0" y="0"/>
+                      <a:ext cx="5607050" cy="2012950"/>
+                    </a:xfrm>
+                    <a:prstGeom prst="rect">
+                      <a:avLst/>
+                    </a:prstGeom>
+                    <a:noFill/>
+                    <a:ln>
+                      <a:noFill/>
+                    </a:ln>
+                  </pic:spPr>
+                </pic:pic>
+              </a:graphicData>
+            </a:graphic>
+          </wp:inline>
+        </w:drawing>
+      </w:r>
+    </w:p>
+    <w:p>
+      <w:pPr>
+        <w:rPr>
+          <w:color w:val="000000" w:themeColor="text1"/>
+        </w:rPr>
+      </w:pPr>
+      <w:r>
+        <w:rPr>
+          <w:color w:val="000000" w:themeColor="text1"/>
+        </w:rPr>
+        <w:t>Catálogos – Estados Civiles</w:t>
+      </w:r>
+    </w:p>
+    <w:p>
+      <w:pPr>
+        <w:rPr>
+          <w:color w:val="000000" w:themeColor="text1"/>
+        </w:rPr>
+      </w:pPr>
+      <w:r>
+        <w:rPr>
+          <w:noProof/>
+          <w:color w:val="000000" w:themeColor="text1"/>
+          <w:lang w:eastAsia="es-EC"/>
+        </w:rPr>
+        <w:drawing>
+          <wp:inline distT="0" distB="0" distL="0" distR="0">
+            <wp:extent cx="5607050" cy="2019300"/>
+            <wp:effectExtent l="0" t="0" r="0" b="0"/>
+            <wp:docPr id="55" name="Imagen 55"/>
+            <wp:cNvGraphicFramePr>
+              <a:graphicFrameLocks xmlns:a="http://schemas.openxmlformats.org/drawingml/2006/main" noChangeAspect="1"/>
+            </wp:cNvGraphicFramePr>
+            <a:graphic xmlns:a="http://schemas.openxmlformats.org/drawingml/2006/main">
+              <a:graphicData uri="http://schemas.openxmlformats.org/drawingml/2006/picture">
+                <pic:pic xmlns:pic="http://schemas.openxmlformats.org/drawingml/2006/picture">
+                  <pic:nvPicPr>
+                    <pic:cNvPr id="0" name="Picture 47"/>
+                    <pic:cNvPicPr>
+                      <a:picLocks noChangeAspect="1" noChangeArrowheads="1"/>
+                    </pic:cNvPicPr>
+                  </pic:nvPicPr>
+                  <pic:blipFill>
+                    <a:blip r:embed="rId53">
+                      <a:extLst>
+                        <a:ext uri="{28A0092B-C50C-407E-A947-70E740481C1C}">
+                          <a14:useLocalDpi xmlns:a14="http://schemas.microsoft.com/office/drawing/2010/main" val="0"/>
+                        </a:ext>
+                      </a:extLst>
+                    </a:blip>
+                    <a:srcRect/>
+                    <a:stretch>
+                      <a:fillRect/>
+                    </a:stretch>
+                  </pic:blipFill>
+                  <pic:spPr bwMode="auto">
+                    <a:xfrm>
+                      <a:off x="0" y="0"/>
+                      <a:ext cx="5607050" cy="2019300"/>
+                    </a:xfrm>
+                    <a:prstGeom prst="rect">
+                      <a:avLst/>
+                    </a:prstGeom>
+                    <a:noFill/>
+                    <a:ln>
+                      <a:noFill/>
+                    </a:ln>
+                  </pic:spPr>
+                </pic:pic>
+              </a:graphicData>
+            </a:graphic>
+          </wp:inline>
+        </w:drawing>
+      </w:r>
+    </w:p>
+    <w:p>
+      <w:pPr>
+        <w:rPr>
+          <w:color w:val="000000" w:themeColor="text1"/>
+        </w:rPr>
+      </w:pPr>
+      <w:r>
+        <w:rPr>
+          <w:color w:val="000000" w:themeColor="text1"/>
+        </w:rPr>
+        <w:t>Catálogos – Géneros</w:t>
+      </w:r>
+    </w:p>
+    <w:p>
+      <w:pPr>
+        <w:rPr>
+          <w:color w:val="000000" w:themeColor="text1"/>
+        </w:rPr>
+      </w:pPr>
+      <w:r>
+        <w:rPr>
+          <w:noProof/>
+          <w:color w:val="000000" w:themeColor="text1"/>
+          <w:lang w:eastAsia="es-EC"/>
+        </w:rPr>
+        <w:lastRenderedPageBreak/>
+        <w:drawing>
+          <wp:inline distT="0" distB="0" distL="0" distR="0">
+            <wp:extent cx="5600700" cy="1536700"/>
+            <wp:effectExtent l="0" t="0" r="0" b="6350"/>
+            <wp:docPr id="56" name="Imagen 56"/>
+            <wp:cNvGraphicFramePr>
+              <a:graphicFrameLocks xmlns:a="http://schemas.openxmlformats.org/drawingml/2006/main" noChangeAspect="1"/>
+            </wp:cNvGraphicFramePr>
+            <a:graphic xmlns:a="http://schemas.openxmlformats.org/drawingml/2006/main">
+              <a:graphicData uri="http://schemas.openxmlformats.org/drawingml/2006/picture">
+                <pic:pic xmlns:pic="http://schemas.openxmlformats.org/drawingml/2006/picture">
+                  <pic:nvPicPr>
+                    <pic:cNvPr id="0" name="Picture 48"/>
+                    <pic:cNvPicPr>
+                      <a:picLocks noChangeAspect="1" noChangeArrowheads="1"/>
+                    </pic:cNvPicPr>
+                  </pic:nvPicPr>
+                  <pic:blipFill>
+                    <a:blip r:embed="rId54">
+                      <a:extLst>
+                        <a:ext uri="{28A0092B-C50C-407E-A947-70E740481C1C}">
+                          <a14:useLocalDpi xmlns:a14="http://schemas.microsoft.com/office/drawing/2010/main" val="0"/>
+                        </a:ext>
+                      </a:extLst>
+                    </a:blip>
+                    <a:srcRect/>
+                    <a:stretch>
+                      <a:fillRect/>
+                    </a:stretch>
+                  </pic:blipFill>
+                  <pic:spPr bwMode="auto">
+                    <a:xfrm>
+                      <a:off x="0" y="0"/>
+                      <a:ext cx="5600700" cy="1536700"/>
+                    </a:xfrm>
+                    <a:prstGeom prst="rect">
+                      <a:avLst/>
+                    </a:prstGeom>
+                    <a:noFill/>
+                    <a:ln>
+                      <a:noFill/>
+                    </a:ln>
+                  </pic:spPr>
+                </pic:pic>
+              </a:graphicData>
+            </a:graphic>
+          </wp:inline>
+        </w:drawing>
+      </w:r>
+    </w:p>
+    <w:p>
+      <w:pPr>
+        <w:rPr>
+          <w:color w:val="000000" w:themeColor="text1"/>
+        </w:rPr>
+      </w:pPr>
+      <w:r>
+        <w:rPr>
+          <w:color w:val="000000" w:themeColor="text1"/>
+        </w:rPr>
+        <w:t>Catálogos – Nacionalidades</w:t>
+      </w:r>
+    </w:p>
+    <w:p>
+      <w:pPr>
+        <w:rPr>
+          <w:color w:val="000000" w:themeColor="text1"/>
+        </w:rPr>
+      </w:pPr>
+      <w:r>
+        <w:rPr>
+          <w:noProof/>
+          <w:color w:val="000000" w:themeColor="text1"/>
+          <w:lang w:eastAsia="es-EC"/>
+        </w:rPr>
+        <w:drawing>
+          <wp:inline distT="0" distB="0" distL="0" distR="0">
+            <wp:extent cx="5613400" cy="1866900"/>
+            <wp:effectExtent l="0" t="0" r="6350" b="0"/>
+            <wp:docPr id="57" name="Imagen 57"/>
+            <wp:cNvGraphicFramePr>
+              <a:graphicFrameLocks xmlns:a="http://schemas.openxmlformats.org/drawingml/2006/main" noChangeAspect="1"/>
+            </wp:cNvGraphicFramePr>
+            <a:graphic xmlns:a="http://schemas.openxmlformats.org/drawingml/2006/main">
+              <a:graphicData uri="http://schemas.openxmlformats.org/drawingml/2006/picture">
+                <pic:pic xmlns:pic="http://schemas.openxmlformats.org/drawingml/2006/picture">
+                  <pic:nvPicPr>
+                    <pic:cNvPr id="0" name="Picture 49"/>
+                    <pic:cNvPicPr>
+                      <a:picLocks noChangeAspect="1" noChangeArrowheads="1"/>
+                    </pic:cNvPicPr>
+                  </pic:nvPicPr>
+                  <pic:blipFill>
+                    <a:blip r:embed="rId55">
+                      <a:extLst>
+                        <a:ext uri="{28A0092B-C50C-407E-A947-70E740481C1C}">
+                          <a14:useLocalDpi xmlns:a14="http://schemas.microsoft.com/office/drawing/2010/main" val="0"/>
+                        </a:ext>
+                      </a:extLst>
+                    </a:blip>
+                    <a:srcRect/>
+                    <a:stretch>
+                      <a:fillRect/>
+                    </a:stretch>
+                  </pic:blipFill>
+                  <pic:spPr bwMode="auto">
+                    <a:xfrm>
+                      <a:off x="0" y="0"/>
+                      <a:ext cx="5613400" cy="1866900"/>
+                    </a:xfrm>
+                    <a:prstGeom prst="rect">
+                      <a:avLst/>
+                    </a:prstGeom>
+                    <a:noFill/>
+                    <a:ln>
+                      <a:noFill/>
+                    </a:ln>
+                  </pic:spPr>
+                </pic:pic>
+              </a:graphicData>
+            </a:graphic>
+          </wp:inline>
+        </w:drawing>
+      </w:r>
+    </w:p>
+    <w:p>
+      <w:pPr>
+        <w:rPr>
+          <w:color w:val="000000" w:themeColor="text1"/>
+        </w:rPr>
+      </w:pPr>
+      <w:r>
+        <w:rPr>
+          <w:color w:val="000000" w:themeColor="text1"/>
+        </w:rPr>
+        <w:t>Catálogos – Tipos de Contratos para Ventas</w:t>
+      </w:r>
+    </w:p>
+    <w:p>
+      <w:pPr>
+        <w:rPr>
+          <w:color w:val="000000" w:themeColor="text1"/>
+        </w:rPr>
+      </w:pPr>
+      <w:r>
+        <w:rPr>
+          <w:noProof/>
+          <w:color w:val="000000" w:themeColor="text1"/>
+          <w:lang w:eastAsia="es-EC"/>
+        </w:rPr>
+        <w:drawing>
+          <wp:inline distT="0" distB="0" distL="0" distR="0">
+            <wp:extent cx="5613400" cy="1873250"/>
+            <wp:effectExtent l="0" t="0" r="6350" b="0"/>
+            <wp:docPr id="58" name="Imagen 58"/>
+            <wp:cNvGraphicFramePr>
+              <a:graphicFrameLocks xmlns:a="http://schemas.openxmlformats.org/drawingml/2006/main" noChangeAspect="1"/>
+            </wp:cNvGraphicFramePr>
+            <a:graphic xmlns:a="http://schemas.openxmlformats.org/drawingml/2006/main">
+              <a:graphicData uri="http://schemas.openxmlformats.org/drawingml/2006/picture">
+                <pic:pic xmlns:pic="http://schemas.openxmlformats.org/drawingml/2006/picture">
+                  <pic:nvPicPr>
+                    <pic:cNvPr id="0" name="Picture 50"/>
+                    <pic:cNvPicPr>
+                      <a:picLocks noChangeAspect="1" noChangeArrowheads="1"/>
+                    </pic:cNvPicPr>
+                  </pic:nvPicPr>
+                  <pic:blipFill>
+                    <a:blip r:embed="rId56">
+                      <a:extLst>
+                        <a:ext uri="{28A0092B-C50C-407E-A947-70E740481C1C}">
+                          <a14:useLocalDpi xmlns:a14="http://schemas.microsoft.com/office/drawing/2010/main" val="0"/>
+                        </a:ext>
+                      </a:extLst>
+                    </a:blip>
+                    <a:srcRect/>
+                    <a:stretch>
+                      <a:fillRect/>
+                    </a:stretch>
+                  </pic:blipFill>
+                  <pic:spPr bwMode="auto">
+                    <a:xfrm>
+                      <a:off x="0" y="0"/>
+                      <a:ext cx="5613400" cy="1873250"/>
+                    </a:xfrm>
+                    <a:prstGeom prst="rect">
+                      <a:avLst/>
+                    </a:prstGeom>
+                    <a:noFill/>
+                    <a:ln>
+                      <a:noFill/>
+                    </a:ln>
+                  </pic:spPr>
+                </pic:pic>
+              </a:graphicData>
+            </a:graphic>
+          </wp:inline>
+        </w:drawing>
+      </w:r>
+    </w:p>
+    <w:p>
+      <w:pPr>
+        <w:rPr>
+          <w:color w:val="000000" w:themeColor="text1"/>
+        </w:rPr>
+      </w:pPr>
+      <w:r>
+        <w:rPr>
+          <w:color w:val="000000" w:themeColor="text1"/>
+        </w:rPr>
+        <w:t>Catálogos – Plazos Gastos Legales</w:t>
+      </w:r>
+    </w:p>
+    <w:p>
+      <w:pPr>
+        <w:rPr>
+          <w:color w:val="000000" w:themeColor="text1"/>
+        </w:rPr>
+      </w:pPr>
+      <w:r>
+        <w:rPr>
+          <w:noProof/>
+          <w:color w:val="000000" w:themeColor="text1"/>
+          <w:lang w:eastAsia="es-EC"/>
+        </w:rPr>
+        <w:drawing>
+          <wp:inline distT="0" distB="0" distL="0" distR="0">
+            <wp:extent cx="5600700" cy="1543050"/>
+            <wp:effectExtent l="0" t="0" r="0" b="0"/>
+            <wp:docPr id="59" name="Imagen 59"/>
+            <wp:cNvGraphicFramePr>
+              <a:graphicFrameLocks xmlns:a="http://schemas.openxmlformats.org/drawingml/2006/main" noChangeAspect="1"/>
+            </wp:cNvGraphicFramePr>
+            <a:graphic xmlns:a="http://schemas.openxmlformats.org/drawingml/2006/main">
+              <a:graphicData uri="http://schemas.openxmlformats.org/drawingml/2006/picture">
+                <pic:pic xmlns:pic="http://schemas.openxmlformats.org/drawingml/2006/picture">
+                  <pic:nvPicPr>
+                    <pic:cNvPr id="0" name="Picture 51"/>
+                    <pic:cNvPicPr>
+                      <a:picLocks noChangeAspect="1" noChangeArrowheads="1"/>
+                    </pic:cNvPicPr>
+                  </pic:nvPicPr>
+                  <pic:blipFill>
+                    <a:blip r:embed="rId57">
+                      <a:extLst>
+                        <a:ext uri="{28A0092B-C50C-407E-A947-70E740481C1C}">
+                          <a14:useLocalDpi xmlns:a14="http://schemas.microsoft.com/office/drawing/2010/main" val="0"/>
+                        </a:ext>
+                      </a:extLst>
+                    </a:blip>
+                    <a:srcRect/>
+                    <a:stretch>
+                      <a:fillRect/>
+                    </a:stretch>
+                  </pic:blipFill>
+                  <pic:spPr bwMode="auto">
+                    <a:xfrm>
+                      <a:off x="0" y="0"/>
+                      <a:ext cx="5600700" cy="1543050"/>
+                    </a:xfrm>
+                    <a:prstGeom prst="rect">
+                      <a:avLst/>
+                    </a:prstGeom>
+                    <a:noFill/>
+                    <a:ln>
+                      <a:noFill/>
+                    </a:ln>
+                  </pic:spPr>
+                </pic:pic>
+              </a:graphicData>
+            </a:graphic>
+          </wp:inline>
+        </w:drawing>
+      </w:r>
+    </w:p>
+    <w:p>
+      <w:pPr>
+        <w:rPr>
+          <w:color w:val="000000" w:themeColor="text1"/>
+        </w:rPr>
+      </w:pPr>
+      <w:r>
+        <w:rPr>
+          <w:color w:val="000000" w:themeColor="text1"/>
+        </w:rPr>
+        <w:lastRenderedPageBreak/>
+        <w:t>Catálogos – Plazos financiamiento por tipo de vehículo</w:t>
+      </w:r>
+    </w:p>
+    <w:p>
+      <w:pPr>
+        <w:rPr>
+          <w:color w:val="000000" w:themeColor="text1"/>
+        </w:rPr>
+      </w:pPr>
+      <w:r>
+        <w:rPr>
+          <w:noProof/>
+          <w:color w:val="000000" w:themeColor="text1"/>
+          <w:lang w:eastAsia="es-EC"/>
+        </w:rPr>
+        <w:drawing>
+          <wp:inline distT="0" distB="0" distL="0" distR="0">
+            <wp:extent cx="5607050" cy="1543050"/>
+            <wp:effectExtent l="0" t="0" r="0" b="0"/>
+            <wp:docPr id="60" name="Imagen 60"/>
+            <wp:cNvGraphicFramePr>
+              <a:graphicFrameLocks xmlns:a="http://schemas.openxmlformats.org/drawingml/2006/main" noChangeAspect="1"/>
+            </wp:cNvGraphicFramePr>
+            <a:graphic xmlns:a="http://schemas.openxmlformats.org/drawingml/2006/main">
+              <a:graphicData uri="http://schemas.openxmlformats.org/drawingml/2006/picture">
+                <pic:pic xmlns:pic="http://schemas.openxmlformats.org/drawingml/2006/picture">
+                  <pic:nvPicPr>
+                    <pic:cNvPr id="0" name="Picture 52"/>
+                    <pic:cNvPicPr>
+                      <a:picLocks noChangeAspect="1" noChangeArrowheads="1"/>
+                    </pic:cNvPicPr>
+                  </pic:nvPicPr>
+                  <pic:blipFill>
+                    <a:blip r:embed="rId58">
+                      <a:extLst>
+                        <a:ext uri="{28A0092B-C50C-407E-A947-70E740481C1C}">
+                          <a14:useLocalDpi xmlns:a14="http://schemas.microsoft.com/office/drawing/2010/main" val="0"/>
+                        </a:ext>
+                      </a:extLst>
+                    </a:blip>
+                    <a:srcRect/>
+                    <a:stretch>
+                      <a:fillRect/>
+                    </a:stretch>
+                  </pic:blipFill>
+                  <pic:spPr bwMode="auto">
+                    <a:xfrm>
+                      <a:off x="0" y="0"/>
+                      <a:ext cx="5607050" cy="1543050"/>
+                    </a:xfrm>
+                    <a:prstGeom prst="rect">
+                      <a:avLst/>
+                    </a:prstGeom>
+                    <a:noFill/>
+                    <a:ln>
+                      <a:noFill/>
+                    </a:ln>
+                  </pic:spPr>
+                </pic:pic>
+              </a:graphicData>
+            </a:graphic>
+          </wp:inline>
+        </w:drawing>
+      </w:r>
+    </w:p>
+    <w:p>
+      <w:pPr>
+        <w:rPr>
+          <w:color w:val="000000" w:themeColor="text1"/>
+        </w:rPr>
+      </w:pPr>
+      <w:r>
+        <w:rPr>
+          <w:color w:val="000000" w:themeColor="text1"/>
+        </w:rPr>
+        <w:t>Catálogos – Tipos Vehículos por Peso</w:t>
+      </w:r>
+    </w:p>
+    <w:p>
+      <w:pPr>
+        <w:rPr>
+          <w:color w:val="000000" w:themeColor="text1"/>
+        </w:rPr>
+      </w:pPr>
+      <w:r>
+        <w:rPr>
+          <w:noProof/>
+          <w:color w:val="000000" w:themeColor="text1"/>
+          <w:lang w:eastAsia="es-EC"/>
+        </w:rPr>
+        <w:drawing>
+          <wp:inline distT="0" distB="0" distL="0" distR="0">
+            <wp:extent cx="5607050" cy="1714500"/>
+            <wp:effectExtent l="0" t="0" r="0" b="0"/>
+            <wp:docPr id="61" name="Imagen 61"/>
+            <wp:cNvGraphicFramePr>
+              <a:graphicFrameLocks xmlns:a="http://schemas.openxmlformats.org/drawingml/2006/main" noChangeAspect="1"/>
+            </wp:cNvGraphicFramePr>
+            <a:graphic xmlns:a="http://schemas.openxmlformats.org/drawingml/2006/main">
+              <a:graphicData uri="http://schemas.openxmlformats.org/drawingml/2006/picture">
+                <pic:pic xmlns:pic="http://schemas.openxmlformats.org/drawingml/2006/picture">
+                  <pic:nvPicPr>
+                    <pic:cNvPr id="0" name="Picture 53"/>
+                    <pic:cNvPicPr>
+                      <a:picLocks noChangeAspect="1" noChangeArrowheads="1"/>
+                    </pic:cNvPicPr>
+                  </pic:nvPicPr>
+                  <pic:blipFill>
+                    <a:blip r:embed="rId59">
+                      <a:extLst>
+                        <a:ext uri="{28A0092B-C50C-407E-A947-70E740481C1C}">
+                          <a14:useLocalDpi xmlns:a14="http://schemas.microsoft.com/office/drawing/2010/main" val="0"/>
+                        </a:ext>
+                      </a:extLst>
+                    </a:blip>
+                    <a:srcRect/>
+                    <a:stretch>
+                      <a:fillRect/>
+                    </a:stretch>
+                  </pic:blipFill>
+                  <pic:spPr bwMode="auto">
+                    <a:xfrm>
+                      <a:off x="0" y="0"/>
+                      <a:ext cx="5607050" cy="1714500"/>
+                    </a:xfrm>
+                    <a:prstGeom prst="rect">
+                      <a:avLst/>
+                    </a:prstGeom>
+                    <a:noFill/>
+                    <a:ln>
+                      <a:noFill/>
+                    </a:ln>
+                  </pic:spPr>
+                </pic:pic>
+              </a:graphicData>
+            </a:graphic>
+          </wp:inline>
+        </w:drawing>
+      </w:r>
+    </w:p>
+    <w:p>
+      <w:pPr>
+        <w:rPr>
+          <w:color w:val="000000" w:themeColor="text1"/>
+        </w:rPr>
+      </w:pPr>
+      <w:r>
+        <w:rPr>
+          <w:color w:val="000000" w:themeColor="text1"/>
+        </w:rPr>
+        <w:t>Catálogos – Clasificación de vehículos (subtipos)</w:t>
+      </w:r>
+    </w:p>
+    <w:p>
+      <w:pPr>
+        <w:rPr>
+          <w:color w:val="000000" w:themeColor="text1"/>
+        </w:rPr>
+      </w:pPr>
+      <w:r>
+        <w:rPr>
+          <w:noProof/>
+          <w:color w:val="000000" w:themeColor="text1"/>
+          <w:lang w:eastAsia="es-EC"/>
+        </w:rPr>
+        <w:drawing>
+          <wp:inline distT="0" distB="0" distL="0" distR="0">
+            <wp:extent cx="5613400" cy="2032000"/>
+            <wp:effectExtent l="0" t="0" r="6350" b="6350"/>
+            <wp:docPr id="62" name="Imagen 62"/>
+            <wp:cNvGraphicFramePr>
+              <a:graphicFrameLocks xmlns:a="http://schemas.openxmlformats.org/drawingml/2006/main" noChangeAspect="1"/>
+            </wp:cNvGraphicFramePr>
+            <a:graphic xmlns:a="http://schemas.openxmlformats.org/drawingml/2006/main">
+              <a:graphicData uri="http://schemas.openxmlformats.org/drawingml/2006/picture">
+                <pic:pic xmlns:pic="http://schemas.openxmlformats.org/drawingml/2006/picture">
+                  <pic:nvPicPr>
+                    <pic:cNvPr id="0" name="Picture 54"/>
+                    <pic:cNvPicPr>
+                      <a:picLocks noChangeAspect="1" noChangeArrowheads="1"/>
+                    </pic:cNvPicPr>
+                  </pic:nvPicPr>
+                  <pic:blipFill>
+                    <a:blip r:embed="rId60">
+                      <a:extLst>
+                        <a:ext uri="{28A0092B-C50C-407E-A947-70E740481C1C}">
+                          <a14:useLocalDpi xmlns:a14="http://schemas.microsoft.com/office/drawing/2010/main" val="0"/>
+                        </a:ext>
+                      </a:extLst>
+                    </a:blip>
+                    <a:srcRect/>
+                    <a:stretch>
+                      <a:fillRect/>
+                    </a:stretch>
+                  </pic:blipFill>
+                  <pic:spPr bwMode="auto">
+                    <a:xfrm>
+                      <a:off x="0" y="0"/>
+                      <a:ext cx="5613400" cy="2032000"/>
+                    </a:xfrm>
+                    <a:prstGeom prst="rect">
+                      <a:avLst/>
+                    </a:prstGeom>
+                    <a:noFill/>
+                    <a:ln>
+                      <a:noFill/>
+                    </a:ln>
+                  </pic:spPr>
+                </pic:pic>
+              </a:graphicData>
+            </a:graphic>
+          </wp:inline>
+        </w:drawing>
+      </w:r>
+    </w:p>
+    <w:p>
+      <w:pPr>
+        <w:rPr>
+          <w:color w:val="000000" w:themeColor="text1"/>
+        </w:rPr>
+      </w:pPr>
+      <w:r>
+        <w:rPr>
+          <w:color w:val="000000" w:themeColor="text1"/>
+        </w:rPr>
+        <w:t>Catálogos- Tasas por Tipo Cliente</w:t>
+      </w:r>
+    </w:p>
+    <w:p>
+      <w:pPr>
+        <w:rPr>
+          <w:color w:val="000000" w:themeColor="text1"/>
+        </w:rPr>
+      </w:pPr>
+      <w:r>
+        <w:rPr>
+          <w:noProof/>
+          <w:color w:val="000000" w:themeColor="text1"/>
+          <w:lang w:eastAsia="es-EC"/>
+        </w:rPr>
+        <w:lastRenderedPageBreak/>
+        <w:drawing>
+          <wp:inline distT="0" distB="0" distL="0" distR="0">
+            <wp:extent cx="5607050" cy="1549400"/>
+            <wp:effectExtent l="0" t="0" r="0" b="0"/>
+            <wp:docPr id="63" name="Imagen 63"/>
+            <wp:cNvGraphicFramePr>
+              <a:graphicFrameLocks xmlns:a="http://schemas.openxmlformats.org/drawingml/2006/main" noChangeAspect="1"/>
+            </wp:cNvGraphicFramePr>
+            <a:graphic xmlns:a="http://schemas.openxmlformats.org/drawingml/2006/main">
+              <a:graphicData uri="http://schemas.openxmlformats.org/drawingml/2006/picture">
+                <pic:pic xmlns:pic="http://schemas.openxmlformats.org/drawingml/2006/picture">
+                  <pic:nvPicPr>
+                    <pic:cNvPr id="0" name="Picture 55"/>
+                    <pic:cNvPicPr>
+                      <a:picLocks noChangeAspect="1" noChangeArrowheads="1"/>
+                    </pic:cNvPicPr>
+                  </pic:nvPicPr>
+                  <pic:blipFill>
+                    <a:blip r:embed="rId61">
+                      <a:extLst>
+                        <a:ext uri="{28A0092B-C50C-407E-A947-70E740481C1C}">
+                          <a14:useLocalDpi xmlns:a14="http://schemas.microsoft.com/office/drawing/2010/main" val="0"/>
+                        </a:ext>
+                      </a:extLst>
+                    </a:blip>
+                    <a:srcRect/>
+                    <a:stretch>
+                      <a:fillRect/>
+                    </a:stretch>
+                  </pic:blipFill>
+                  <pic:spPr bwMode="auto">
+                    <a:xfrm>
+                      <a:off x="0" y="0"/>
+                      <a:ext cx="5607050" cy="1549400"/>
+                    </a:xfrm>
+                    <a:prstGeom prst="rect">
+                      <a:avLst/>
+                    </a:prstGeom>
+                    <a:noFill/>
+                    <a:ln>
+                      <a:noFill/>
+                    </a:ln>
+                  </pic:spPr>
+                </pic:pic>
+              </a:graphicData>
+            </a:graphic>
+          </wp:inline>
+        </w:drawing>
+      </w:r>
+    </w:p>
+    <w:p>
+      <w:pPr>
+        <w:rPr>
+          <w:color w:val="000000" w:themeColor="text1"/>
+        </w:rPr>
+      </w:pPr>
+      <w:r>
+        <w:rPr>
+          <w:color w:val="000000" w:themeColor="text1"/>
+        </w:rPr>
+        <w:t>Tipos de Documentos</w:t>
+      </w:r>
+    </w:p>
+    <w:p>
+      <w:pPr>
+        <w:rPr>
+          <w:color w:val="000000" w:themeColor="text1"/>
+        </w:rPr>
+      </w:pPr>
+      <w:r>
+        <w:rPr>
+          <w:color w:val="000000" w:themeColor="text1"/>
+        </w:rPr>
+        <w:t>Tipos de Documentos – Configuración de Documentos Imprimibles</w:t>
+      </w:r>
+    </w:p>
+    <w:p>
+      <w:pPr>
+        <w:rPr>
+          <w:color w:val="000000" w:themeColor="text1"/>
+        </w:rPr>
+      </w:pPr>
+      <w:r>
+        <w:rPr>
+          <w:noProof/>
+          <w:color w:val="000000" w:themeColor="text1"/>
+          <w:lang w:eastAsia="es-EC"/>
+        </w:rPr>
+        <w:drawing>
+          <wp:inline distT="0" distB="0" distL="0" distR="0">
+            <wp:extent cx="5607050" cy="2622550"/>
+            <wp:effectExtent l="0" t="0" r="0" b="6350"/>
+            <wp:docPr id="64" name="Imagen 64"/>
+            <wp:cNvGraphicFramePr>
+              <a:graphicFrameLocks xmlns:a="http://schemas.openxmlformats.org/drawingml/2006/main" noChangeAspect="1"/>
+            </wp:cNvGraphicFramePr>
+            <a:graphic xmlns:a="http://schemas.openxmlformats.org/drawingml/2006/main">
+              <a:graphicData uri="http://schemas.openxmlformats.org/drawingml/2006/picture">
+                <pic:pic xmlns:pic="http://schemas.openxmlformats.org/drawingml/2006/picture">
+                  <pic:nvPicPr>
+                    <pic:cNvPr id="0" name="Picture 56"/>
+                    <pic:cNvPicPr>
+                      <a:picLocks noChangeAspect="1" noChangeArrowheads="1"/>
+                    </pic:cNvPicPr>
+                  </pic:nvPicPr>
+                  <pic:blipFill>
+                    <a:blip r:embed="rId62">
+                      <a:extLst>
+                        <a:ext uri="{28A0092B-C50C-407E-A947-70E740481C1C}">
+                          <a14:useLocalDpi xmlns:a14="http://schemas.microsoft.com/office/drawing/2010/main" val="0"/>
+                        </a:ext>
+                      </a:extLst>
+                    </a:blip>
+                    <a:srcRect/>
+                    <a:stretch>
+                      <a:fillRect/>
+                    </a:stretch>
+                  </pic:blipFill>
+                  <pic:spPr bwMode="auto">
+                    <a:xfrm>
+                      <a:off x="0" y="0"/>
+                      <a:ext cx="5607050" cy="2622550"/>
+                    </a:xfrm>
+                    <a:prstGeom prst="rect">
+                      <a:avLst/>
+                    </a:prstGeom>
+                    <a:noFill/>
+                    <a:ln>
+                      <a:noFill/>
+                    </a:ln>
+                  </pic:spPr>
+                </pic:pic>
+              </a:graphicData>
+            </a:graphic>
+          </wp:inline>
+        </w:drawing>
+      </w:r>
+    </w:p>
+    <w:p>
+      <w:pPr>
+        <w:rPr>
+          <w:color w:val="000000" w:themeColor="text1"/>
+        </w:rPr>
+      </w:pPr>
+      <w:r>
+        <w:rPr>
+          <w:color w:val="000000" w:themeColor="text1"/>
+        </w:rPr>
+        <w:t>Listas de Correos</w:t>
+      </w:r>
+    </w:p>
+    <w:p>
+      <w:pPr>
+        <w:rPr>
+          <w:color w:val="000000" w:themeColor="text1"/>
+        </w:rPr>
+      </w:pPr>
+      <w:r>
+        <w:rPr>
+          <w:noProof/>
+          <w:color w:val="000000" w:themeColor="text1"/>
+          <w:lang w:eastAsia="es-EC"/>
+        </w:rPr>
+        <w:drawing>
+          <wp:inline distT="0" distB="0" distL="0" distR="0">
+            <wp:extent cx="5607050" cy="1041400"/>
+            <wp:effectExtent l="0" t="0" r="0" b="6350"/>
+            <wp:docPr id="65" name="Imagen 65"/>
+            <wp:cNvGraphicFramePr>
+              <a:graphicFrameLocks xmlns:a="http://schemas.openxmlformats.org/drawingml/2006/main" noChangeAspect="1"/>
+            </wp:cNvGraphicFramePr>
+            <a:graphic xmlns:a="http://schemas.openxmlformats.org/drawingml/2006/main">
+              <a:graphicData uri="http://schemas.openxmlformats.org/drawingml/2006/picture">
+                <pic:pic xmlns:pic="http://schemas.openxmlformats.org/drawingml/2006/picture">
+                  <pic:nvPicPr>
+                    <pic:cNvPr id="0" name="Picture 57"/>
+                    <pic:cNvPicPr>
+                      <a:picLocks noChangeAspect="1" noChangeArrowheads="1"/>
+                    </pic:cNvPicPr>
+                  </pic:nvPicPr>
+                  <pic:blipFill>
+                    <a:blip r:embed="rId63">
+                      <a:extLst>
+                        <a:ext uri="{28A0092B-C50C-407E-A947-70E740481C1C}">
+                          <a14:useLocalDpi xmlns:a14="http://schemas.microsoft.com/office/drawing/2010/main" val="0"/>
+                        </a:ext>
+                      </a:extLst>
+                    </a:blip>
+                    <a:srcRect/>
+                    <a:stretch>
+                      <a:fillRect/>
+                    </a:stretch>
+                  </pic:blipFill>
+                  <pic:spPr bwMode="auto">
+                    <a:xfrm>
+                      <a:off x="0" y="0"/>
+                      <a:ext cx="5607050" cy="1041400"/>
+                    </a:xfrm>
+                    <a:prstGeom prst="rect">
+                      <a:avLst/>
+                    </a:prstGeom>
+                    <a:noFill/>
+                    <a:ln>
+                      <a:noFill/>
+                    </a:ln>
+                  </pic:spPr>
+                </pic:pic>
+              </a:graphicData>
+            </a:graphic>
+          </wp:inline>
+        </w:drawing>
+      </w:r>
+    </w:p>
+    <w:p>
+      <w:pPr>
+        <w:rPr>
+          <w:color w:val="000000" w:themeColor="text1"/>
+        </w:rPr>
+      </w:pPr>
+      <w:r>
+        <w:rPr>
+          <w:color w:val="000000" w:themeColor="text1"/>
+        </w:rPr>
+        <w:t>Lista de Correos – Asignar</w:t>
+      </w:r>
+    </w:p>
+    <w:p>
+      <w:pPr>
+        <w:rPr>
+          <w:color w:val="000000" w:themeColor="text1"/>
+        </w:rPr>
+      </w:pPr>
+      <w:r>
+        <w:rPr>
+          <w:noProof/>
+          <w:color w:val="000000" w:themeColor="text1"/>
+          <w:lang w:eastAsia="es-EC"/>
+        </w:rPr>
+        <w:lastRenderedPageBreak/>
+        <w:drawing>
+          <wp:inline distT="0" distB="0" distL="0" distR="0">
+            <wp:extent cx="5607050" cy="2768600"/>
+            <wp:effectExtent l="0" t="0" r="0" b="0"/>
+            <wp:docPr id="68" name="Imagen 68"/>
+            <wp:cNvGraphicFramePr>
+              <a:graphicFrameLocks xmlns:a="http://schemas.openxmlformats.org/drawingml/2006/main" noChangeAspect="1"/>
+            </wp:cNvGraphicFramePr>
+            <a:graphic xmlns:a="http://schemas.openxmlformats.org/drawingml/2006/main">
+              <a:graphicData uri="http://schemas.openxmlformats.org/drawingml/2006/picture">
+                <pic:pic xmlns:pic="http://schemas.openxmlformats.org/drawingml/2006/picture">
+                  <pic:nvPicPr>
+                    <pic:cNvPr id="0" name="Picture 60"/>
+                    <pic:cNvPicPr>
+                      <a:picLocks noChangeAspect="1" noChangeArrowheads="1"/>
+                    </pic:cNvPicPr>
+                  </pic:nvPicPr>
+                  <pic:blipFill>
+                    <a:blip r:embed="rId64">
+                      <a:extLst>
+                        <a:ext uri="{28A0092B-C50C-407E-A947-70E740481C1C}">
+                          <a14:useLocalDpi xmlns:a14="http://schemas.microsoft.com/office/drawing/2010/main" val="0"/>
+                        </a:ext>
+                      </a:extLst>
+                    </a:blip>
+                    <a:srcRect/>
+                    <a:stretch>
+                      <a:fillRect/>
+                    </a:stretch>
+                  </pic:blipFill>
+                  <pic:spPr bwMode="auto">
+                    <a:xfrm>
+                      <a:off x="0" y="0"/>
+                      <a:ext cx="5607050" cy="2768600"/>
+                    </a:xfrm>
+                    <a:prstGeom prst="rect">
+                      <a:avLst/>
+                    </a:prstGeom>
+                    <a:noFill/>
+                    <a:ln>
+                      <a:noFill/>
+                    </a:ln>
+                  </pic:spPr>
+                </pic:pic>
+              </a:graphicData>
+            </a:graphic>
+          </wp:inline>
+        </w:drawing>
+      </w:r>
+    </w:p>
+    <w:p>
+      <w:pPr>
+        <w:rPr>
+          <w:color w:val="000000" w:themeColor="text1"/>
+        </w:rPr>
+      </w:pPr>
+      <w:r>
+        <w:rPr>
+          <w:color w:val="000000" w:themeColor="text1"/>
+        </w:rPr>
+        <w:t>Listas de Correos – Crear</w:t>
+      </w:r>
+    </w:p>
+    <w:p>
+      <w:pPr>
+        <w:rPr>
+          <w:color w:val="000000" w:themeColor="text1"/>
+        </w:rPr>
+      </w:pPr>
+      <w:r>
+        <w:rPr>
+          <w:noProof/>
+          <w:color w:val="000000" w:themeColor="text1"/>
+          <w:lang w:eastAsia="es-EC"/>
+        </w:rPr>
+        <w:drawing>
+          <wp:inline distT="0" distB="0" distL="0" distR="0">
+            <wp:extent cx="5613400" cy="1593850"/>
+            <wp:effectExtent l="0" t="0" r="6350" b="6350"/>
+            <wp:docPr id="66" name="Imagen 66"/>
+            <wp:cNvGraphicFramePr>
+              <a:graphicFrameLocks xmlns:a="http://schemas.openxmlformats.org/drawingml/2006/main" noChangeAspect="1"/>
+            </wp:cNvGraphicFramePr>
+            <a:graphic xmlns:a="http://schemas.openxmlformats.org/drawingml/2006/main">
+              <a:graphicData uri="http://schemas.openxmlformats.org/drawingml/2006/picture">
+                <pic:pic xmlns:pic="http://schemas.openxmlformats.org/drawingml/2006/picture">
+                  <pic:nvPicPr>
+                    <pic:cNvPr id="0" name="Picture 58"/>
+                    <pic:cNvPicPr>
+                      <a:picLocks noChangeAspect="1" noChangeArrowheads="1"/>
+                    </pic:cNvPicPr>
+                  </pic:nvPicPr>
+                  <pic:blipFill>
+                    <a:blip r:embed="rId65">
+                      <a:extLst>
+                        <a:ext uri="{28A0092B-C50C-407E-A947-70E740481C1C}">
+                          <a14:useLocalDpi xmlns:a14="http://schemas.microsoft.com/office/drawing/2010/main" val="0"/>
+                        </a:ext>
+                      </a:extLst>
+                    </a:blip>
+                    <a:srcRect/>
+                    <a:stretch>
+                      <a:fillRect/>
+                    </a:stretch>
+                  </pic:blipFill>
+                  <pic:spPr bwMode="auto">
+                    <a:xfrm>
+                      <a:off x="0" y="0"/>
+                      <a:ext cx="5613400" cy="1593850"/>
+                    </a:xfrm>
+                    <a:prstGeom prst="rect">
+                      <a:avLst/>
+                    </a:prstGeom>
+                    <a:noFill/>
+                    <a:ln>
+                      <a:noFill/>
+                    </a:ln>
+                  </pic:spPr>
+                </pic:pic>
+              </a:graphicData>
+            </a:graphic>
+          </wp:inline>
+        </w:drawing>
+      </w:r>
+    </w:p>
+    <w:p>
+      <w:pPr>
+        <w:rPr>
+          <w:color w:val="000000" w:themeColor="text1"/>
+        </w:rPr>
+      </w:pPr>
+      <w:r>
+        <w:rPr>
+          <w:color w:val="000000" w:themeColor="text1"/>
+        </w:rPr>
+        <w:t>Lista de Correos – Editar</w:t>
+      </w:r>
+    </w:p>
+    <w:p>
+      <w:pPr>
+        <w:rPr>
+          <w:color w:val="000000" w:themeColor="text1"/>
+        </w:rPr>
+      </w:pPr>
+      <w:r>
+        <w:rPr>
+          <w:noProof/>
+          <w:color w:val="000000" w:themeColor="text1"/>
+          <w:lang w:eastAsia="es-EC"/>
+        </w:rPr>
+        <w:drawing>
+          <wp:inline distT="0" distB="0" distL="0" distR="0">
+            <wp:extent cx="5607050" cy="1587500"/>
+            <wp:effectExtent l="0" t="0" r="0" b="0"/>
+            <wp:docPr id="67" name="Imagen 67"/>
+            <wp:cNvGraphicFramePr>
+              <a:graphicFrameLocks xmlns:a="http://schemas.openxmlformats.org/drawingml/2006/main" noChangeAspect="1"/>
+            </wp:cNvGraphicFramePr>
+            <a:graphic xmlns:a="http://schemas.openxmlformats.org/drawingml/2006/main">
+              <a:graphicData uri="http://schemas.openxmlformats.org/drawingml/2006/picture">
+                <pic:pic xmlns:pic="http://schemas.openxmlformats.org/drawingml/2006/picture">
+                  <pic:nvPicPr>
+                    <pic:cNvPr id="0" name="Picture 59"/>
+                    <pic:cNvPicPr>
+                      <a:picLocks noChangeAspect="1" noChangeArrowheads="1"/>
+                    </pic:cNvPicPr>
+                  </pic:nvPicPr>
+                  <pic:blipFill>
+                    <a:blip r:embed="rId66">
+                      <a:extLst>
+                        <a:ext uri="{28A0092B-C50C-407E-A947-70E740481C1C}">
+                          <a14:useLocalDpi xmlns:a14="http://schemas.microsoft.com/office/drawing/2010/main" val="0"/>
+                        </a:ext>
+                      </a:extLst>
+                    </a:blip>
+                    <a:srcRect/>
+                    <a:stretch>
+                      <a:fillRect/>
+                    </a:stretch>
+                  </pic:blipFill>
+                  <pic:spPr bwMode="auto">
+                    <a:xfrm>
+                      <a:off x="0" y="0"/>
+                      <a:ext cx="5607050" cy="1587500"/>
+                    </a:xfrm>
+                    <a:prstGeom prst="rect">
+                      <a:avLst/>
+                    </a:prstGeom>
+                    <a:noFill/>
+                    <a:ln>
+                      <a:noFill/>
+                    </a:ln>
+                  </pic:spPr>
+                </pic:pic>
+              </a:graphicData>
+            </a:graphic>
+          </wp:inline>
+        </w:drawing>
+      </w:r>
+    </w:p>
+    <w:p>
+      <w:pPr>
+        <w:rPr>
+          <w:color w:val="FF0000"/>
+        </w:rPr>
+      </w:pPr>
+      <w:r>
+        <w:rPr>
+          <w:color w:val="FF0000"/>
+        </w:rPr>
+        <w:t>ADMINISTRACION</w:t>
+      </w:r>
+    </w:p>
+    <w:p>
+      <w:r>
+        <w:t>Usuarios</w:t>
+      </w:r>
+    </w:p>
+    <w:p>
+      <w:r>
+        <w:rPr>
+          <w:noProof/>
+          <w:lang w:eastAsia="es-EC"/>
+        </w:rPr>
+        <w:lastRenderedPageBreak/>
+        <w:drawing>
+          <wp:inline distT="0" distB="0" distL="0" distR="0">
+            <wp:extent cx="5607050" cy="2654300"/>
+            <wp:effectExtent l="0" t="0" r="0" b="0"/>
+            <wp:docPr id="69" name="Imagen 69"/>
+            <wp:cNvGraphicFramePr>
+              <a:graphicFrameLocks xmlns:a="http://schemas.openxmlformats.org/drawingml/2006/main" noChangeAspect="1"/>
+            </wp:cNvGraphicFramePr>
+            <a:graphic xmlns:a="http://schemas.openxmlformats.org/drawingml/2006/main">
+              <a:graphicData uri="http://schemas.openxmlformats.org/drawingml/2006/picture">
+                <pic:pic xmlns:pic="http://schemas.openxmlformats.org/drawingml/2006/picture">
+                  <pic:nvPicPr>
+                    <pic:cNvPr id="0" name="Picture 61"/>
+                    <pic:cNvPicPr>
+                      <a:picLocks noChangeAspect="1" noChangeArrowheads="1"/>
+                    </pic:cNvPicPr>
+                  </pic:nvPicPr>
+                  <pic:blipFill>
+                    <a:blip r:embed="rId67">
+                      <a:extLst>
+                        <a:ext uri="{28A0092B-C50C-407E-A947-70E740481C1C}">
+                          <a14:useLocalDpi xmlns:a14="http://schemas.microsoft.com/office/drawing/2010/main" val="0"/>
+                        </a:ext>
+                      </a:extLst>
+                    </a:blip>
+                    <a:srcRect/>
+                    <a:stretch>
+                      <a:fillRect/>
+                    </a:stretch>
+                  </pic:blipFill>
+                  <pic:spPr bwMode="auto">
+                    <a:xfrm>
+                      <a:off x="0" y="0"/>
+                      <a:ext cx="5607050" cy="2654300"/>
+                    </a:xfrm>
+                    <a:prstGeom prst="rect">
+                      <a:avLst/>
+                    </a:prstGeom>
+                    <a:noFill/>
+                    <a:ln>
+                      <a:noFill/>
+                    </a:ln>
+                  </pic:spPr>
+                </pic:pic>
+              </a:graphicData>
+            </a:graphic>
+          </wp:inline>
+        </w:drawing>
+      </w:r>
+    </w:p>
+    <w:p>
+      <w:r>
+        <w:t>Usuarios – Crear</w:t>
+      </w:r>
+    </w:p>
+    <w:p>
+      <w:r>
+        <w:rPr>
+          <w:noProof/>
+          <w:lang w:eastAsia="es-EC"/>
+        </w:rPr>
+        <w:drawing>
+          <wp:inline distT="0" distB="0" distL="0" distR="0">
+            <wp:extent cx="5607050" cy="2641600"/>
+            <wp:effectExtent l="0" t="0" r="0" b="6350"/>
+            <wp:docPr id="70" name="Imagen 70"/>
+            <wp:cNvGraphicFramePr>
+              <a:graphicFrameLocks xmlns:a="http://schemas.openxmlformats.org/drawingml/2006/main" noChangeAspect="1"/>
+            </wp:cNvGraphicFramePr>
+            <a:graphic xmlns:a="http://schemas.openxmlformats.org/drawingml/2006/main">
+              <a:graphicData uri="http://schemas.openxmlformats.org/drawingml/2006/picture">
+                <pic:pic xmlns:pic="http://schemas.openxmlformats.org/drawingml/2006/picture">
+                  <pic:nvPicPr>
+                    <pic:cNvPr id="0" name="Picture 62"/>
+                    <pic:cNvPicPr>
+                      <a:picLocks noChangeAspect="1" noChangeArrowheads="1"/>
+                    </pic:cNvPicPr>
+                  </pic:nvPicPr>
+                  <pic:blipFill>
+                    <a:blip r:embed="rId68">
+                      <a:extLst>
+                        <a:ext uri="{28A0092B-C50C-407E-A947-70E740481C1C}">
+                          <a14:useLocalDpi xmlns:a14="http://schemas.microsoft.com/office/drawing/2010/main" val="0"/>
+                        </a:ext>
+                      </a:extLst>
+                    </a:blip>
+                    <a:srcRect/>
+                    <a:stretch>
+                      <a:fillRect/>
+                    </a:stretch>
+                  </pic:blipFill>
+                  <pic:spPr bwMode="auto">
+                    <a:xfrm>
+                      <a:off x="0" y="0"/>
+                      <a:ext cx="5607050" cy="2641600"/>
+                    </a:xfrm>
+                    <a:prstGeom prst="rect">
+                      <a:avLst/>
+                    </a:prstGeom>
+                    <a:noFill/>
+                    <a:ln>
+                      <a:noFill/>
+                    </a:ln>
+                  </pic:spPr>
+                </pic:pic>
+              </a:graphicData>
+            </a:graphic>
+          </wp:inline>
+        </w:drawing>
+      </w:r>
+    </w:p>
+    <w:p>
+      <w:r>
+        <w:t>Usuarios – Editar Usuario</w:t>
+      </w:r>
+    </w:p>
+    <w:p>
+      <w:r>
+        <w:rPr>
+          <w:noProof/>
+          <w:lang w:eastAsia="es-EC"/>
+        </w:rPr>
+        <w:lastRenderedPageBreak/>
+        <w:drawing>
+          <wp:inline distT="0" distB="0" distL="0" distR="0">
+            <wp:extent cx="5600700" cy="2647950"/>
+            <wp:effectExtent l="0" t="0" r="0" b="0"/>
+            <wp:docPr id="71" name="Imagen 71"/>
+            <wp:cNvGraphicFramePr>
+              <a:graphicFrameLocks xmlns:a="http://schemas.openxmlformats.org/drawingml/2006/main" noChangeAspect="1"/>
+            </wp:cNvGraphicFramePr>
+            <a:graphic xmlns:a="http://schemas.openxmlformats.org/drawingml/2006/main">
+              <a:graphicData uri="http://schemas.openxmlformats.org/drawingml/2006/picture">
+                <pic:pic xmlns:pic="http://schemas.openxmlformats.org/drawingml/2006/picture">
+                  <pic:nvPicPr>
+                    <pic:cNvPr id="0" name="Picture 63"/>
+                    <pic:cNvPicPr>
+                      <a:picLocks noChangeAspect="1" noChangeArrowheads="1"/>
+                    </pic:cNvPicPr>
+                  </pic:nvPicPr>
+                  <pic:blipFill>
+                    <a:blip r:embed="rId69">
+                      <a:extLst>
+                        <a:ext uri="{28A0092B-C50C-407E-A947-70E740481C1C}">
+                          <a14:useLocalDpi xmlns:a14="http://schemas.microsoft.com/office/drawing/2010/main" val="0"/>
+                        </a:ext>
+                      </a:extLst>
+                    </a:blip>
+                    <a:srcRect/>
+                    <a:stretch>
+                      <a:fillRect/>
+                    </a:stretch>
+                  </pic:blipFill>
+                  <pic:spPr bwMode="auto">
+                    <a:xfrm>
+                      <a:off x="0" y="0"/>
+                      <a:ext cx="5600700" cy="2647950"/>
+                    </a:xfrm>
+                    <a:prstGeom prst="rect">
+                      <a:avLst/>
+                    </a:prstGeom>
+                    <a:noFill/>
+                    <a:ln>
+                      <a:noFill/>
+                    </a:ln>
+                  </pic:spPr>
+                </pic:pic>
+              </a:graphicData>
+            </a:graphic>
+          </wp:inline>
+        </w:drawing>
+      </w:r>
+    </w:p>
+    <w:p>
+      <w:r>
+        <w:t>Perfiles</w:t>
+      </w:r>
+    </w:p>
+    <w:p>
+      <w:r>
+        <w:rPr>
+          <w:noProof/>
+          <w:lang w:eastAsia="es-EC"/>
+        </w:rPr>
+        <w:drawing>
+          <wp:inline distT="0" distB="0" distL="0" distR="0">
+            <wp:extent cx="5613400" cy="2044700"/>
+            <wp:effectExtent l="0" t="0" r="6350" b="0"/>
+            <wp:docPr id="72" name="Imagen 72"/>
+            <wp:cNvGraphicFramePr>
+              <a:graphicFrameLocks xmlns:a="http://schemas.openxmlformats.org/drawingml/2006/main" noChangeAspect="1"/>
+            </wp:cNvGraphicFramePr>
+            <a:graphic xmlns:a="http://schemas.openxmlformats.org/drawingml/2006/main">
+              <a:graphicData uri="http://schemas.openxmlformats.org/drawingml/2006/picture">
+                <pic:pic xmlns:pic="http://schemas.openxmlformats.org/drawingml/2006/picture">
+                  <pic:nvPicPr>
+                    <pic:cNvPr id="0" name="Picture 64"/>
+                    <pic:cNvPicPr>
+                      <a:picLocks noChangeAspect="1" noChangeArrowheads="1"/>
+                    </pic:cNvPicPr>
+                  </pic:nvPicPr>
+                  <pic:blipFill>
+                    <a:blip r:embed="rId70">
+                      <a:extLst>
+                        <a:ext uri="{28A0092B-C50C-407E-A947-70E740481C1C}">
+                          <a14:useLocalDpi xmlns:a14="http://schemas.microsoft.com/office/drawing/2010/main" val="0"/>
+                        </a:ext>
+                      </a:extLst>
+                    </a:blip>
+                    <a:srcRect/>
+                    <a:stretch>
+                      <a:fillRect/>
+                    </a:stretch>
+                  </pic:blipFill>
+                  <pic:spPr bwMode="auto">
+                    <a:xfrm>
+                      <a:off x="0" y="0"/>
+                      <a:ext cx="5613400" cy="2044700"/>
+                    </a:xfrm>
+                    <a:prstGeom prst="rect">
+                      <a:avLst/>
+                    </a:prstGeom>
+                    <a:noFill/>
+                    <a:ln>
+                      <a:noFill/>
+                    </a:ln>
+                  </pic:spPr>
+                </pic:pic>
+              </a:graphicData>
+            </a:graphic>
+          </wp:inline>
+        </w:drawing>
+      </w:r>
+    </w:p>
+    <w:p>
+      <w:r>
+        <w:t>Perfiles – Crear</w:t>
+      </w:r>
+    </w:p>
+    <w:p>
+      <w:r>
+        <w:rPr>
+          <w:noProof/>
+          <w:lang w:eastAsia="es-EC"/>
+        </w:rPr>
+        <w:lastRenderedPageBreak/>
+        <w:drawing>
+          <wp:inline distT="0" distB="0" distL="0" distR="0">
+            <wp:extent cx="5607050" cy="2705100"/>
+            <wp:effectExtent l="0" t="0" r="0" b="0"/>
+            <wp:docPr id="73" name="Imagen 73"/>
+            <wp:cNvGraphicFramePr>
+              <a:graphicFrameLocks xmlns:a="http://schemas.openxmlformats.org/drawingml/2006/main" noChangeAspect="1"/>
+            </wp:cNvGraphicFramePr>
+            <a:graphic xmlns:a="http://schemas.openxmlformats.org/drawingml/2006/main">
+              <a:graphicData uri="http://schemas.openxmlformats.org/drawingml/2006/picture">
+                <pic:pic xmlns:pic="http://schemas.openxmlformats.org/drawingml/2006/picture">
+                  <pic:nvPicPr>
+                    <pic:cNvPr id="0" name="Picture 65"/>
+                    <pic:cNvPicPr>
+                      <a:picLocks noChangeAspect="1" noChangeArrowheads="1"/>
+                    </pic:cNvPicPr>
+                  </pic:nvPicPr>
+                  <pic:blipFill>
+                    <a:blip r:embed="rId71">
+                      <a:extLst>
+                        <a:ext uri="{28A0092B-C50C-407E-A947-70E740481C1C}">
+                          <a14:useLocalDpi xmlns:a14="http://schemas.microsoft.com/office/drawing/2010/main" val="0"/>
+                        </a:ext>
+                      </a:extLst>
+                    </a:blip>
+                    <a:srcRect/>
+                    <a:stretch>
+                      <a:fillRect/>
+                    </a:stretch>
+                  </pic:blipFill>
+                  <pic:spPr bwMode="auto">
+                    <a:xfrm>
+                      <a:off x="0" y="0"/>
+                      <a:ext cx="5607050" cy="2705100"/>
+                    </a:xfrm>
+                    <a:prstGeom prst="rect">
+                      <a:avLst/>
+                    </a:prstGeom>
+                    <a:noFill/>
+                    <a:ln>
+                      <a:noFill/>
+                    </a:ln>
+                  </pic:spPr>
+                </pic:pic>
+              </a:graphicData>
+            </a:graphic>
+          </wp:inline>
+        </w:drawing>
+      </w:r>
+    </w:p>
+    <w:p>
+      <w:r>
+        <w:t>Perfiles – Editar</w:t>
+      </w:r>
+    </w:p>
+    <w:p>
+      <w:r>
+        <w:rPr>
+          <w:noProof/>
+          <w:lang w:eastAsia="es-EC"/>
+        </w:rPr>
+        <w:drawing>
+          <wp:inline distT="0" distB="0" distL="0" distR="0">
+            <wp:extent cx="5607050" cy="2717800"/>
+            <wp:effectExtent l="0" t="0" r="0" b="6350"/>
+            <wp:docPr id="74" name="Imagen 74"/>
+            <wp:cNvGraphicFramePr>
+              <a:graphicFrameLocks xmlns:a="http://schemas.openxmlformats.org/drawingml/2006/main" noChangeAspect="1"/>
+            </wp:cNvGraphicFramePr>
+            <a:graphic xmlns:a="http://schemas.openxmlformats.org/drawingml/2006/main">
+              <a:graphicData uri="http://schemas.openxmlformats.org/drawingml/2006/picture">
+                <pic:pic xmlns:pic="http://schemas.openxmlformats.org/drawingml/2006/picture">
+                  <pic:nvPicPr>
+                    <pic:cNvPr id="0" name="Picture 66"/>
+                    <pic:cNvPicPr>
+                      <a:picLocks noChangeAspect="1" noChangeArrowheads="1"/>
+                    </pic:cNvPicPr>
+                  </pic:nvPicPr>
+                  <pic:blipFill>
+                    <a:blip r:embed="rId72">
+                      <a:extLst>
+                        <a:ext uri="{28A0092B-C50C-407E-A947-70E740481C1C}">
+                          <a14:useLocalDpi xmlns:a14="http://schemas.microsoft.com/office/drawing/2010/main" val="0"/>
+                        </a:ext>
+                      </a:extLst>
+                    </a:blip>
+                    <a:srcRect/>
+                    <a:stretch>
+                      <a:fillRect/>
+                    </a:stretch>
+                  </pic:blipFill>
+                  <pic:spPr bwMode="auto">
+                    <a:xfrm>
+                      <a:off x="0" y="0"/>
+                      <a:ext cx="5607050" cy="2717800"/>
+                    </a:xfrm>
+                    <a:prstGeom prst="rect">
+                      <a:avLst/>
+                    </a:prstGeom>
+                    <a:noFill/>
+                    <a:ln>
+                      <a:noFill/>
+                    </a:ln>
+                  </pic:spPr>
+                </pic:pic>
+              </a:graphicData>
+            </a:graphic>
+          </wp:inline>
+        </w:drawing>
+      </w:r>
+    </w:p>
+    <w:p>
+      <w:r>
+        <w:t>Tarjetas</w:t>
+      </w:r>
+    </w:p>
+    <w:p>
+      <w:r>
+        <w:rPr>
+          <w:noProof/>
+          <w:lang w:eastAsia="es-EC"/>
+        </w:rPr>
+        <w:drawing>
+          <wp:inline distT="0" distB="0" distL="0" distR="0">
+            <wp:extent cx="5613400" cy="1549400"/>
+            <wp:effectExtent l="0" t="0" r="6350" b="0"/>
+            <wp:docPr id="75" name="Imagen 75"/>
+            <wp:cNvGraphicFramePr>
+              <a:graphicFrameLocks xmlns:a="http://schemas.openxmlformats.org/drawingml/2006/main" noChangeAspect="1"/>
+            </wp:cNvGraphicFramePr>
+            <a:graphic xmlns:a="http://schemas.openxmlformats.org/drawingml/2006/main">
+              <a:graphicData uri="http://schemas.openxmlformats.org/drawingml/2006/picture">
+                <pic:pic xmlns:pic="http://schemas.openxmlformats.org/drawingml/2006/picture">
+                  <pic:nvPicPr>
+                    <pic:cNvPr id="0" name="Picture 67"/>
+                    <pic:cNvPicPr>
+                      <a:picLocks noChangeAspect="1" noChangeArrowheads="1"/>
+                    </pic:cNvPicPr>
+                  </pic:nvPicPr>
+                  <pic:blipFill>
+                    <a:blip r:embed="rId73">
+                      <a:extLst>
+                        <a:ext uri="{28A0092B-C50C-407E-A947-70E740481C1C}">
+                          <a14:useLocalDpi xmlns:a14="http://schemas.microsoft.com/office/drawing/2010/main" val="0"/>
+                        </a:ext>
+                      </a:extLst>
+                    </a:blip>
+                    <a:srcRect/>
+                    <a:stretch>
+                      <a:fillRect/>
+                    </a:stretch>
+                  </pic:blipFill>
+                  <pic:spPr bwMode="auto">
+                    <a:xfrm>
+                      <a:off x="0" y="0"/>
+                      <a:ext cx="5613400" cy="1549400"/>
+                    </a:xfrm>
+                    <a:prstGeom prst="rect">
+                      <a:avLst/>
+                    </a:prstGeom>
+                    <a:noFill/>
+                    <a:ln>
+                      <a:noFill/>
+                    </a:ln>
+                  </pic:spPr>
+                </pic:pic>
+              </a:graphicData>
+            </a:graphic>
+          </wp:inline>
+        </w:drawing>
+      </w:r>
+    </w:p>
+    <w:p>
+      <w:r>
+        <w:t xml:space="preserve">Tarjetas – Asignar </w:t>
+      </w:r>
+      <w:proofErr w:type="spellStart"/>
+      <w:r>
+        <w:t>GiftCard</w:t>
+      </w:r>
+      <w:proofErr w:type="spellEnd"/>
+    </w:p>
+    <w:p>
+      <w:r>
+        <w:rPr>
+          <w:noProof/>
+          <w:lang w:eastAsia="es-EC"/>
+        </w:rPr>
+        <w:lastRenderedPageBreak/>
+        <w:drawing>
+          <wp:inline distT="0" distB="0" distL="0" distR="0">
+            <wp:extent cx="5607050" cy="2597150"/>
+            <wp:effectExtent l="0" t="0" r="0" b="0"/>
+            <wp:docPr id="76" name="Imagen 76"/>
+            <wp:cNvGraphicFramePr>
+              <a:graphicFrameLocks xmlns:a="http://schemas.openxmlformats.org/drawingml/2006/main" noChangeAspect="1"/>
+            </wp:cNvGraphicFramePr>
+            <a:graphic xmlns:a="http://schemas.openxmlformats.org/drawingml/2006/main">
+              <a:graphicData uri="http://schemas.openxmlformats.org/drawingml/2006/picture">
+                <pic:pic xmlns:pic="http://schemas.openxmlformats.org/drawingml/2006/picture">
+                  <pic:nvPicPr>
+                    <pic:cNvPr id="0" name="Picture 68"/>
+                    <pic:cNvPicPr>
+                      <a:picLocks noChangeAspect="1" noChangeArrowheads="1"/>
+                    </pic:cNvPicPr>
+                  </pic:nvPicPr>
+                  <pic:blipFill>
+                    <a:blip r:embed="rId74">
+                      <a:extLst>
+                        <a:ext uri="{28A0092B-C50C-407E-A947-70E740481C1C}">
+                          <a14:useLocalDpi xmlns:a14="http://schemas.microsoft.com/office/drawing/2010/main" val="0"/>
+                        </a:ext>
+                      </a:extLst>
+                    </a:blip>
+                    <a:srcRect/>
+                    <a:stretch>
+                      <a:fillRect/>
+                    </a:stretch>
+                  </pic:blipFill>
+                  <pic:spPr bwMode="auto">
+                    <a:xfrm>
+                      <a:off x="0" y="0"/>
+                      <a:ext cx="5607050" cy="2597150"/>
+                    </a:xfrm>
+                    <a:prstGeom prst="rect">
+                      <a:avLst/>
+                    </a:prstGeom>
+                    <a:noFill/>
+                    <a:ln>
+                      <a:noFill/>
+                    </a:ln>
+                  </pic:spPr>
+                </pic:pic>
+              </a:graphicData>
+            </a:graphic>
+          </wp:inline>
+        </w:drawing>
+      </w:r>
+    </w:p>
+    <w:p>
+      <w:r>
+        <w:t>Tarjetas – Crear</w:t>
+      </w:r>
+    </w:p>
+    <w:p>
+      <w:r>
+        <w:rPr>
+          <w:noProof/>
+          <w:lang w:eastAsia="es-EC"/>
+        </w:rPr>
+        <w:drawing>
+          <wp:inline distT="0" distB="0" distL="0" distR="0">
+            <wp:extent cx="5607050" cy="1676400"/>
+            <wp:effectExtent l="0" t="0" r="0" b="0"/>
+            <wp:docPr id="78" name="Imagen 78"/>
+            <wp:cNvGraphicFramePr>
+              <a:graphicFrameLocks xmlns:a="http://schemas.openxmlformats.org/drawingml/2006/main" noChangeAspect="1"/>
+            </wp:cNvGraphicFramePr>
+            <a:graphic xmlns:a="http://schemas.openxmlformats.org/drawingml/2006/main">
+              <a:graphicData uri="http://schemas.openxmlformats.org/drawingml/2006/picture">
+                <pic:pic xmlns:pic="http://schemas.openxmlformats.org/drawingml/2006/picture">
+                  <pic:nvPicPr>
+                    <pic:cNvPr id="0" name="Picture 70"/>
+                    <pic:cNvPicPr>
+                      <a:picLocks noChangeAspect="1" noChangeArrowheads="1"/>
+                    </pic:cNvPicPr>
+                  </pic:nvPicPr>
+                  <pic:blipFill>
+                    <a:blip r:embed="rId75">
+                      <a:extLst>
+                        <a:ext uri="{28A0092B-C50C-407E-A947-70E740481C1C}">
+                          <a14:useLocalDpi xmlns:a14="http://schemas.microsoft.com/office/drawing/2010/main" val="0"/>
+                        </a:ext>
+                      </a:extLst>
+                    </a:blip>
+                    <a:srcRect/>
+                    <a:stretch>
+                      <a:fillRect/>
+                    </a:stretch>
+                  </pic:blipFill>
+                  <pic:spPr bwMode="auto">
+                    <a:xfrm>
+                      <a:off x="0" y="0"/>
+                      <a:ext cx="5607050" cy="1676400"/>
+                    </a:xfrm>
+                    <a:prstGeom prst="rect">
+                      <a:avLst/>
+                    </a:prstGeom>
+                    <a:noFill/>
+                    <a:ln>
+                      <a:noFill/>
+                    </a:ln>
+                  </pic:spPr>
+                </pic:pic>
+              </a:graphicData>
+            </a:graphic>
+          </wp:inline>
+        </w:drawing>
+      </w:r>
+    </w:p>
+    <w:p>
+      <w:r>
+        <w:t>Auditoria</w:t>
+      </w:r>
+    </w:p>
+    <w:p>
+      <w:r>
+        <w:t>Auditoria – Logo de Eventos</w:t>
+      </w:r>
+    </w:p>
+    <w:p>
+      <w:r>
+        <w:rPr>
+          <w:noProof/>
+          <w:lang w:eastAsia="es-EC"/>
+        </w:rPr>
+        <w:drawing>
+          <wp:inline distT="0" distB="0" distL="0" distR="0">
+            <wp:extent cx="5613400" cy="2673350"/>
+            <wp:effectExtent l="0" t="0" r="6350" b="0"/>
+            <wp:docPr id="79" name="Imagen 79"/>
+            <wp:cNvGraphicFramePr>
+              <a:graphicFrameLocks xmlns:a="http://schemas.openxmlformats.org/drawingml/2006/main" noChangeAspect="1"/>
+            </wp:cNvGraphicFramePr>
+            <a:graphic xmlns:a="http://schemas.openxmlformats.org/drawingml/2006/main">
+              <a:graphicData uri="http://schemas.openxmlformats.org/drawingml/2006/picture">
+                <pic:pic xmlns:pic="http://schemas.openxmlformats.org/drawingml/2006/picture">
+                  <pic:nvPicPr>
+                    <pic:cNvPr id="0" name="Picture 71"/>
+                    <pic:cNvPicPr>
+                      <a:picLocks noChangeAspect="1" noChangeArrowheads="1"/>
+                    </pic:cNvPicPr>
+                  </pic:nvPicPr>
+                  <pic:blipFill>
+                    <a:blip r:embed="rId76">
+                      <a:extLst>
+                        <a:ext uri="{28A0092B-C50C-407E-A947-70E740481C1C}">
+                          <a14:useLocalDpi xmlns:a14="http://schemas.microsoft.com/office/drawing/2010/main" val="0"/>
+                        </a:ext>
+                      </a:extLst>
+                    </a:blip>
+                    <a:srcRect/>
+                    <a:stretch>
+                      <a:fillRect/>
+                    </a:stretch>
+                  </pic:blipFill>
+                  <pic:spPr bwMode="auto">
+                    <a:xfrm>
+                      <a:off x="0" y="0"/>
+                      <a:ext cx="5613400" cy="2673350"/>
+                    </a:xfrm>
+                    <a:prstGeom prst="rect">
+                      <a:avLst/>
+                    </a:prstGeom>
+                    <a:noFill/>
+                    <a:ln>
+                      <a:noFill/>
+                    </a:ln>
+                  </pic:spPr>
+                </pic:pic>
+              </a:graphicData>
+            </a:graphic>
+          </wp:inline>
+        </w:drawing>
+      </w:r>
+    </w:p>
+    <w:p>
+      <w:r>
+        <w:lastRenderedPageBreak/>
+        <w:t>Auditoria – Detalle Auditoria</w:t>
+      </w:r>
+    </w:p>
+    <w:p>
+      <w:r>
+        <w:rPr>
+          <w:noProof/>
+          <w:lang w:eastAsia="es-EC"/>
+        </w:rPr>
+        <w:drawing>
+          <wp:inline distT="0" distB="0" distL="0" distR="0">
+            <wp:extent cx="5607050" cy="1568450"/>
+            <wp:effectExtent l="0" t="0" r="0" b="0"/>
+            <wp:docPr id="80" name="Imagen 80"/>
+            <wp:cNvGraphicFramePr>
+              <a:graphicFrameLocks xmlns:a="http://schemas.openxmlformats.org/drawingml/2006/main" noChangeAspect="1"/>
+            </wp:cNvGraphicFramePr>
+            <a:graphic xmlns:a="http://schemas.openxmlformats.org/drawingml/2006/main">
+              <a:graphicData uri="http://schemas.openxmlformats.org/drawingml/2006/picture">
+                <pic:pic xmlns:pic="http://schemas.openxmlformats.org/drawingml/2006/picture">
+                  <pic:nvPicPr>
+                    <pic:cNvPr id="0" name="Picture 72"/>
+                    <pic:cNvPicPr>
+                      <a:picLocks noChangeAspect="1" noChangeArrowheads="1"/>
+                    </pic:cNvPicPr>
+                  </pic:nvPicPr>
+                  <pic:blipFill>
+                    <a:blip r:embed="rId77">
+                      <a:extLst>
+                        <a:ext uri="{28A0092B-C50C-407E-A947-70E740481C1C}">
+                          <a14:useLocalDpi xmlns:a14="http://schemas.microsoft.com/office/drawing/2010/main" val="0"/>
+                        </a:ext>
+                      </a:extLst>
+                    </a:blip>
+                    <a:srcRect/>
+                    <a:stretch>
+                      <a:fillRect/>
+                    </a:stretch>
+                  </pic:blipFill>
+                  <pic:spPr bwMode="auto">
+                    <a:xfrm>
+                      <a:off x="0" y="0"/>
+                      <a:ext cx="5607050" cy="1568450"/>
+                    </a:xfrm>
+                    <a:prstGeom prst="rect">
+                      <a:avLst/>
+                    </a:prstGeom>
+                    <a:noFill/>
+                    <a:ln>
+                      <a:noFill/>
+                    </a:ln>
+                  </pic:spPr>
+                </pic:pic>
+              </a:graphicData>
+            </a:graphic>
+          </wp:inline>
+        </w:drawing>
+      </w:r>
+    </w:p>
+    <w:p/>
+    <w:p>
+      <w:pPr>
+        <w:rPr>
+          <w:color w:val="000000" w:themeColor="text1"/>
+        </w:rPr>
+      </w:pPr>
+    </w:p>
+    <w:p>
+      <w:pPr>
+        <w:rPr>
+          <w:color w:val="000000" w:themeColor="text1"/>
+        </w:rPr>
+      </w:pPr>
+    </w:p>
+    <w:p>
+      <w:pPr>
+        <w:rPr>
+          <w:color w:val="000000" w:themeColor="text1"/>
+        </w:rPr>
+      </w:pPr>
+    </w:p>
+    <w:p>
+      <w:pPr>
+        <w:rPr>
+          <w:color w:val="000000" w:themeColor="text1"/>
+        </w:rPr>
+      </w:pPr>
+    </w:p>
+    <w:p>
+      <w:pPr>
+        <w:rPr>
+          <w:color w:val="000000" w:themeColor="text1"/>
+        </w:rPr>
+      </w:pPr>
+    </w:p>
+    <w:p>
+      <w:pPr>
+        <w:rPr>
+          <w:color w:val="000000" w:themeColor="text1"/>
+        </w:rPr>
+      </w:pPr>
+    </w:p>
+    <w:p>
+      <w:pPr>
+        <w:rPr>
+          <w:color w:val="000000" w:themeColor="text1"/>
+        </w:rPr>
+      </w:pPr>
+    </w:p>
+    <w:p>
+      <w:pPr>
+        <w:rPr>
+          <w:color w:val="000000" w:themeColor="text1"/>
+        </w:rPr>
+      </w:pPr>
     </w:p>
     <w:sectPr>
       <w:pgSz w:w="12240" w:h="15840"/>

</xml_diff>